<commit_message>
premenovavacky balikov, presun tried v ramci balikov, dokumentacia
</commit_message>
<xml_diff>
--- a/Dokumentacia Aus2 S1.docx
+++ b/Dokumentacia Aus2 S1.docx
@@ -385,6 +385,13 @@
           <w:rFonts w:ascii="Times New Roman" w:hAnsi="Times New Roman" w:cs="Times New Roman"/>
           <w:szCs w:val="28"/>
         </w:rPr>
+        <w:t xml:space="preserve">Bc. </w:t>
+      </w:r>
+      <w:r>
+        <w:rPr>
+          <w:rFonts w:ascii="Times New Roman" w:hAnsi="Times New Roman" w:cs="Times New Roman"/>
+          <w:szCs w:val="28"/>
+        </w:rPr>
         <w:t>Andrej Beliančín</w:t>
       </w:r>
     </w:p>
@@ -443,7 +450,6 @@
         <w:jc w:val="both"/>
         <w:rPr>
           <w:rFonts w:ascii="Times New Roman" w:hAnsi="Times New Roman" w:cs="Times New Roman"/>
-          <w:b/>
           <w:sz w:val="32"/>
           <w:szCs w:val="28"/>
         </w:rPr>
@@ -451,7 +457,6 @@
       <w:r>
         <w:rPr>
           <w:rFonts w:ascii="Times New Roman" w:hAnsi="Times New Roman" w:cs="Times New Roman"/>
-          <w:b/>
           <w:sz w:val="32"/>
           <w:szCs w:val="28"/>
         </w:rPr>
@@ -2142,21 +2147,934 @@
         <w:tabs>
           <w:tab w:val="left" w:pos="6885"/>
         </w:tabs>
-        <w:jc w:val="both"/>
-        <w:rPr>
-          <w:rFonts w:ascii="Times New Roman" w:hAnsi="Times New Roman" w:cs="Times New Roman"/>
-          <w:szCs w:val="28"/>
-        </w:rPr>
-      </w:pPr>
+        <w:ind w:firstLine="567"/>
+        <w:jc w:val="both"/>
+        <w:rPr>
+          <w:rFonts w:ascii="Times New Roman" w:hAnsi="Times New Roman" w:cs="Times New Roman"/>
+          <w:szCs w:val="28"/>
+        </w:rPr>
+      </w:pPr>
+      <w:r>
+        <w:rPr>
+          <w:rFonts w:ascii="Times New Roman" w:hAnsi="Times New Roman" w:cs="Times New Roman"/>
+          <w:szCs w:val="28"/>
+        </w:rPr>
+        <w:t xml:space="preserve">Semestrálnu prácu som </w:t>
+      </w:r>
+      <w:r>
+        <w:rPr>
+          <w:rFonts w:ascii="Times New Roman" w:hAnsi="Times New Roman" w:cs="Times New Roman"/>
+          <w:szCs w:val="28"/>
+        </w:rPr>
+        <w:t xml:space="preserve">implementoval v jazyku JAVA. Pri implementácii grafického používateľského rozhrania som použil </w:t>
+      </w:r>
       <w:proofErr w:type="spellStart"/>
       <w:r>
         <w:rPr>
           <w:rFonts w:ascii="Times New Roman" w:hAnsi="Times New Roman" w:cs="Times New Roman"/>
           <w:szCs w:val="28"/>
         </w:rPr>
-        <w:t>gjj</w:t>
+        <w:t>framework</w:t>
       </w:r>
       <w:proofErr w:type="spellEnd"/>
+      <w:r>
+        <w:rPr>
+          <w:rFonts w:ascii="Times New Roman" w:hAnsi="Times New Roman" w:cs="Times New Roman"/>
+          <w:szCs w:val="28"/>
+        </w:rPr>
+        <w:t xml:space="preserve"> </w:t>
+      </w:r>
+      <w:proofErr w:type="spellStart"/>
+      <w:r>
+        <w:rPr>
+          <w:rFonts w:ascii="Times New Roman" w:hAnsi="Times New Roman" w:cs="Times New Roman"/>
+          <w:szCs w:val="28"/>
+        </w:rPr>
+        <w:t>JavaFx</w:t>
+      </w:r>
+      <w:proofErr w:type="spellEnd"/>
+      <w:r>
+        <w:rPr>
+          <w:rFonts w:ascii="Times New Roman" w:hAnsi="Times New Roman" w:cs="Times New Roman"/>
+          <w:szCs w:val="28"/>
+        </w:rPr>
+        <w:t xml:space="preserve"> </w:t>
+      </w:r>
+      <w:r>
+        <w:rPr>
+          <w:rFonts w:ascii="Times New Roman" w:hAnsi="Times New Roman" w:cs="Times New Roman"/>
+          <w:szCs w:val="28"/>
+        </w:rPr>
+        <w:t>s </w:t>
+      </w:r>
+      <w:proofErr w:type="spellStart"/>
+      <w:r>
+        <w:rPr>
+          <w:rFonts w:ascii="Times New Roman" w:hAnsi="Times New Roman" w:cs="Times New Roman"/>
+          <w:szCs w:val="28"/>
+        </w:rPr>
+        <w:t>open-source</w:t>
+      </w:r>
+      <w:proofErr w:type="spellEnd"/>
+      <w:r>
+        <w:rPr>
+          <w:rFonts w:ascii="Times New Roman" w:hAnsi="Times New Roman" w:cs="Times New Roman"/>
+          <w:szCs w:val="28"/>
+        </w:rPr>
+        <w:t> knižnic</w:t>
+      </w:r>
+      <w:r>
+        <w:rPr>
+          <w:rFonts w:ascii="Times New Roman" w:hAnsi="Times New Roman" w:cs="Times New Roman"/>
+          <w:szCs w:val="28"/>
+        </w:rPr>
+        <w:t>ami</w:t>
+      </w:r>
+      <w:r>
+        <w:rPr>
+          <w:rFonts w:ascii="Times New Roman" w:hAnsi="Times New Roman" w:cs="Times New Roman"/>
+          <w:szCs w:val="28"/>
+        </w:rPr>
+        <w:t xml:space="preserve"> </w:t>
+      </w:r>
+      <w:proofErr w:type="spellStart"/>
+      <w:r>
+        <w:rPr>
+          <w:rFonts w:ascii="Times New Roman" w:hAnsi="Times New Roman" w:cs="Times New Roman"/>
+          <w:szCs w:val="28"/>
+        </w:rPr>
+        <w:t>JPhoenix</w:t>
+      </w:r>
+      <w:proofErr w:type="spellEnd"/>
+      <w:r>
+        <w:rPr>
+          <w:rFonts w:ascii="Times New Roman" w:hAnsi="Times New Roman" w:cs="Times New Roman"/>
+          <w:szCs w:val="28"/>
+        </w:rPr>
+        <w:t xml:space="preserve"> a</w:t>
+      </w:r>
+      <w:r>
+        <w:rPr>
+          <w:rFonts w:ascii="Times New Roman" w:hAnsi="Times New Roman" w:cs="Times New Roman"/>
+          <w:szCs w:val="28"/>
+        </w:rPr>
+        <w:t> </w:t>
+      </w:r>
+      <w:proofErr w:type="spellStart"/>
+      <w:r>
+        <w:rPr>
+          <w:rFonts w:ascii="Times New Roman" w:hAnsi="Times New Roman" w:cs="Times New Roman"/>
+          <w:szCs w:val="28"/>
+        </w:rPr>
+        <w:t>FontAwesomeFx</w:t>
+      </w:r>
+      <w:proofErr w:type="spellEnd"/>
+      <w:r>
+        <w:rPr>
+          <w:rFonts w:ascii="Times New Roman" w:hAnsi="Times New Roman" w:cs="Times New Roman"/>
+          <w:szCs w:val="28"/>
+        </w:rPr>
+        <w:t>.</w:t>
+      </w:r>
+    </w:p>
+    <w:p>
+      <w:pPr>
+        <w:tabs>
+          <w:tab w:val="left" w:pos="6885"/>
+        </w:tabs>
+        <w:ind w:firstLine="567"/>
+        <w:jc w:val="both"/>
+        <w:rPr>
+          <w:rFonts w:ascii="Times New Roman" w:hAnsi="Times New Roman" w:cs="Times New Roman"/>
+          <w:szCs w:val="28"/>
+        </w:rPr>
+      </w:pPr>
+      <w:r>
+        <w:rPr>
+          <w:rFonts w:ascii="Times New Roman" w:hAnsi="Times New Roman" w:cs="Times New Roman"/>
+          <w:szCs w:val="28"/>
+        </w:rPr>
+        <w:t xml:space="preserve">Pred vytvorením samotného informačného systému som najskôr implementoval údajovú štruktúru </w:t>
+      </w:r>
+      <w:proofErr w:type="spellStart"/>
+      <w:r>
+        <w:rPr>
+          <w:rFonts w:ascii="Times New Roman" w:hAnsi="Times New Roman" w:cs="Times New Roman"/>
+          <w:szCs w:val="28"/>
+        </w:rPr>
+        <w:t>Avl</w:t>
+      </w:r>
+      <w:proofErr w:type="spellEnd"/>
+      <w:r>
+        <w:rPr>
+          <w:rFonts w:ascii="Times New Roman" w:hAnsi="Times New Roman" w:cs="Times New Roman"/>
+          <w:szCs w:val="28"/>
+        </w:rPr>
+        <w:t xml:space="preserve"> strom, aby bolo možné efektívne pracovať s dátami v informačnom systéme. Pri implementácii </w:t>
+      </w:r>
+      <w:proofErr w:type="spellStart"/>
+      <w:r>
+        <w:rPr>
+          <w:rFonts w:ascii="Times New Roman" w:hAnsi="Times New Roman" w:cs="Times New Roman"/>
+          <w:szCs w:val="28"/>
+        </w:rPr>
+        <w:t>Avl</w:t>
+      </w:r>
+      <w:proofErr w:type="spellEnd"/>
+      <w:r>
+        <w:rPr>
+          <w:rFonts w:ascii="Times New Roman" w:hAnsi="Times New Roman" w:cs="Times New Roman"/>
+          <w:szCs w:val="28"/>
+        </w:rPr>
+        <w:t xml:space="preserve"> stromu som sa rozhodol použiť verziu, ktorá využíva najmenšie možné množstvo pamäte. Preto v</w:t>
+      </w:r>
+      <w:r>
+        <w:rPr>
+          <w:rFonts w:ascii="Times New Roman" w:hAnsi="Times New Roman" w:cs="Times New Roman"/>
+          <w:szCs w:val="28"/>
+        </w:rPr>
+        <w:t>rchol stromu obsahuje</w:t>
+      </w:r>
+      <w:r>
+        <w:rPr>
+          <w:rFonts w:ascii="Times New Roman" w:hAnsi="Times New Roman" w:cs="Times New Roman"/>
+          <w:szCs w:val="28"/>
+        </w:rPr>
+        <w:t xml:space="preserve"> iba</w:t>
+      </w:r>
+      <w:r>
+        <w:rPr>
+          <w:rFonts w:ascii="Times New Roman" w:hAnsi="Times New Roman" w:cs="Times New Roman"/>
+          <w:szCs w:val="28"/>
+        </w:rPr>
+        <w:t xml:space="preserve"> smerníky(z pohľadu Javy referencie) na pravého a ľavého syna</w:t>
+      </w:r>
+      <w:r>
+        <w:rPr>
+          <w:rFonts w:ascii="Times New Roman" w:hAnsi="Times New Roman" w:cs="Times New Roman"/>
+          <w:szCs w:val="28"/>
+        </w:rPr>
+        <w:t xml:space="preserve"> a svoju výšku, z ktorej je možné dopočítať </w:t>
+      </w:r>
+      <w:proofErr w:type="spellStart"/>
+      <w:r>
+        <w:rPr>
+          <w:rFonts w:ascii="Times New Roman" w:hAnsi="Times New Roman" w:cs="Times New Roman"/>
+          <w:szCs w:val="28"/>
+        </w:rPr>
+        <w:t>vyvažovací</w:t>
+      </w:r>
+      <w:proofErr w:type="spellEnd"/>
+      <w:r>
+        <w:rPr>
+          <w:rFonts w:ascii="Times New Roman" w:hAnsi="Times New Roman" w:cs="Times New Roman"/>
+          <w:szCs w:val="28"/>
+        </w:rPr>
+        <w:t xml:space="preserve"> faktor. Vzhľadom na to, že vrchol neobsahuje smerník na otca, pri operáciách vkladania a mazania je použitý na ukladanie prejdenej cesty </w:t>
+      </w:r>
+      <w:r>
+        <w:rPr>
+          <w:rFonts w:ascii="Times New Roman" w:hAnsi="Times New Roman" w:cs="Times New Roman"/>
+          <w:szCs w:val="28"/>
+        </w:rPr>
+        <w:t>upravený zásobník implementovaný implicitne.</w:t>
+      </w:r>
+      <w:r>
+        <w:rPr>
+          <w:rFonts w:ascii="Times New Roman" w:hAnsi="Times New Roman" w:cs="Times New Roman"/>
+          <w:szCs w:val="28"/>
+        </w:rPr>
+        <w:t xml:space="preserve"> Pre potreby porovnávania dát uložených v strome je použitý </w:t>
+      </w:r>
+      <w:proofErr w:type="spellStart"/>
+      <w:r>
+        <w:rPr>
+          <w:rFonts w:ascii="Times New Roman" w:hAnsi="Times New Roman" w:cs="Times New Roman"/>
+          <w:szCs w:val="28"/>
+        </w:rPr>
+        <w:t>komparátor</w:t>
+      </w:r>
+      <w:proofErr w:type="spellEnd"/>
+      <w:r>
+        <w:rPr>
+          <w:rFonts w:ascii="Times New Roman" w:hAnsi="Times New Roman" w:cs="Times New Roman"/>
+          <w:szCs w:val="28"/>
+        </w:rPr>
+        <w:t xml:space="preserve">, čo je svojím spôsobom funkcia, ktorá hovorí, či je prvok menší, rovný alebo väčší ako porovnávaný prvok. </w:t>
+      </w:r>
+      <w:proofErr w:type="spellStart"/>
+      <w:r>
+        <w:rPr>
+          <w:rFonts w:ascii="Times New Roman" w:hAnsi="Times New Roman" w:cs="Times New Roman"/>
+          <w:szCs w:val="28"/>
+        </w:rPr>
+        <w:t>Komparátor</w:t>
+      </w:r>
+      <w:proofErr w:type="spellEnd"/>
+      <w:r>
+        <w:rPr>
+          <w:rFonts w:ascii="Times New Roman" w:hAnsi="Times New Roman" w:cs="Times New Roman"/>
+          <w:szCs w:val="28"/>
+        </w:rPr>
+        <w:t xml:space="preserve"> vstupuje do stromu ako parameter konštruktora a nie je ho po vytvorení možné zmeniť. Pre jednoduchú prehliadku štruktúry</w:t>
+      </w:r>
+      <w:r>
+        <w:rPr>
+          <w:rFonts w:ascii="Times New Roman" w:hAnsi="Times New Roman" w:cs="Times New Roman"/>
+          <w:szCs w:val="28"/>
+        </w:rPr>
+        <w:t xml:space="preserve"> bez dodatočného pamäťového priestoru pre prvky </w:t>
+      </w:r>
+      <w:r>
+        <w:rPr>
+          <w:rFonts w:ascii="Times New Roman" w:hAnsi="Times New Roman" w:cs="Times New Roman"/>
+          <w:szCs w:val="28"/>
+        </w:rPr>
+        <w:t xml:space="preserve">boli vytvorené 2 </w:t>
+      </w:r>
+      <w:proofErr w:type="spellStart"/>
+      <w:r>
+        <w:rPr>
+          <w:rFonts w:ascii="Times New Roman" w:hAnsi="Times New Roman" w:cs="Times New Roman"/>
+          <w:szCs w:val="28"/>
+        </w:rPr>
+        <w:t>iterátory</w:t>
+      </w:r>
+      <w:proofErr w:type="spellEnd"/>
+      <w:r>
+        <w:rPr>
+          <w:rFonts w:ascii="Times New Roman" w:hAnsi="Times New Roman" w:cs="Times New Roman"/>
+          <w:szCs w:val="28"/>
+        </w:rPr>
+        <w:t xml:space="preserve">: </w:t>
+      </w:r>
+      <w:proofErr w:type="spellStart"/>
+      <w:r>
+        <w:rPr>
+          <w:rFonts w:ascii="Times New Roman" w:hAnsi="Times New Roman" w:cs="Times New Roman"/>
+          <w:szCs w:val="28"/>
+        </w:rPr>
+        <w:t>InorderIterator</w:t>
+      </w:r>
+      <w:proofErr w:type="spellEnd"/>
+      <w:r>
+        <w:rPr>
+          <w:rFonts w:ascii="Times New Roman" w:hAnsi="Times New Roman" w:cs="Times New Roman"/>
+          <w:szCs w:val="28"/>
+        </w:rPr>
+        <w:t xml:space="preserve">, ktorý </w:t>
+      </w:r>
+      <w:proofErr w:type="spellStart"/>
+      <w:r>
+        <w:rPr>
+          <w:rFonts w:ascii="Times New Roman" w:hAnsi="Times New Roman" w:cs="Times New Roman"/>
+          <w:szCs w:val="28"/>
+        </w:rPr>
+        <w:t>traverzuje</w:t>
+      </w:r>
+      <w:proofErr w:type="spellEnd"/>
+      <w:r>
+        <w:rPr>
+          <w:rFonts w:ascii="Times New Roman" w:hAnsi="Times New Roman" w:cs="Times New Roman"/>
+          <w:szCs w:val="28"/>
+        </w:rPr>
+        <w:t xml:space="preserve"> strom v</w:t>
+      </w:r>
+      <w:r>
+        <w:rPr>
+          <w:rFonts w:ascii="Times New Roman" w:hAnsi="Times New Roman" w:cs="Times New Roman"/>
+          <w:szCs w:val="28"/>
+        </w:rPr>
+        <w:t> usporiadanom poradí podľa kľúča a </w:t>
+      </w:r>
+      <w:proofErr w:type="spellStart"/>
+      <w:r>
+        <w:rPr>
+          <w:rFonts w:ascii="Times New Roman" w:hAnsi="Times New Roman" w:cs="Times New Roman"/>
+          <w:szCs w:val="28"/>
+        </w:rPr>
+        <w:t>LevelOrderIterator</w:t>
+      </w:r>
+      <w:proofErr w:type="spellEnd"/>
+      <w:r>
+        <w:rPr>
+          <w:rFonts w:ascii="Times New Roman" w:hAnsi="Times New Roman" w:cs="Times New Roman"/>
+          <w:szCs w:val="28"/>
+        </w:rPr>
+        <w:t xml:space="preserve">, ktorý </w:t>
+      </w:r>
+      <w:proofErr w:type="spellStart"/>
+      <w:r>
+        <w:rPr>
+          <w:rFonts w:ascii="Times New Roman" w:hAnsi="Times New Roman" w:cs="Times New Roman"/>
+          <w:szCs w:val="28"/>
+        </w:rPr>
+        <w:t>traverzuje</w:t>
+      </w:r>
+      <w:proofErr w:type="spellEnd"/>
+      <w:r>
+        <w:rPr>
+          <w:rFonts w:ascii="Times New Roman" w:hAnsi="Times New Roman" w:cs="Times New Roman"/>
+          <w:szCs w:val="28"/>
+        </w:rPr>
+        <w:t xml:space="preserve"> strom podľa jednotlivých úrovní stromu.</w:t>
+      </w:r>
+      <w:r>
+        <w:rPr>
+          <w:rFonts w:ascii="Times New Roman" w:hAnsi="Times New Roman" w:cs="Times New Roman"/>
+          <w:szCs w:val="28"/>
+        </w:rPr>
+        <w:t xml:space="preserve"> Aby som si bol istý, že implementovaný strom je skutočne </w:t>
+      </w:r>
+      <w:proofErr w:type="spellStart"/>
+      <w:r>
+        <w:rPr>
+          <w:rFonts w:ascii="Times New Roman" w:hAnsi="Times New Roman" w:cs="Times New Roman"/>
+          <w:szCs w:val="28"/>
+        </w:rPr>
+        <w:t>Avl</w:t>
+      </w:r>
+      <w:proofErr w:type="spellEnd"/>
+      <w:r>
+        <w:rPr>
+          <w:rFonts w:ascii="Times New Roman" w:hAnsi="Times New Roman" w:cs="Times New Roman"/>
+          <w:szCs w:val="28"/>
+        </w:rPr>
+        <w:t xml:space="preserve"> strom, vytvoril som rôzne testovacie prípady, či už vkladania, mazania alebo vyhľadávania, pri ktorých kontrolujem dodržanie vlastností </w:t>
+      </w:r>
+      <w:proofErr w:type="spellStart"/>
+      <w:r>
+        <w:rPr>
+          <w:rFonts w:ascii="Times New Roman" w:hAnsi="Times New Roman" w:cs="Times New Roman"/>
+          <w:szCs w:val="28"/>
+        </w:rPr>
+        <w:t>Avl</w:t>
+      </w:r>
+      <w:proofErr w:type="spellEnd"/>
+      <w:r>
+        <w:rPr>
+          <w:rFonts w:ascii="Times New Roman" w:hAnsi="Times New Roman" w:cs="Times New Roman"/>
+          <w:szCs w:val="28"/>
+        </w:rPr>
+        <w:t xml:space="preserve"> stromu.</w:t>
+      </w:r>
+    </w:p>
+    <w:p>
+      <w:pPr>
+        <w:tabs>
+          <w:tab w:val="left" w:pos="6885"/>
+        </w:tabs>
+        <w:ind w:firstLine="567"/>
+        <w:jc w:val="both"/>
+        <w:rPr>
+          <w:rFonts w:ascii="Times New Roman" w:hAnsi="Times New Roman" w:cs="Times New Roman"/>
+          <w:szCs w:val="28"/>
+        </w:rPr>
+      </w:pPr>
+      <w:r>
+        <w:rPr>
+          <w:rFonts w:ascii="Times New Roman" w:hAnsi="Times New Roman" w:cs="Times New Roman"/>
+          <w:szCs w:val="28"/>
+        </w:rPr>
+        <w:t xml:space="preserve">Po implementácii a otestovaní </w:t>
+      </w:r>
+      <w:proofErr w:type="spellStart"/>
+      <w:r>
+        <w:rPr>
+          <w:rFonts w:ascii="Times New Roman" w:hAnsi="Times New Roman" w:cs="Times New Roman"/>
+          <w:szCs w:val="28"/>
+        </w:rPr>
+        <w:t>Avl</w:t>
+      </w:r>
+      <w:proofErr w:type="spellEnd"/>
+      <w:r>
+        <w:rPr>
+          <w:rFonts w:ascii="Times New Roman" w:hAnsi="Times New Roman" w:cs="Times New Roman"/>
+          <w:szCs w:val="28"/>
+        </w:rPr>
+        <w:t xml:space="preserve"> stromu som prešiel k návrhu informačného systému. Z vykonanej analýzy zadania som dostal nasledovné objekty: </w:t>
+      </w:r>
+      <w:proofErr w:type="spellStart"/>
+      <w:r>
+        <w:rPr>
+          <w:rFonts w:ascii="Times New Roman" w:hAnsi="Times New Roman" w:cs="Times New Roman"/>
+          <w:szCs w:val="28"/>
+        </w:rPr>
+        <w:t>KatastralneUzemie</w:t>
+      </w:r>
+      <w:proofErr w:type="spellEnd"/>
+      <w:r>
+        <w:rPr>
+          <w:rFonts w:ascii="Times New Roman" w:hAnsi="Times New Roman" w:cs="Times New Roman"/>
+          <w:szCs w:val="28"/>
+        </w:rPr>
+        <w:t xml:space="preserve">, </w:t>
+      </w:r>
+      <w:proofErr w:type="spellStart"/>
+      <w:r>
+        <w:rPr>
+          <w:rFonts w:ascii="Times New Roman" w:hAnsi="Times New Roman" w:cs="Times New Roman"/>
+          <w:szCs w:val="28"/>
+        </w:rPr>
+        <w:t>ListVlastnictva</w:t>
+      </w:r>
+      <w:proofErr w:type="spellEnd"/>
+      <w:r>
+        <w:rPr>
+          <w:rFonts w:ascii="Times New Roman" w:hAnsi="Times New Roman" w:cs="Times New Roman"/>
+          <w:szCs w:val="28"/>
+        </w:rPr>
+        <w:t xml:space="preserve">, </w:t>
+      </w:r>
+      <w:proofErr w:type="spellStart"/>
+      <w:r>
+        <w:rPr>
+          <w:rFonts w:ascii="Times New Roman" w:hAnsi="Times New Roman" w:cs="Times New Roman"/>
+          <w:szCs w:val="28"/>
+        </w:rPr>
+        <w:t>Nehnutelnost</w:t>
+      </w:r>
+      <w:proofErr w:type="spellEnd"/>
+      <w:r>
+        <w:rPr>
+          <w:rFonts w:ascii="Times New Roman" w:hAnsi="Times New Roman" w:cs="Times New Roman"/>
+          <w:szCs w:val="28"/>
+        </w:rPr>
+        <w:t xml:space="preserve"> a </w:t>
+      </w:r>
+      <w:proofErr w:type="spellStart"/>
+      <w:r>
+        <w:rPr>
+          <w:rFonts w:ascii="Times New Roman" w:hAnsi="Times New Roman" w:cs="Times New Roman"/>
+          <w:szCs w:val="28"/>
+        </w:rPr>
+        <w:t>Obcan</w:t>
+      </w:r>
+      <w:proofErr w:type="spellEnd"/>
+      <w:r>
+        <w:rPr>
+          <w:rFonts w:ascii="Times New Roman" w:hAnsi="Times New Roman" w:cs="Times New Roman"/>
+          <w:szCs w:val="28"/>
+        </w:rPr>
+        <w:t xml:space="preserve">, ktoré všetky zastrešuje </w:t>
+      </w:r>
+      <w:proofErr w:type="spellStart"/>
+      <w:r>
+        <w:rPr>
+          <w:rFonts w:ascii="Times New Roman" w:hAnsi="Times New Roman" w:cs="Times New Roman"/>
+          <w:szCs w:val="28"/>
+        </w:rPr>
+        <w:t>ISSpravyKatastra</w:t>
+      </w:r>
+      <w:proofErr w:type="spellEnd"/>
+      <w:r>
+        <w:rPr>
+          <w:rFonts w:ascii="Times New Roman" w:hAnsi="Times New Roman" w:cs="Times New Roman"/>
+          <w:szCs w:val="28"/>
+        </w:rPr>
+        <w:t>. Tieto objekty medzi sebou silno prepojené a veľmi úzko spolupracujú. Tieto objekty sú v aplikácii ukladané výlučne v</w:t>
+      </w:r>
+      <w:r>
+        <w:rPr>
+          <w:rFonts w:ascii="Times New Roman" w:hAnsi="Times New Roman" w:cs="Times New Roman"/>
+          <w:szCs w:val="28"/>
+        </w:rPr>
+        <w:t> stromových štruktúrach.</w:t>
+      </w:r>
+    </w:p>
+    <w:p>
+      <w:pPr>
+        <w:tabs>
+          <w:tab w:val="left" w:pos="6885"/>
+        </w:tabs>
+        <w:ind w:firstLine="567"/>
+        <w:jc w:val="both"/>
+        <w:rPr>
+          <w:rFonts w:ascii="Times New Roman" w:hAnsi="Times New Roman" w:cs="Times New Roman"/>
+          <w:szCs w:val="28"/>
+        </w:rPr>
+      </w:pPr>
+      <w:r>
+        <w:rPr>
+          <w:rFonts w:ascii="Times New Roman" w:hAnsi="Times New Roman" w:cs="Times New Roman"/>
+          <w:szCs w:val="28"/>
+        </w:rPr>
+        <w:t xml:space="preserve">Program je logicky rozdelený do viacerých balíčkov. Balíček </w:t>
+      </w:r>
+      <w:proofErr w:type="spellStart"/>
+      <w:r>
+        <w:rPr>
+          <w:rFonts w:ascii="Times New Roman" w:hAnsi="Times New Roman" w:cs="Times New Roman"/>
+          <w:szCs w:val="28"/>
+        </w:rPr>
+        <w:t>Structures</w:t>
+      </w:r>
+      <w:proofErr w:type="spellEnd"/>
+      <w:r>
+        <w:rPr>
+          <w:rFonts w:ascii="Times New Roman" w:hAnsi="Times New Roman" w:cs="Times New Roman"/>
+          <w:szCs w:val="28"/>
+        </w:rPr>
+        <w:t xml:space="preserve"> obsahuje údajovú štruktúru </w:t>
+      </w:r>
+      <w:proofErr w:type="spellStart"/>
+      <w:r>
+        <w:rPr>
+          <w:rFonts w:ascii="Times New Roman" w:hAnsi="Times New Roman" w:cs="Times New Roman"/>
+          <w:szCs w:val="28"/>
+        </w:rPr>
+        <w:t>Avl</w:t>
+      </w:r>
+      <w:proofErr w:type="spellEnd"/>
+      <w:r>
+        <w:rPr>
+          <w:rFonts w:ascii="Times New Roman" w:hAnsi="Times New Roman" w:cs="Times New Roman"/>
+          <w:szCs w:val="28"/>
+        </w:rPr>
+        <w:t xml:space="preserve"> strom s jej vrcholom. Balíček Model obsahuje triedy potrebné pre prácu z dátami- </w:t>
+      </w:r>
+      <w:proofErr w:type="spellStart"/>
+      <w:r>
+        <w:rPr>
+          <w:rFonts w:ascii="Times New Roman" w:hAnsi="Times New Roman" w:cs="Times New Roman"/>
+          <w:szCs w:val="28"/>
+        </w:rPr>
+        <w:t>KatastralneUzemie</w:t>
+      </w:r>
+      <w:proofErr w:type="spellEnd"/>
+      <w:r>
+        <w:rPr>
+          <w:rFonts w:ascii="Times New Roman" w:hAnsi="Times New Roman" w:cs="Times New Roman"/>
+          <w:szCs w:val="28"/>
+        </w:rPr>
+        <w:t xml:space="preserve">, </w:t>
+      </w:r>
+      <w:proofErr w:type="spellStart"/>
+      <w:r>
+        <w:rPr>
+          <w:rFonts w:ascii="Times New Roman" w:hAnsi="Times New Roman" w:cs="Times New Roman"/>
+          <w:szCs w:val="28"/>
+        </w:rPr>
+        <w:t>ListVlastnictva</w:t>
+      </w:r>
+      <w:proofErr w:type="spellEnd"/>
+      <w:r>
+        <w:rPr>
+          <w:rFonts w:ascii="Times New Roman" w:hAnsi="Times New Roman" w:cs="Times New Roman"/>
+          <w:szCs w:val="28"/>
+        </w:rPr>
+        <w:t xml:space="preserve">, </w:t>
+      </w:r>
+      <w:proofErr w:type="spellStart"/>
+      <w:r>
+        <w:rPr>
+          <w:rFonts w:ascii="Times New Roman" w:hAnsi="Times New Roman" w:cs="Times New Roman"/>
+          <w:szCs w:val="28"/>
+        </w:rPr>
+        <w:t>Nehnutelnost</w:t>
+      </w:r>
+      <w:proofErr w:type="spellEnd"/>
+      <w:r>
+        <w:rPr>
+          <w:rFonts w:ascii="Times New Roman" w:hAnsi="Times New Roman" w:cs="Times New Roman"/>
+          <w:szCs w:val="28"/>
+        </w:rPr>
+        <w:t xml:space="preserve"> a</w:t>
+      </w:r>
+      <w:r>
+        <w:rPr>
+          <w:rFonts w:ascii="Times New Roman" w:hAnsi="Times New Roman" w:cs="Times New Roman"/>
+          <w:szCs w:val="28"/>
+        </w:rPr>
+        <w:t> </w:t>
+      </w:r>
+      <w:proofErr w:type="spellStart"/>
+      <w:r>
+        <w:rPr>
+          <w:rFonts w:ascii="Times New Roman" w:hAnsi="Times New Roman" w:cs="Times New Roman"/>
+          <w:szCs w:val="28"/>
+        </w:rPr>
+        <w:t>Obcan</w:t>
+      </w:r>
+      <w:proofErr w:type="spellEnd"/>
+      <w:r>
+        <w:rPr>
+          <w:rFonts w:ascii="Times New Roman" w:hAnsi="Times New Roman" w:cs="Times New Roman"/>
+          <w:szCs w:val="28"/>
+        </w:rPr>
+        <w:t xml:space="preserve">. Tieto triedy neslúžia iba pre uchovávanie dát, ale obsahujú aj metódy pracujúce nad týmito dátami. Balíček </w:t>
+      </w:r>
+      <w:proofErr w:type="spellStart"/>
+      <w:r>
+        <w:rPr>
+          <w:rFonts w:ascii="Times New Roman" w:hAnsi="Times New Roman" w:cs="Times New Roman"/>
+          <w:szCs w:val="28"/>
+        </w:rPr>
+        <w:t>InformacnySystem</w:t>
+      </w:r>
+      <w:proofErr w:type="spellEnd"/>
+      <w:r>
+        <w:rPr>
+          <w:rFonts w:ascii="Times New Roman" w:hAnsi="Times New Roman" w:cs="Times New Roman"/>
+          <w:szCs w:val="28"/>
+        </w:rPr>
+        <w:t xml:space="preserve"> zahŕňa triedu </w:t>
+      </w:r>
+      <w:proofErr w:type="spellStart"/>
+      <w:r>
+        <w:rPr>
+          <w:rFonts w:ascii="Times New Roman" w:hAnsi="Times New Roman" w:cs="Times New Roman"/>
+          <w:szCs w:val="28"/>
+        </w:rPr>
+        <w:t>ISSpravyKatastra</w:t>
+      </w:r>
+      <w:proofErr w:type="spellEnd"/>
+      <w:r>
+        <w:rPr>
+          <w:rFonts w:ascii="Times New Roman" w:hAnsi="Times New Roman" w:cs="Times New Roman"/>
+          <w:szCs w:val="28"/>
+        </w:rPr>
+        <w:t xml:space="preserve">, ktorá tvorí jadro informačného systému a buď priamo pracuje z objektmi balíčku Model alebo </w:t>
+      </w:r>
+      <w:r>
+        <w:rPr>
+          <w:rFonts w:ascii="Times New Roman" w:hAnsi="Times New Roman" w:cs="Times New Roman"/>
+          <w:szCs w:val="28"/>
+        </w:rPr>
+        <w:t xml:space="preserve">deleguje prácu na tieto objekty. </w:t>
+      </w:r>
+      <w:proofErr w:type="spellStart"/>
+      <w:r>
+        <w:rPr>
+          <w:rFonts w:ascii="Times New Roman" w:hAnsi="Times New Roman" w:cs="Times New Roman"/>
+          <w:szCs w:val="28"/>
+        </w:rPr>
+        <w:t>ISSpravyKatastra</w:t>
+      </w:r>
+      <w:proofErr w:type="spellEnd"/>
+      <w:r>
+        <w:rPr>
+          <w:rFonts w:ascii="Times New Roman" w:hAnsi="Times New Roman" w:cs="Times New Roman"/>
+          <w:szCs w:val="28"/>
+        </w:rPr>
+        <w:t xml:space="preserve"> obsahuje aj metódy pre ukladanie a načítanie dát vo formáte .</w:t>
+      </w:r>
+      <w:proofErr w:type="spellStart"/>
+      <w:r>
+        <w:rPr>
+          <w:rFonts w:ascii="Times New Roman" w:hAnsi="Times New Roman" w:cs="Times New Roman"/>
+          <w:szCs w:val="28"/>
+        </w:rPr>
+        <w:t>csv</w:t>
+      </w:r>
+      <w:proofErr w:type="spellEnd"/>
+      <w:r>
+        <w:rPr>
+          <w:rFonts w:ascii="Times New Roman" w:hAnsi="Times New Roman" w:cs="Times New Roman"/>
+          <w:szCs w:val="28"/>
+        </w:rPr>
+        <w:t xml:space="preserve"> a generátor dát, ktorým je možné programovo naplniť databázu.</w:t>
+      </w:r>
+      <w:r>
+        <w:rPr>
+          <w:rFonts w:ascii="Times New Roman" w:hAnsi="Times New Roman" w:cs="Times New Roman"/>
+          <w:szCs w:val="28"/>
+        </w:rPr>
+        <w:t xml:space="preserve"> Ďalším balíčkom je balíček GUI, ktorý obaľuje informačný systém o grafické používateľské rozhranie a sprístupňuje jeho funkcionalitu používateľovi v prívetivej a intuitívnej podobe. Grafické rozhranie nesie črty </w:t>
+      </w:r>
+      <w:proofErr w:type="spellStart"/>
+      <w:r>
+        <w:rPr>
+          <w:rFonts w:ascii="Times New Roman" w:hAnsi="Times New Roman" w:cs="Times New Roman"/>
+          <w:szCs w:val="28"/>
+        </w:rPr>
+        <w:t>Material</w:t>
+      </w:r>
+      <w:proofErr w:type="spellEnd"/>
+      <w:r>
+        <w:rPr>
+          <w:rFonts w:ascii="Times New Roman" w:hAnsi="Times New Roman" w:cs="Times New Roman"/>
+          <w:szCs w:val="28"/>
+        </w:rPr>
+        <w:t xml:space="preserve"> designu</w:t>
+      </w:r>
+      <w:r>
+        <w:rPr>
+          <w:rFonts w:ascii="Times New Roman" w:hAnsi="Times New Roman" w:cs="Times New Roman"/>
+          <w:szCs w:val="28"/>
+        </w:rPr>
+        <w:t xml:space="preserve"> a je </w:t>
+      </w:r>
+      <w:proofErr w:type="spellStart"/>
+      <w:r>
+        <w:rPr>
+          <w:rFonts w:ascii="Times New Roman" w:hAnsi="Times New Roman" w:cs="Times New Roman"/>
+          <w:szCs w:val="28"/>
+        </w:rPr>
+        <w:t>responzívne</w:t>
+      </w:r>
+      <w:proofErr w:type="spellEnd"/>
+      <w:r>
+        <w:rPr>
+          <w:rFonts w:ascii="Times New Roman" w:hAnsi="Times New Roman" w:cs="Times New Roman"/>
+          <w:szCs w:val="28"/>
+        </w:rPr>
+        <w:t xml:space="preserve">. Pri implementácii som dbal na oddelenie business logiky a GUI logiky. Iba v jedinom prípade som túto požiadavku porušil a to z dôvodu vysokej zložitosti operácie. </w:t>
+      </w:r>
+      <w:r>
+        <w:rPr>
+          <w:rFonts w:ascii="Times New Roman" w:hAnsi="Times New Roman" w:cs="Times New Roman"/>
+          <w:szCs w:val="28"/>
+        </w:rPr>
+        <w:t xml:space="preserve">GUI je ďalej rozdelené na </w:t>
+      </w:r>
+      <w:proofErr w:type="spellStart"/>
+      <w:r>
+        <w:rPr>
+          <w:rFonts w:ascii="Times New Roman" w:hAnsi="Times New Roman" w:cs="Times New Roman"/>
+          <w:szCs w:val="28"/>
+        </w:rPr>
+        <w:t>View</w:t>
+      </w:r>
+      <w:proofErr w:type="spellEnd"/>
+      <w:r>
+        <w:rPr>
+          <w:rFonts w:ascii="Times New Roman" w:hAnsi="Times New Roman" w:cs="Times New Roman"/>
+          <w:szCs w:val="28"/>
+        </w:rPr>
+        <w:t xml:space="preserve"> a </w:t>
+      </w:r>
+      <w:proofErr w:type="spellStart"/>
+      <w:r>
+        <w:rPr>
+          <w:rFonts w:ascii="Times New Roman" w:hAnsi="Times New Roman" w:cs="Times New Roman"/>
+          <w:szCs w:val="28"/>
+        </w:rPr>
+        <w:t>Controller</w:t>
+      </w:r>
+      <w:proofErr w:type="spellEnd"/>
+      <w:r>
+        <w:rPr>
+          <w:rFonts w:ascii="Times New Roman" w:hAnsi="Times New Roman" w:cs="Times New Roman"/>
+          <w:szCs w:val="28"/>
+        </w:rPr>
+        <w:t xml:space="preserve">. </w:t>
+      </w:r>
+      <w:r>
+        <w:rPr>
+          <w:rFonts w:ascii="Times New Roman" w:hAnsi="Times New Roman" w:cs="Times New Roman"/>
+          <w:szCs w:val="28"/>
+        </w:rPr>
+        <w:t xml:space="preserve">Posledný </w:t>
+      </w:r>
+      <w:r>
+        <w:rPr>
+          <w:rFonts w:ascii="Times New Roman" w:hAnsi="Times New Roman" w:cs="Times New Roman"/>
+          <w:szCs w:val="28"/>
+        </w:rPr>
+        <w:t>balíček</w:t>
+      </w:r>
+      <w:r>
+        <w:rPr>
+          <w:rFonts w:ascii="Times New Roman" w:hAnsi="Times New Roman" w:cs="Times New Roman"/>
+          <w:szCs w:val="28"/>
+        </w:rPr>
+        <w:t xml:space="preserve"> je </w:t>
+      </w:r>
+      <w:r>
+        <w:rPr>
+          <w:rFonts w:ascii="Times New Roman" w:hAnsi="Times New Roman" w:cs="Times New Roman"/>
+          <w:szCs w:val="28"/>
+        </w:rPr>
+        <w:t>balíček</w:t>
+      </w:r>
+      <w:r>
+        <w:rPr>
+          <w:rFonts w:ascii="Times New Roman" w:hAnsi="Times New Roman" w:cs="Times New Roman"/>
+          <w:szCs w:val="28"/>
+        </w:rPr>
+        <w:t xml:space="preserve"> </w:t>
+      </w:r>
+      <w:proofErr w:type="spellStart"/>
+      <w:r>
+        <w:rPr>
+          <w:rFonts w:ascii="Times New Roman" w:hAnsi="Times New Roman" w:cs="Times New Roman"/>
+          <w:szCs w:val="28"/>
+        </w:rPr>
+        <w:t>Utils</w:t>
+      </w:r>
+      <w:proofErr w:type="spellEnd"/>
+      <w:r>
+        <w:rPr>
+          <w:rFonts w:ascii="Times New Roman" w:hAnsi="Times New Roman" w:cs="Times New Roman"/>
+          <w:szCs w:val="28"/>
+        </w:rPr>
+        <w:t xml:space="preserve">, ktorý obsahuje </w:t>
+      </w:r>
+      <w:r>
+        <w:rPr>
+          <w:rFonts w:ascii="Times New Roman" w:hAnsi="Times New Roman" w:cs="Times New Roman"/>
+          <w:szCs w:val="28"/>
+        </w:rPr>
+        <w:t xml:space="preserve">triedu </w:t>
+      </w:r>
+      <w:proofErr w:type="spellStart"/>
+      <w:r>
+        <w:rPr>
+          <w:rFonts w:ascii="Times New Roman" w:hAnsi="Times New Roman" w:cs="Times New Roman"/>
+          <w:szCs w:val="28"/>
+        </w:rPr>
+        <w:t>Pair</w:t>
+      </w:r>
+      <w:proofErr w:type="spellEnd"/>
+      <w:r>
+        <w:rPr>
+          <w:rFonts w:ascii="Times New Roman" w:hAnsi="Times New Roman" w:cs="Times New Roman"/>
+          <w:szCs w:val="28"/>
+        </w:rPr>
+        <w:t xml:space="preserve"> a pomocnú triedu so statickými metódami, používanú naprieč celým IS.</w:t>
+      </w:r>
+    </w:p>
+    <w:p>
+      <w:pPr>
+        <w:tabs>
+          <w:tab w:val="left" w:pos="6885"/>
+        </w:tabs>
+        <w:ind w:firstLine="567"/>
+        <w:jc w:val="both"/>
+        <w:rPr>
+          <w:rFonts w:ascii="Times New Roman" w:hAnsi="Times New Roman" w:cs="Times New Roman"/>
+          <w:szCs w:val="28"/>
+        </w:rPr>
+      </w:pPr>
+      <w:r>
+        <w:rPr>
+          <w:rFonts w:ascii="Times New Roman" w:hAnsi="Times New Roman" w:cs="Times New Roman"/>
+          <w:szCs w:val="28"/>
+        </w:rPr>
+        <w:t xml:space="preserve">Implementovaný informačný systém obsahuje všetku funkcionalitu, ktorá sa od neho </w:t>
+      </w:r>
+      <w:r>
+        <w:rPr>
+          <w:rFonts w:ascii="Times New Roman" w:hAnsi="Times New Roman" w:cs="Times New Roman"/>
+          <w:szCs w:val="28"/>
+        </w:rPr>
+        <w:t xml:space="preserve">zo zadania </w:t>
+      </w:r>
+      <w:r>
+        <w:rPr>
+          <w:rFonts w:ascii="Times New Roman" w:hAnsi="Times New Roman" w:cs="Times New Roman"/>
+          <w:szCs w:val="28"/>
+        </w:rPr>
+        <w:t>očakáva</w:t>
+      </w:r>
+      <w:r>
+        <w:rPr>
+          <w:rFonts w:ascii="Times New Roman" w:hAnsi="Times New Roman" w:cs="Times New Roman"/>
+          <w:szCs w:val="28"/>
+        </w:rPr>
+        <w:t>.</w:t>
+      </w:r>
     </w:p>
     <w:p>
       <w:pPr>
@@ -2224,21 +3142,22 @@
         </w:rPr>
         <w:t xml:space="preserve">Balíček </w:t>
       </w:r>
-      <w:r>
-        <w:rPr>
-          <w:rFonts w:ascii="Times New Roman" w:hAnsi="Times New Roman" w:cs="Times New Roman"/>
-          <w:szCs w:val="28"/>
-          <w:lang w:val="en-CA"/>
-        </w:rPr>
-        <w:t>“Structures</w:t>
-      </w:r>
-      <w:r>
-        <w:rPr>
-          <w:rFonts w:ascii="Times New Roman" w:hAnsi="Times New Roman" w:cs="Times New Roman"/>
-          <w:szCs w:val="28"/>
-        </w:rPr>
-        <w:t>“</w:t>
-      </w:r>
+      <w:proofErr w:type="spellStart"/>
+      <w:r>
+        <w:rPr>
+          <w:rFonts w:ascii="Times New Roman" w:hAnsi="Times New Roman" w:cs="Times New Roman"/>
+          <w:szCs w:val="28"/>
+        </w:rPr>
+        <w:t>S</w:t>
+      </w:r>
+      <w:r>
+        <w:rPr>
+          <w:rFonts w:ascii="Times New Roman" w:hAnsi="Times New Roman" w:cs="Times New Roman"/>
+          <w:szCs w:val="28"/>
+        </w:rPr>
+        <w:t>tructures</w:t>
+      </w:r>
+      <w:proofErr w:type="spellEnd"/>
     </w:p>
     <w:p>
       <w:pPr>
@@ -2258,8 +3177,8 @@
           <w:szCs w:val="28"/>
         </w:rPr>
         <w:drawing>
-          <wp:inline distT="0" distB="0" distL="0" distR="0" wp14:anchorId="2AAE203F" wp14:editId="5031156F">
-            <wp:extent cx="5606619" cy="6097799"/>
+          <wp:inline distT="0" distB="0" distL="0" distR="0" wp14:anchorId="2AAE203F" wp14:editId="36AD5377">
+            <wp:extent cx="5943700" cy="6464410"/>
             <wp:effectExtent l="0" t="0" r="0" b="0"/>
             <wp:docPr id="4" name="Obrázok 4"/>
             <wp:cNvGraphicFramePr>
@@ -2288,7 +3207,7 @@
                   <pic:spPr bwMode="auto">
                     <a:xfrm>
                       <a:off x="0" y="0"/>
-                      <a:ext cx="5607782" cy="6099064"/>
+                      <a:ext cx="5948758" cy="6469911"/>
                     </a:xfrm>
                     <a:prstGeom prst="rect">
                       <a:avLst/>
@@ -2315,12 +3234,212 @@
         <w:tabs>
           <w:tab w:val="left" w:pos="6885"/>
         </w:tabs>
-        <w:jc w:val="both"/>
-        <w:rPr>
-          <w:rFonts w:ascii="Times New Roman" w:hAnsi="Times New Roman" w:cs="Times New Roman"/>
-          <w:szCs w:val="28"/>
-        </w:rPr>
-      </w:pPr>
+        <w:ind w:firstLine="567"/>
+        <w:jc w:val="both"/>
+        <w:rPr>
+          <w:rFonts w:ascii="Times New Roman" w:hAnsi="Times New Roman" w:cs="Times New Roman"/>
+          <w:szCs w:val="28"/>
+        </w:rPr>
+      </w:pPr>
+      <w:r>
+        <w:rPr>
+          <w:rFonts w:ascii="Times New Roman" w:hAnsi="Times New Roman" w:cs="Times New Roman"/>
+          <w:szCs w:val="28"/>
+        </w:rPr>
+        <w:t xml:space="preserve">Balíček </w:t>
+      </w:r>
+      <w:proofErr w:type="spellStart"/>
+      <w:r>
+        <w:rPr>
+          <w:rFonts w:ascii="Times New Roman" w:hAnsi="Times New Roman" w:cs="Times New Roman"/>
+          <w:szCs w:val="28"/>
+        </w:rPr>
+        <w:t>Structures</w:t>
+      </w:r>
+      <w:proofErr w:type="spellEnd"/>
+      <w:r>
+        <w:rPr>
+          <w:rFonts w:ascii="Times New Roman" w:hAnsi="Times New Roman" w:cs="Times New Roman"/>
+          <w:szCs w:val="28"/>
+        </w:rPr>
+        <w:t xml:space="preserve"> má v sebe dve triedy- </w:t>
+      </w:r>
+      <w:proofErr w:type="spellStart"/>
+      <w:r>
+        <w:rPr>
+          <w:rFonts w:ascii="Times New Roman" w:hAnsi="Times New Roman" w:cs="Times New Roman"/>
+          <w:szCs w:val="28"/>
+        </w:rPr>
+        <w:t>AvlTreeNode</w:t>
+      </w:r>
+      <w:proofErr w:type="spellEnd"/>
+      <w:r>
+        <w:rPr>
+          <w:rFonts w:ascii="Times New Roman" w:hAnsi="Times New Roman" w:cs="Times New Roman"/>
+          <w:szCs w:val="28"/>
+        </w:rPr>
+        <w:t xml:space="preserve"> a </w:t>
+      </w:r>
+      <w:proofErr w:type="spellStart"/>
+      <w:r>
+        <w:rPr>
+          <w:rFonts w:ascii="Times New Roman" w:hAnsi="Times New Roman" w:cs="Times New Roman"/>
+          <w:szCs w:val="28"/>
+        </w:rPr>
+        <w:t>AvlTree</w:t>
+      </w:r>
+      <w:proofErr w:type="spellEnd"/>
+      <w:r>
+        <w:rPr>
+          <w:rFonts w:ascii="Times New Roman" w:hAnsi="Times New Roman" w:cs="Times New Roman"/>
+          <w:szCs w:val="28"/>
+        </w:rPr>
+        <w:t xml:space="preserve">. Prvá menovaná je vrchol </w:t>
+      </w:r>
+      <w:proofErr w:type="spellStart"/>
+      <w:r>
+        <w:rPr>
+          <w:rFonts w:ascii="Times New Roman" w:hAnsi="Times New Roman" w:cs="Times New Roman"/>
+          <w:szCs w:val="28"/>
+        </w:rPr>
+        <w:t>Avl</w:t>
+      </w:r>
+      <w:proofErr w:type="spellEnd"/>
+      <w:r>
+        <w:rPr>
+          <w:rFonts w:ascii="Times New Roman" w:hAnsi="Times New Roman" w:cs="Times New Roman"/>
+          <w:szCs w:val="28"/>
+        </w:rPr>
+        <w:t xml:space="preserve"> stromu, obsahuje sebe smerníky na pravého a ľavého syna a položku pre uloženie výšky stromu. Trieda </w:t>
+      </w:r>
+      <w:proofErr w:type="spellStart"/>
+      <w:r>
+        <w:rPr>
+          <w:rFonts w:ascii="Times New Roman" w:hAnsi="Times New Roman" w:cs="Times New Roman"/>
+          <w:szCs w:val="28"/>
+        </w:rPr>
+        <w:t>AvlTree</w:t>
+      </w:r>
+      <w:proofErr w:type="spellEnd"/>
+      <w:r>
+        <w:rPr>
+          <w:rFonts w:ascii="Times New Roman" w:hAnsi="Times New Roman" w:cs="Times New Roman"/>
+          <w:szCs w:val="28"/>
+        </w:rPr>
+        <w:t xml:space="preserve"> je implementácia </w:t>
+      </w:r>
+      <w:proofErr w:type="spellStart"/>
+      <w:r>
+        <w:rPr>
+          <w:rFonts w:ascii="Times New Roman" w:hAnsi="Times New Roman" w:cs="Times New Roman"/>
+          <w:szCs w:val="28"/>
+        </w:rPr>
+        <w:t>AvlStromu</w:t>
+      </w:r>
+      <w:proofErr w:type="spellEnd"/>
+      <w:r>
+        <w:rPr>
+          <w:rFonts w:ascii="Times New Roman" w:hAnsi="Times New Roman" w:cs="Times New Roman"/>
+          <w:szCs w:val="28"/>
+        </w:rPr>
+        <w:t xml:space="preserve">, ktorého vrcholmi sú </w:t>
+      </w:r>
+      <w:proofErr w:type="spellStart"/>
+      <w:r>
+        <w:rPr>
+          <w:rFonts w:ascii="Times New Roman" w:hAnsi="Times New Roman" w:cs="Times New Roman"/>
+          <w:szCs w:val="28"/>
+        </w:rPr>
+        <w:t>AvlTreeNode</w:t>
+      </w:r>
+      <w:proofErr w:type="spellEnd"/>
+      <w:r>
+        <w:rPr>
+          <w:rFonts w:ascii="Times New Roman" w:hAnsi="Times New Roman" w:cs="Times New Roman"/>
+          <w:szCs w:val="28"/>
+        </w:rPr>
+        <w:t xml:space="preserve">. Operácie, ktoré </w:t>
+      </w:r>
+      <w:proofErr w:type="spellStart"/>
+      <w:r>
+        <w:rPr>
+          <w:rFonts w:ascii="Times New Roman" w:hAnsi="Times New Roman" w:cs="Times New Roman"/>
+          <w:szCs w:val="28"/>
+        </w:rPr>
+        <w:t>Avl</w:t>
+      </w:r>
+      <w:proofErr w:type="spellEnd"/>
+      <w:r>
+        <w:rPr>
+          <w:rFonts w:ascii="Times New Roman" w:hAnsi="Times New Roman" w:cs="Times New Roman"/>
+          <w:szCs w:val="28"/>
+        </w:rPr>
+        <w:t xml:space="preserve"> strom podporuje sú nasledujúce: vlož prvok, nájdi prvok, vymaž prvok, vyčisti strom. Okrem týchto základných operácii ponúka </w:t>
+      </w:r>
+      <w:proofErr w:type="spellStart"/>
+      <w:r>
+        <w:rPr>
+          <w:rFonts w:ascii="Times New Roman" w:hAnsi="Times New Roman" w:cs="Times New Roman"/>
+          <w:szCs w:val="28"/>
+        </w:rPr>
+        <w:t>AvlStrom</w:t>
+      </w:r>
+      <w:proofErr w:type="spellEnd"/>
+      <w:r>
+        <w:rPr>
+          <w:rFonts w:ascii="Times New Roman" w:hAnsi="Times New Roman" w:cs="Times New Roman"/>
+          <w:szCs w:val="28"/>
+        </w:rPr>
+        <w:t xml:space="preserve"> </w:t>
+      </w:r>
+      <w:proofErr w:type="spellStart"/>
+      <w:r>
+        <w:rPr>
+          <w:rFonts w:ascii="Times New Roman" w:hAnsi="Times New Roman" w:cs="Times New Roman"/>
+          <w:szCs w:val="28"/>
+        </w:rPr>
+        <w:t>Inorder</w:t>
+      </w:r>
+      <w:proofErr w:type="spellEnd"/>
+      <w:r>
+        <w:rPr>
+          <w:rFonts w:ascii="Times New Roman" w:hAnsi="Times New Roman" w:cs="Times New Roman"/>
+          <w:szCs w:val="28"/>
+        </w:rPr>
+        <w:t xml:space="preserve"> a </w:t>
+      </w:r>
+      <w:proofErr w:type="spellStart"/>
+      <w:r>
+        <w:rPr>
+          <w:rFonts w:ascii="Times New Roman" w:hAnsi="Times New Roman" w:cs="Times New Roman"/>
+          <w:szCs w:val="28"/>
+        </w:rPr>
+        <w:t>LevelOrder</w:t>
+      </w:r>
+      <w:proofErr w:type="spellEnd"/>
+      <w:r>
+        <w:rPr>
+          <w:rFonts w:ascii="Times New Roman" w:hAnsi="Times New Roman" w:cs="Times New Roman"/>
+          <w:szCs w:val="28"/>
+        </w:rPr>
+        <w:t xml:space="preserve"> prehliadku a možnosť skontrolovať, či je strom </w:t>
+      </w:r>
+      <w:proofErr w:type="spellStart"/>
+      <w:r>
+        <w:rPr>
+          <w:rFonts w:ascii="Times New Roman" w:hAnsi="Times New Roman" w:cs="Times New Roman"/>
+          <w:szCs w:val="28"/>
+        </w:rPr>
+        <w:t>Avl</w:t>
+      </w:r>
+      <w:proofErr w:type="spellEnd"/>
+      <w:r>
+        <w:rPr>
+          <w:rFonts w:ascii="Times New Roman" w:hAnsi="Times New Roman" w:cs="Times New Roman"/>
+          <w:szCs w:val="28"/>
+        </w:rPr>
+        <w:t xml:space="preserve"> stromom.</w:t>
+      </w:r>
     </w:p>
     <w:p>
       <w:pPr>
@@ -2341,54 +3460,42 @@
     </w:p>
     <w:p>
       <w:pPr>
-        <w:tabs>
-          <w:tab w:val="left" w:pos="6885"/>
-        </w:tabs>
-        <w:jc w:val="both"/>
-        <w:rPr>
-          <w:rFonts w:ascii="TimesNewRomanPSMT" w:eastAsiaTheme="minorHAnsi" w:hAnsi="TimesNewRomanPSMT" w:cs="TimesNewRomanPSMT"/>
-          <w:sz w:val="32"/>
-          <w:szCs w:val="32"/>
-          <w:lang w:eastAsia="en-US"/>
-        </w:rPr>
-      </w:pPr>
-      <w:r>
-        <w:rPr>
-          <w:rFonts w:ascii="TimesNewRomanPSMT" w:eastAsiaTheme="minorHAnsi" w:hAnsi="TimesNewRomanPSMT" w:cs="TimesNewRomanPSMT"/>
-          <w:sz w:val="32"/>
-          <w:szCs w:val="32"/>
-          <w:lang w:eastAsia="en-US"/>
+        <w:spacing w:after="160" w:line="259" w:lineRule="auto"/>
+        <w:jc w:val="both"/>
+        <w:rPr>
+          <w:rFonts w:ascii="Times New Roman" w:hAnsi="Times New Roman" w:cs="Times New Roman"/>
+          <w:szCs w:val="28"/>
+        </w:rPr>
+      </w:pPr>
+      <w:r>
+        <w:rPr>
+          <w:rFonts w:ascii="Times New Roman" w:hAnsi="Times New Roman" w:cs="Times New Roman"/>
+          <w:szCs w:val="28"/>
         </w:rPr>
         <w:lastRenderedPageBreak/>
-        <w:t>OBJEKTY STROMOVÝCH A ÚDAJOVÝCH ŠTRUKTÚR</w:t>
-      </w:r>
-    </w:p>
-    <w:p>
-      <w:pPr>
-        <w:tabs>
-          <w:tab w:val="left" w:pos="6885"/>
-        </w:tabs>
-        <w:jc w:val="both"/>
-        <w:rPr>
-          <w:rFonts w:ascii="Times New Roman" w:eastAsiaTheme="minorHAnsi" w:hAnsi="Times New Roman" w:cs="Times New Roman"/>
-          <w:sz w:val="32"/>
-          <w:szCs w:val="32"/>
-          <w:lang w:eastAsia="en-US"/>
-        </w:rPr>
-      </w:pPr>
-      <w:r>
-        <w:rPr>
-          <w:rFonts w:ascii="Times New Roman" w:eastAsiaTheme="minorHAnsi" w:hAnsi="Times New Roman" w:cs="Times New Roman"/>
+        <w:t>Balíček Model</w:t>
+      </w:r>
+    </w:p>
+    <w:p>
+      <w:pPr>
+        <w:spacing w:after="160" w:line="259" w:lineRule="auto"/>
+        <w:jc w:val="center"/>
+        <w:rPr>
+          <w:rFonts w:ascii="Times New Roman" w:hAnsi="Times New Roman" w:cs="Times New Roman"/>
+          <w:szCs w:val="28"/>
+        </w:rPr>
+      </w:pPr>
+      <w:r>
+        <w:rPr>
+          <w:rFonts w:ascii="Times New Roman" w:hAnsi="Times New Roman" w:cs="Times New Roman"/>
           <w:noProof/>
-          <w:sz w:val="32"/>
-          <w:szCs w:val="32"/>
-          <w:lang w:eastAsia="en-US"/>
+          <w:szCs w:val="28"/>
         </w:rPr>
         <w:drawing>
-          <wp:inline distT="0" distB="0" distL="0" distR="0" wp14:anchorId="62F6C838" wp14:editId="3C03B36A">
-            <wp:extent cx="2270152" cy="1160060"/>
+          <wp:inline distT="0" distB="0" distL="0" distR="0" wp14:anchorId="54355548" wp14:editId="5CF6BF09">
+            <wp:extent cx="6254115" cy="6551509"/>
             <wp:effectExtent l="0" t="0" r="0" b="0"/>
-            <wp:docPr id="6" name="Obrázok 6"/>
+            <wp:docPr id="5" name="Obrázok 5"/>
             <wp:cNvGraphicFramePr>
               <a:graphicFrameLocks xmlns:a="http://schemas.openxmlformats.org/drawingml/2006/main" noChangeAspect="1"/>
             </wp:cNvGraphicFramePr>
@@ -2396,26 +3503,26 @@
               <a:graphicData uri="http://schemas.openxmlformats.org/drawingml/2006/picture">
                 <pic:pic xmlns:pic="http://schemas.openxmlformats.org/drawingml/2006/picture">
                   <pic:nvPicPr>
-                    <pic:cNvPr id="0" name="Picture 4"/>
+                    <pic:cNvPr id="0" name="Picture 8"/>
                     <pic:cNvPicPr>
                       <a:picLocks noChangeAspect="1" noChangeArrowheads="1"/>
                     </pic:cNvPicPr>
                   </pic:nvPicPr>
                   <pic:blipFill rotWithShape="1">
-                    <a:blip r:embed="rId8" cstate="print">
+                    <a:blip r:embed="rId8">
                       <a:extLst>
                         <a:ext uri="{28A0092B-C50C-407E-A947-70E740481C1C}">
                           <a14:useLocalDpi xmlns:a14="http://schemas.microsoft.com/office/drawing/2010/main" val="0"/>
                         </a:ext>
                       </a:extLst>
                     </a:blip>
-                    <a:srcRect l="10215" r="10145"/>
+                    <a:srcRect l="1066" t="2357" r="1679" b="1075"/>
                     <a:stretch/>
                   </pic:blipFill>
                   <pic:spPr bwMode="auto">
                     <a:xfrm>
                       <a:off x="0" y="0"/>
-                      <a:ext cx="2348787" cy="1200243"/>
+                      <a:ext cx="6266521" cy="6564505"/>
                     </a:xfrm>
                     <a:prstGeom prst="rect">
                       <a:avLst/>
@@ -2440,6 +3547,796 @@
     <w:p>
       <w:pPr>
         <w:spacing w:after="160" w:line="259" w:lineRule="auto"/>
+        <w:ind w:firstLine="567"/>
+        <w:rPr>
+          <w:rFonts w:ascii="Times New Roman" w:hAnsi="Times New Roman" w:cs="Times New Roman"/>
+          <w:szCs w:val="28"/>
+        </w:rPr>
+      </w:pPr>
+      <w:r>
+        <w:rPr>
+          <w:rFonts w:ascii="Times New Roman" w:hAnsi="Times New Roman" w:cs="Times New Roman"/>
+          <w:szCs w:val="28"/>
+        </w:rPr>
+        <w:t xml:space="preserve">Balíčkom Model modelujem všetky triedy potrebné pre vytvorenie informačného systému správy katastra. </w:t>
+      </w:r>
+      <w:r>
+        <w:rPr>
+          <w:rFonts w:ascii="Times New Roman" w:hAnsi="Times New Roman" w:cs="Times New Roman"/>
+          <w:szCs w:val="28"/>
+        </w:rPr>
+        <w:t xml:space="preserve">Triedy neobsahujú iba dáta, ale aj operácie nad týmito dátami, čím budú triedy zodpovedné za svoje </w:t>
+      </w:r>
+      <w:r>
+        <w:rPr>
+          <w:rFonts w:ascii="Times New Roman" w:hAnsi="Times New Roman" w:cs="Times New Roman"/>
+          <w:szCs w:val="28"/>
+        </w:rPr>
+        <w:t>dáta</w:t>
+      </w:r>
+      <w:r>
+        <w:rPr>
+          <w:rFonts w:ascii="Times New Roman" w:hAnsi="Times New Roman" w:cs="Times New Roman"/>
+          <w:szCs w:val="28"/>
+        </w:rPr>
+        <w:t xml:space="preserve"> a kód bude ľahšie </w:t>
+      </w:r>
+      <w:r>
+        <w:rPr>
+          <w:rFonts w:ascii="Times New Roman" w:hAnsi="Times New Roman" w:cs="Times New Roman"/>
+          <w:szCs w:val="28"/>
+        </w:rPr>
+        <w:t>čitateľnejší</w:t>
+      </w:r>
+      <w:r>
+        <w:rPr>
+          <w:rFonts w:ascii="Times New Roman" w:hAnsi="Times New Roman" w:cs="Times New Roman"/>
+          <w:szCs w:val="28"/>
+        </w:rPr>
+        <w:t xml:space="preserve">, </w:t>
+      </w:r>
+      <w:r>
+        <w:rPr>
+          <w:rFonts w:ascii="Times New Roman" w:hAnsi="Times New Roman" w:cs="Times New Roman"/>
+          <w:szCs w:val="28"/>
+        </w:rPr>
+        <w:t>v porovnaní s tým</w:t>
+      </w:r>
+      <w:r>
+        <w:rPr>
+          <w:rFonts w:ascii="Times New Roman" w:hAnsi="Times New Roman" w:cs="Times New Roman"/>
+          <w:szCs w:val="28"/>
+        </w:rPr>
+        <w:t>, ak by sa celá logika vykonávala v rámci jadra IS.</w:t>
+      </w:r>
+    </w:p>
+    <w:p>
+      <w:pPr>
+        <w:spacing w:after="160" w:line="259" w:lineRule="auto"/>
+        <w:ind w:firstLine="567"/>
+        <w:rPr>
+          <w:rFonts w:ascii="Times New Roman" w:hAnsi="Times New Roman" w:cs="Times New Roman"/>
+          <w:szCs w:val="28"/>
+        </w:rPr>
+      </w:pPr>
+      <w:r>
+        <w:rPr>
+          <w:rFonts w:ascii="Times New Roman" w:hAnsi="Times New Roman" w:cs="Times New Roman"/>
+          <w:szCs w:val="28"/>
+        </w:rPr>
+        <w:t xml:space="preserve">Trieda </w:t>
+      </w:r>
+      <w:proofErr w:type="spellStart"/>
+      <w:r>
+        <w:rPr>
+          <w:rFonts w:ascii="Times New Roman" w:hAnsi="Times New Roman" w:cs="Times New Roman"/>
+          <w:szCs w:val="28"/>
+        </w:rPr>
+        <w:t>Obcan</w:t>
+      </w:r>
+      <w:proofErr w:type="spellEnd"/>
+      <w:r>
+        <w:rPr>
+          <w:rFonts w:ascii="Times New Roman" w:hAnsi="Times New Roman" w:cs="Times New Roman"/>
+          <w:szCs w:val="28"/>
+        </w:rPr>
+        <w:t xml:space="preserve"> obsahuje údaje o občanovi- meno a priezvisko, rodné číslo</w:t>
+      </w:r>
+      <w:r>
+        <w:rPr>
+          <w:rFonts w:ascii="Times New Roman" w:hAnsi="Times New Roman" w:cs="Times New Roman"/>
+          <w:szCs w:val="28"/>
+        </w:rPr>
+        <w:t xml:space="preserve"> </w:t>
+      </w:r>
+      <w:r>
+        <w:rPr>
+          <w:rFonts w:ascii="Times New Roman" w:hAnsi="Times New Roman" w:cs="Times New Roman"/>
+          <w:szCs w:val="28"/>
+        </w:rPr>
+        <w:t xml:space="preserve">(jedinečný atribút v celom IS), trvalý pobyt a listy vlastníctva, na ktorých má občan podiel. </w:t>
+      </w:r>
+      <w:proofErr w:type="spellStart"/>
+      <w:r>
+        <w:rPr>
+          <w:rFonts w:ascii="Times New Roman" w:hAnsi="Times New Roman" w:cs="Times New Roman"/>
+          <w:szCs w:val="28"/>
+        </w:rPr>
+        <w:t>ObcanSPodielom</w:t>
+      </w:r>
+      <w:proofErr w:type="spellEnd"/>
+      <w:r>
+        <w:rPr>
+          <w:rFonts w:ascii="Times New Roman" w:hAnsi="Times New Roman" w:cs="Times New Roman"/>
+          <w:szCs w:val="28"/>
+        </w:rPr>
+        <w:t xml:space="preserve"> je pomocná trieda, ktorú tvorí občan a podiel, ktorý má na liste vlastníctva. </w:t>
+      </w:r>
+    </w:p>
+    <w:p>
+      <w:pPr>
+        <w:spacing w:after="160" w:line="259" w:lineRule="auto"/>
+        <w:ind w:firstLine="567"/>
+        <w:rPr>
+          <w:rFonts w:ascii="Times New Roman" w:hAnsi="Times New Roman" w:cs="Times New Roman"/>
+          <w:szCs w:val="28"/>
+        </w:rPr>
+      </w:pPr>
+      <w:proofErr w:type="spellStart"/>
+      <w:r>
+        <w:rPr>
+          <w:rFonts w:ascii="Times New Roman" w:hAnsi="Times New Roman" w:cs="Times New Roman"/>
+          <w:szCs w:val="28"/>
+        </w:rPr>
+        <w:t>Nehnutelnost</w:t>
+      </w:r>
+      <w:proofErr w:type="spellEnd"/>
+      <w:r>
+        <w:rPr>
+          <w:rFonts w:ascii="Times New Roman" w:hAnsi="Times New Roman" w:cs="Times New Roman"/>
+          <w:szCs w:val="28"/>
+        </w:rPr>
+        <w:t xml:space="preserve"> je trieda, ktorej atribúty sú adresa, list vlastníctva, popis, súpisné číslo</w:t>
+      </w:r>
+      <w:r>
+        <w:rPr>
+          <w:rFonts w:ascii="Times New Roman" w:hAnsi="Times New Roman" w:cs="Times New Roman"/>
+          <w:szCs w:val="28"/>
+        </w:rPr>
+        <w:t xml:space="preserve"> </w:t>
+      </w:r>
+      <w:r>
+        <w:rPr>
+          <w:rFonts w:ascii="Times New Roman" w:hAnsi="Times New Roman" w:cs="Times New Roman"/>
+          <w:szCs w:val="28"/>
+        </w:rPr>
+        <w:t xml:space="preserve">(jedinečné v </w:t>
+      </w:r>
+      <w:r>
+        <w:rPr>
+          <w:rFonts w:ascii="Times New Roman" w:hAnsi="Times New Roman" w:cs="Times New Roman"/>
+          <w:szCs w:val="28"/>
+        </w:rPr>
+        <w:t>KÚ</w:t>
+      </w:r>
+      <w:r>
+        <w:rPr>
+          <w:rFonts w:ascii="Times New Roman" w:hAnsi="Times New Roman" w:cs="Times New Roman"/>
+          <w:szCs w:val="28"/>
+        </w:rPr>
+        <w:t>)</w:t>
+      </w:r>
+      <w:r>
+        <w:rPr>
+          <w:rFonts w:ascii="Times New Roman" w:hAnsi="Times New Roman" w:cs="Times New Roman"/>
+          <w:szCs w:val="28"/>
+        </w:rPr>
+        <w:t xml:space="preserve"> a občanov s trvalým pobytom v nehnuteľnosti.</w:t>
+      </w:r>
+    </w:p>
+    <w:p>
+      <w:pPr>
+        <w:spacing w:after="160" w:line="259" w:lineRule="auto"/>
+        <w:ind w:firstLine="567"/>
+        <w:rPr>
+          <w:rFonts w:ascii="Times New Roman" w:hAnsi="Times New Roman" w:cs="Times New Roman"/>
+          <w:szCs w:val="28"/>
+        </w:rPr>
+      </w:pPr>
+      <w:proofErr w:type="spellStart"/>
+      <w:r>
+        <w:rPr>
+          <w:rFonts w:ascii="Times New Roman" w:hAnsi="Times New Roman" w:cs="Times New Roman"/>
+          <w:szCs w:val="28"/>
+        </w:rPr>
+        <w:lastRenderedPageBreak/>
+        <w:t>ListVlas</w:t>
+      </w:r>
+      <w:r>
+        <w:rPr>
+          <w:rFonts w:ascii="Times New Roman" w:hAnsi="Times New Roman" w:cs="Times New Roman"/>
+          <w:szCs w:val="28"/>
+        </w:rPr>
+        <w:t>tnictva</w:t>
+      </w:r>
+      <w:proofErr w:type="spellEnd"/>
+      <w:r>
+        <w:rPr>
+          <w:rFonts w:ascii="Times New Roman" w:hAnsi="Times New Roman" w:cs="Times New Roman"/>
+          <w:szCs w:val="28"/>
+        </w:rPr>
+        <w:t xml:space="preserve"> obsahuje číslo listu vlastníctva </w:t>
+      </w:r>
+      <w:r>
+        <w:rPr>
+          <w:rFonts w:ascii="Times New Roman" w:hAnsi="Times New Roman" w:cs="Times New Roman"/>
+          <w:szCs w:val="28"/>
+        </w:rPr>
+        <w:t xml:space="preserve">(jedinečné v </w:t>
+      </w:r>
+      <w:r>
+        <w:rPr>
+          <w:rFonts w:ascii="Times New Roman" w:hAnsi="Times New Roman" w:cs="Times New Roman"/>
+          <w:szCs w:val="28"/>
+        </w:rPr>
+        <w:t>KÚ</w:t>
+      </w:r>
+      <w:r>
+        <w:rPr>
+          <w:rFonts w:ascii="Times New Roman" w:hAnsi="Times New Roman" w:cs="Times New Roman"/>
+          <w:szCs w:val="28"/>
+        </w:rPr>
+        <w:t>)</w:t>
+      </w:r>
+      <w:r>
+        <w:rPr>
+          <w:rFonts w:ascii="Times New Roman" w:hAnsi="Times New Roman" w:cs="Times New Roman"/>
+          <w:szCs w:val="28"/>
+        </w:rPr>
+        <w:t>, katastrálne územie, do ktorého list vlastníctva patrí, nehnuteľnosti zapísané na liste vlastníctva a nakoniec občanov s ich podielmi na liste vlastníctva.</w:t>
+      </w:r>
+    </w:p>
+    <w:p>
+      <w:pPr>
+        <w:spacing w:after="160" w:line="259" w:lineRule="auto"/>
+        <w:ind w:firstLine="567"/>
+        <w:rPr>
+          <w:rFonts w:ascii="Times New Roman" w:hAnsi="Times New Roman" w:cs="Times New Roman"/>
+          <w:szCs w:val="28"/>
+        </w:rPr>
+      </w:pPr>
+      <w:proofErr w:type="spellStart"/>
+      <w:r>
+        <w:rPr>
+          <w:rFonts w:ascii="Times New Roman" w:hAnsi="Times New Roman" w:cs="Times New Roman"/>
+          <w:szCs w:val="28"/>
+        </w:rPr>
+        <w:t>KatastralneUzemie</w:t>
+      </w:r>
+      <w:proofErr w:type="spellEnd"/>
+      <w:r>
+        <w:rPr>
+          <w:rFonts w:ascii="Times New Roman" w:hAnsi="Times New Roman" w:cs="Times New Roman"/>
+          <w:szCs w:val="28"/>
+        </w:rPr>
+        <w:t xml:space="preserve"> repre</w:t>
+      </w:r>
+      <w:r>
+        <w:rPr>
+          <w:rFonts w:ascii="Times New Roman" w:hAnsi="Times New Roman" w:cs="Times New Roman"/>
+          <w:szCs w:val="28"/>
+        </w:rPr>
+        <w:t xml:space="preserve">zentuje katastrálne územie, jeho atribúty sú názov a číslo katastrálneho územia </w:t>
+      </w:r>
+      <w:r>
+        <w:rPr>
+          <w:rFonts w:ascii="Times New Roman" w:hAnsi="Times New Roman" w:cs="Times New Roman"/>
+          <w:szCs w:val="28"/>
+        </w:rPr>
+        <w:t>(jedinečn</w:t>
+      </w:r>
+      <w:r>
+        <w:rPr>
+          <w:rFonts w:ascii="Times New Roman" w:hAnsi="Times New Roman" w:cs="Times New Roman"/>
+          <w:szCs w:val="28"/>
+        </w:rPr>
+        <w:t>é</w:t>
+      </w:r>
+      <w:r>
+        <w:rPr>
+          <w:rFonts w:ascii="Times New Roman" w:hAnsi="Times New Roman" w:cs="Times New Roman"/>
+          <w:szCs w:val="28"/>
+        </w:rPr>
+        <w:t xml:space="preserve"> atribút</w:t>
+      </w:r>
+      <w:r>
+        <w:rPr>
+          <w:rFonts w:ascii="Times New Roman" w:hAnsi="Times New Roman" w:cs="Times New Roman"/>
+          <w:szCs w:val="28"/>
+        </w:rPr>
+        <w:t>y</w:t>
+      </w:r>
+      <w:r>
+        <w:rPr>
+          <w:rFonts w:ascii="Times New Roman" w:hAnsi="Times New Roman" w:cs="Times New Roman"/>
+          <w:szCs w:val="28"/>
+        </w:rPr>
+        <w:t xml:space="preserve"> v celom IS)</w:t>
+      </w:r>
+      <w:r>
+        <w:rPr>
+          <w:rFonts w:ascii="Times New Roman" w:hAnsi="Times New Roman" w:cs="Times New Roman"/>
+          <w:szCs w:val="28"/>
+        </w:rPr>
+        <w:t xml:space="preserve">, nehnuteľnosti v katastrálnom území a listy </w:t>
+      </w:r>
+      <w:proofErr w:type="spellStart"/>
+      <w:r>
+        <w:rPr>
+          <w:rFonts w:ascii="Times New Roman" w:hAnsi="Times New Roman" w:cs="Times New Roman"/>
+          <w:szCs w:val="28"/>
+        </w:rPr>
+        <w:t>vlstníctva</w:t>
+      </w:r>
+      <w:proofErr w:type="spellEnd"/>
+      <w:r>
+        <w:rPr>
+          <w:rFonts w:ascii="Times New Roman" w:hAnsi="Times New Roman" w:cs="Times New Roman"/>
+          <w:szCs w:val="28"/>
+        </w:rPr>
+        <w:t xml:space="preserve"> v katastrálnom území.</w:t>
+      </w:r>
+    </w:p>
+    <w:p>
+      <w:pPr>
+        <w:spacing w:after="160" w:line="259" w:lineRule="auto"/>
+        <w:rPr>
+          <w:rFonts w:ascii="Times New Roman" w:hAnsi="Times New Roman" w:cs="Times New Roman"/>
+          <w:szCs w:val="28"/>
+        </w:rPr>
+      </w:pPr>
+    </w:p>
+    <w:p>
+      <w:pPr>
+        <w:spacing w:after="160" w:line="259" w:lineRule="auto"/>
+        <w:jc w:val="both"/>
+        <w:rPr>
+          <w:rFonts w:ascii="Times New Roman" w:hAnsi="Times New Roman" w:cs="Times New Roman"/>
+          <w:szCs w:val="28"/>
+        </w:rPr>
+      </w:pPr>
+      <w:r>
+        <w:rPr>
+          <w:rFonts w:ascii="Times New Roman" w:hAnsi="Times New Roman" w:cs="Times New Roman"/>
+          <w:szCs w:val="28"/>
+        </w:rPr>
+        <w:t xml:space="preserve">Balíček </w:t>
+      </w:r>
+      <w:proofErr w:type="spellStart"/>
+      <w:r>
+        <w:rPr>
+          <w:rFonts w:ascii="Times New Roman" w:hAnsi="Times New Roman" w:cs="Times New Roman"/>
+          <w:szCs w:val="28"/>
+        </w:rPr>
+        <w:t>InformacnySystem</w:t>
+      </w:r>
+      <w:proofErr w:type="spellEnd"/>
+    </w:p>
+    <w:p>
+      <w:pPr>
+        <w:spacing w:after="160" w:line="259" w:lineRule="auto"/>
+        <w:jc w:val="center"/>
+        <w:rPr>
+          <w:rFonts w:ascii="Times New Roman" w:hAnsi="Times New Roman" w:cs="Times New Roman"/>
+          <w:szCs w:val="28"/>
+        </w:rPr>
+      </w:pPr>
+      <w:r>
+        <w:rPr>
+          <w:rFonts w:ascii="Times New Roman" w:hAnsi="Times New Roman" w:cs="Times New Roman"/>
+          <w:noProof/>
+          <w:szCs w:val="28"/>
+        </w:rPr>
+        <w:drawing>
+          <wp:inline distT="0" distB="0" distL="0" distR="0" wp14:anchorId="36DF9BEA" wp14:editId="5DCCEDCA">
+            <wp:extent cx="6347484" cy="3123210"/>
+            <wp:effectExtent l="0" t="0" r="0" b="0"/>
+            <wp:docPr id="6" name="Obrázok 6"/>
+            <wp:cNvGraphicFramePr>
+              <a:graphicFrameLocks xmlns:a="http://schemas.openxmlformats.org/drawingml/2006/main" noChangeAspect="1"/>
+            </wp:cNvGraphicFramePr>
+            <a:graphic xmlns:a="http://schemas.openxmlformats.org/drawingml/2006/main">
+              <a:graphicData uri="http://schemas.openxmlformats.org/drawingml/2006/picture">
+                <pic:pic xmlns:pic="http://schemas.openxmlformats.org/drawingml/2006/picture">
+                  <pic:nvPicPr>
+                    <pic:cNvPr id="0" name="Picture 9"/>
+                    <pic:cNvPicPr>
+                      <a:picLocks noChangeAspect="1" noChangeArrowheads="1"/>
+                    </pic:cNvPicPr>
+                  </pic:nvPicPr>
+                  <pic:blipFill rotWithShape="1">
+                    <a:blip r:embed="rId9">
+                      <a:extLst>
+                        <a:ext uri="{28A0092B-C50C-407E-A947-70E740481C1C}">
+                          <a14:useLocalDpi xmlns:a14="http://schemas.microsoft.com/office/drawing/2010/main" val="0"/>
+                        </a:ext>
+                      </a:extLst>
+                    </a:blip>
+                    <a:srcRect l="927" t="4209" r="1238" b="2176"/>
+                    <a:stretch/>
+                  </pic:blipFill>
+                  <pic:spPr bwMode="auto">
+                    <a:xfrm>
+                      <a:off x="0" y="0"/>
+                      <a:ext cx="6369990" cy="3134284"/>
+                    </a:xfrm>
+                    <a:prstGeom prst="rect">
+                      <a:avLst/>
+                    </a:prstGeom>
+                    <a:noFill/>
+                    <a:ln>
+                      <a:noFill/>
+                    </a:ln>
+                    <a:extLst>
+                      <a:ext uri="{53640926-AAD7-44D8-BBD7-CCE9431645EC}">
+                        <a14:shadowObscured xmlns:a14="http://schemas.microsoft.com/office/drawing/2010/main"/>
+                      </a:ext>
+                    </a:extLst>
+                  </pic:spPr>
+                </pic:pic>
+              </a:graphicData>
+            </a:graphic>
+          </wp:inline>
+        </w:drawing>
+      </w:r>
+    </w:p>
+    <w:p>
+      <w:pPr>
+        <w:spacing w:after="160" w:line="259" w:lineRule="auto"/>
+        <w:ind w:firstLine="567"/>
+        <w:jc w:val="both"/>
+        <w:rPr>
+          <w:rFonts w:ascii="Times New Roman" w:hAnsi="Times New Roman" w:cs="Times New Roman"/>
+          <w:szCs w:val="28"/>
+        </w:rPr>
+      </w:pPr>
+      <w:r>
+        <w:rPr>
+          <w:rFonts w:ascii="Times New Roman" w:hAnsi="Times New Roman" w:cs="Times New Roman"/>
+          <w:szCs w:val="28"/>
+        </w:rPr>
+        <w:t xml:space="preserve">Balíček </w:t>
+      </w:r>
+      <w:proofErr w:type="spellStart"/>
+      <w:r>
+        <w:rPr>
+          <w:rFonts w:ascii="Times New Roman" w:hAnsi="Times New Roman" w:cs="Times New Roman"/>
+          <w:szCs w:val="28"/>
+        </w:rPr>
+        <w:t>InformacnySystem</w:t>
+      </w:r>
+      <w:proofErr w:type="spellEnd"/>
+      <w:r>
+        <w:rPr>
+          <w:rFonts w:ascii="Times New Roman" w:hAnsi="Times New Roman" w:cs="Times New Roman"/>
+          <w:szCs w:val="28"/>
+        </w:rPr>
+        <w:t xml:space="preserve"> obsahuje triedu </w:t>
+      </w:r>
+      <w:proofErr w:type="spellStart"/>
+      <w:r>
+        <w:rPr>
+          <w:rFonts w:ascii="Times New Roman" w:hAnsi="Times New Roman" w:cs="Times New Roman"/>
+          <w:szCs w:val="28"/>
+        </w:rPr>
+        <w:t>ISSpravyKatastra</w:t>
+      </w:r>
+      <w:proofErr w:type="spellEnd"/>
+      <w:r>
+        <w:rPr>
+          <w:rFonts w:ascii="Times New Roman" w:hAnsi="Times New Roman" w:cs="Times New Roman"/>
+          <w:szCs w:val="28"/>
+        </w:rPr>
+        <w:t>, ktorá tvorí jadro informačného systému správy katastra a sú v nej implementované všetky operácie, ktoré má informačný systém spĺňať.</w:t>
+      </w:r>
+      <w:r>
+        <w:rPr>
+          <w:rFonts w:ascii="Times New Roman" w:hAnsi="Times New Roman" w:cs="Times New Roman"/>
+          <w:szCs w:val="28"/>
+        </w:rPr>
+        <w:t xml:space="preserve"> Obsahuje katastrálne územia utriedené podľa čísla a názvu katastrálneho územia a všetkých občanov.</w:t>
+      </w:r>
+    </w:p>
+    <w:p>
+      <w:pPr>
+        <w:spacing w:after="160" w:line="259" w:lineRule="auto"/>
+        <w:ind w:firstLine="567"/>
+        <w:jc w:val="both"/>
+        <w:rPr>
+          <w:rFonts w:ascii="Times New Roman" w:hAnsi="Times New Roman" w:cs="Times New Roman"/>
+          <w:szCs w:val="28"/>
+        </w:rPr>
+      </w:pPr>
+      <w:r>
+        <w:rPr>
+          <w:rFonts w:ascii="Times New Roman" w:hAnsi="Times New Roman" w:cs="Times New Roman"/>
+          <w:szCs w:val="28"/>
+        </w:rPr>
+        <w:t>Okrem vymenovaných balíčkov obsahuje program aj balíčky GUI a </w:t>
+      </w:r>
+      <w:proofErr w:type="spellStart"/>
+      <w:r>
+        <w:rPr>
+          <w:rFonts w:ascii="Times New Roman" w:hAnsi="Times New Roman" w:cs="Times New Roman"/>
+          <w:szCs w:val="28"/>
+        </w:rPr>
+        <w:t>Utils</w:t>
+      </w:r>
+      <w:proofErr w:type="spellEnd"/>
+      <w:r>
+        <w:rPr>
+          <w:rFonts w:ascii="Times New Roman" w:hAnsi="Times New Roman" w:cs="Times New Roman"/>
+          <w:szCs w:val="28"/>
+        </w:rPr>
+        <w:t xml:space="preserve">, ktoré nebudem znázorňovať. Balíček GUI je zodpovedné za grafické používateľské rozhranie a jeho prepojenie s informačným systémom. V balíčku </w:t>
+      </w:r>
+      <w:proofErr w:type="spellStart"/>
+      <w:r>
+        <w:rPr>
+          <w:rFonts w:ascii="Times New Roman" w:hAnsi="Times New Roman" w:cs="Times New Roman"/>
+          <w:szCs w:val="28"/>
+        </w:rPr>
+        <w:t>Utils</w:t>
+      </w:r>
+      <w:proofErr w:type="spellEnd"/>
+      <w:r>
+        <w:rPr>
+          <w:rFonts w:ascii="Times New Roman" w:hAnsi="Times New Roman" w:cs="Times New Roman"/>
+          <w:szCs w:val="28"/>
+        </w:rPr>
+        <w:t xml:space="preserve"> sa nachádzajú pomocné triedy.</w:t>
+      </w:r>
+    </w:p>
+    <w:p>
+      <w:pPr>
+        <w:spacing w:after="160" w:line="259" w:lineRule="auto"/>
+        <w:ind w:firstLine="567"/>
+        <w:jc w:val="both"/>
+        <w:rPr>
+          <w:rFonts w:ascii="Times New Roman" w:hAnsi="Times New Roman" w:cs="Times New Roman"/>
+          <w:szCs w:val="28"/>
+        </w:rPr>
+      </w:pPr>
+    </w:p>
+    <w:p>
+      <w:pPr>
+        <w:spacing w:after="160" w:line="259" w:lineRule="auto"/>
+        <w:ind w:firstLine="567"/>
+        <w:jc w:val="both"/>
+        <w:rPr>
+          <w:rFonts w:ascii="Times New Roman" w:hAnsi="Times New Roman" w:cs="Times New Roman"/>
+          <w:szCs w:val="28"/>
+        </w:rPr>
+      </w:pPr>
+    </w:p>
+    <w:p>
+      <w:pPr>
+        <w:spacing w:after="160" w:line="259" w:lineRule="auto"/>
+        <w:ind w:firstLine="567"/>
+        <w:jc w:val="both"/>
+        <w:rPr>
+          <w:rFonts w:ascii="Times New Roman" w:hAnsi="Times New Roman" w:cs="Times New Roman"/>
+          <w:szCs w:val="28"/>
+        </w:rPr>
+      </w:pPr>
+    </w:p>
+    <w:p>
+      <w:pPr>
+        <w:spacing w:after="160" w:line="259" w:lineRule="auto"/>
+        <w:ind w:firstLine="567"/>
+        <w:jc w:val="both"/>
+        <w:rPr>
+          <w:rFonts w:ascii="Times New Roman" w:hAnsi="Times New Roman" w:cs="Times New Roman"/>
+          <w:szCs w:val="28"/>
+        </w:rPr>
+      </w:pPr>
+    </w:p>
+    <w:p>
+      <w:pPr>
+        <w:spacing w:after="160" w:line="259" w:lineRule="auto"/>
+        <w:ind w:firstLine="567"/>
+        <w:jc w:val="both"/>
+        <w:rPr>
+          <w:rFonts w:ascii="Times New Roman" w:hAnsi="Times New Roman" w:cs="Times New Roman"/>
+          <w:szCs w:val="28"/>
+        </w:rPr>
+      </w:pPr>
+    </w:p>
+    <w:p>
+      <w:pPr>
+        <w:spacing w:after="160" w:line="259" w:lineRule="auto"/>
+        <w:ind w:firstLine="567"/>
+        <w:jc w:val="both"/>
+        <w:rPr>
+          <w:rFonts w:ascii="Times New Roman" w:hAnsi="Times New Roman" w:cs="Times New Roman"/>
+          <w:szCs w:val="28"/>
+        </w:rPr>
+      </w:pPr>
+    </w:p>
+    <w:p>
+      <w:pPr>
+        <w:spacing w:after="160" w:line="259" w:lineRule="auto"/>
+        <w:ind w:firstLine="567"/>
+        <w:jc w:val="both"/>
+        <w:rPr>
+          <w:rFonts w:ascii="Times New Roman" w:hAnsi="Times New Roman" w:cs="Times New Roman"/>
+          <w:szCs w:val="28"/>
+        </w:rPr>
+      </w:pPr>
+    </w:p>
+    <w:p>
+      <w:pPr>
+        <w:spacing w:after="160" w:line="259" w:lineRule="auto"/>
+        <w:rPr>
+          <w:rFonts w:ascii="Times New Roman" w:hAnsi="Times New Roman" w:cs="Times New Roman"/>
+          <w:noProof/>
+          <w:szCs w:val="28"/>
+        </w:rPr>
+      </w:pPr>
+      <w:r>
+        <w:rPr>
+          <w:rFonts w:ascii="Times New Roman" w:hAnsi="Times New Roman" w:cs="Times New Roman"/>
+          <w:szCs w:val="28"/>
+        </w:rPr>
+        <w:lastRenderedPageBreak/>
+        <w:t>Vzťahy medzi balíčkami</w:t>
+      </w:r>
+    </w:p>
+    <w:p>
+      <w:pPr>
+        <w:spacing w:after="160" w:line="259" w:lineRule="auto"/>
+        <w:jc w:val="center"/>
+        <w:rPr>
+          <w:rFonts w:ascii="Times New Roman" w:hAnsi="Times New Roman" w:cs="Times New Roman"/>
+          <w:szCs w:val="28"/>
+        </w:rPr>
+      </w:pPr>
+      <w:r>
+        <w:rPr>
+          <w:rFonts w:ascii="Times New Roman" w:hAnsi="Times New Roman" w:cs="Times New Roman"/>
+          <w:noProof/>
+          <w:szCs w:val="28"/>
+        </w:rPr>
+        <w:drawing>
+          <wp:inline distT="0" distB="0" distL="0" distR="0" wp14:anchorId="7F26F4FE" wp14:editId="3B5736F1">
+            <wp:extent cx="5510355" cy="3442915"/>
+            <wp:effectExtent l="0" t="0" r="0" b="0"/>
+            <wp:docPr id="13" name="Obrázok 13"/>
+            <wp:cNvGraphicFramePr>
+              <a:graphicFrameLocks xmlns:a="http://schemas.openxmlformats.org/drawingml/2006/main" noChangeAspect="1"/>
+            </wp:cNvGraphicFramePr>
+            <a:graphic xmlns:a="http://schemas.openxmlformats.org/drawingml/2006/main">
+              <a:graphicData uri="http://schemas.openxmlformats.org/drawingml/2006/picture">
+                <pic:pic xmlns:pic="http://schemas.openxmlformats.org/drawingml/2006/picture">
+                  <pic:nvPicPr>
+                    <pic:cNvPr id="0" name="Picture 14"/>
+                    <pic:cNvPicPr>
+                      <a:picLocks noChangeAspect="1" noChangeArrowheads="1"/>
+                    </pic:cNvPicPr>
+                  </pic:nvPicPr>
+                  <pic:blipFill rotWithShape="1">
+                    <a:blip r:embed="rId10">
+                      <a:extLst>
+                        <a:ext uri="{28A0092B-C50C-407E-A947-70E740481C1C}">
+                          <a14:useLocalDpi xmlns:a14="http://schemas.microsoft.com/office/drawing/2010/main" val="0"/>
+                        </a:ext>
+                      </a:extLst>
+                    </a:blip>
+                    <a:srcRect l="1895" t="6267" r="1780" b="2748"/>
+                    <a:stretch/>
+                  </pic:blipFill>
+                  <pic:spPr bwMode="auto">
+                    <a:xfrm>
+                      <a:off x="0" y="0"/>
+                      <a:ext cx="5533837" cy="3457586"/>
+                    </a:xfrm>
+                    <a:prstGeom prst="rect">
+                      <a:avLst/>
+                    </a:prstGeom>
+                    <a:noFill/>
+                    <a:ln>
+                      <a:noFill/>
+                    </a:ln>
+                    <a:extLst>
+                      <a:ext uri="{53640926-AAD7-44D8-BBD7-CCE9431645EC}">
+                        <a14:shadowObscured xmlns:a14="http://schemas.microsoft.com/office/drawing/2010/main"/>
+                      </a:ext>
+                    </a:extLst>
+                  </pic:spPr>
+                </pic:pic>
+              </a:graphicData>
+            </a:graphic>
+          </wp:inline>
+        </w:drawing>
+      </w:r>
+    </w:p>
+    <w:p>
+      <w:pPr>
+        <w:spacing w:after="160" w:line="259" w:lineRule="auto"/>
+        <w:ind w:firstLine="567"/>
+        <w:rPr>
+          <w:rFonts w:ascii="Times New Roman" w:hAnsi="Times New Roman" w:cs="Times New Roman"/>
+          <w:szCs w:val="28"/>
+        </w:rPr>
+      </w:pPr>
+      <w:r>
+        <w:rPr>
+          <w:rFonts w:ascii="Times New Roman" w:hAnsi="Times New Roman" w:cs="Times New Roman"/>
+          <w:szCs w:val="28"/>
+        </w:rPr>
+        <w:t>Na obrázku vyššie sú znázornené vzťahy medzi balíčkami programu.</w:t>
+      </w:r>
+    </w:p>
+    <w:p>
+      <w:pPr>
+        <w:spacing w:after="160" w:line="259" w:lineRule="auto"/>
+        <w:rPr>
+          <w:rFonts w:ascii="Times New Roman" w:hAnsi="Times New Roman" w:cs="Times New Roman"/>
+          <w:szCs w:val="28"/>
+        </w:rPr>
+      </w:pPr>
+      <w:r>
+        <w:rPr>
+          <w:rFonts w:ascii="Times New Roman" w:hAnsi="Times New Roman" w:cs="Times New Roman"/>
+          <w:szCs w:val="28"/>
+        </w:rPr>
+        <w:br w:type="page"/>
+      </w:r>
+    </w:p>
+    <w:p>
+      <w:pPr>
+        <w:tabs>
+          <w:tab w:val="left" w:pos="6885"/>
+        </w:tabs>
+        <w:jc w:val="both"/>
+        <w:rPr>
+          <w:rFonts w:ascii="TimesNewRomanPSMT" w:eastAsiaTheme="minorHAnsi" w:hAnsi="TimesNewRomanPSMT" w:cs="TimesNewRomanPSMT"/>
+          <w:sz w:val="32"/>
+          <w:szCs w:val="32"/>
+          <w:lang w:eastAsia="en-US"/>
+        </w:rPr>
+      </w:pPr>
+      <w:r>
+        <w:rPr>
+          <w:rFonts w:ascii="TimesNewRomanPSMT" w:eastAsiaTheme="minorHAnsi" w:hAnsi="TimesNewRomanPSMT" w:cs="TimesNewRomanPSMT"/>
+          <w:sz w:val="32"/>
+          <w:szCs w:val="32"/>
+          <w:lang w:eastAsia="en-US"/>
+        </w:rPr>
+        <w:lastRenderedPageBreak/>
+        <w:t>OBJEKTY STROMOVÝCH A ÚDAJOVÝCH ŠTRUKTÚR</w:t>
+      </w:r>
+    </w:p>
+    <w:p>
+      <w:pPr>
+        <w:tabs>
+          <w:tab w:val="left" w:pos="6885"/>
+        </w:tabs>
+        <w:jc w:val="both"/>
+        <w:rPr>
+          <w:rFonts w:ascii="TimesNewRomanPSMT" w:eastAsiaTheme="minorHAnsi" w:hAnsi="TimesNewRomanPSMT" w:cs="TimesNewRomanPSMT"/>
+          <w:sz w:val="32"/>
+          <w:szCs w:val="32"/>
+          <w:lang w:eastAsia="en-US"/>
+        </w:rPr>
+      </w:pPr>
+    </w:p>
+    <w:p>
+      <w:pPr>
+        <w:tabs>
+          <w:tab w:val="left" w:pos="6885"/>
+        </w:tabs>
+        <w:jc w:val="center"/>
         <w:rPr>
           <w:rFonts w:ascii="Times New Roman" w:eastAsiaTheme="minorHAnsi" w:hAnsi="Times New Roman" w:cs="Times New Roman"/>
           <w:sz w:val="32"/>
@@ -2449,29 +4346,74 @@
       </w:pPr>
       <w:r>
         <w:rPr>
+          <w:noProof/>
+        </w:rPr>
+        <w:drawing>
+          <wp:inline distT="0" distB="0" distL="0" distR="0" wp14:anchorId="450CDC9E" wp14:editId="62993C63">
+            <wp:extent cx="6107502" cy="6718118"/>
+            <wp:effectExtent l="0" t="0" r="7620" b="6985"/>
+            <wp:docPr id="8" name="Grafický objekt 8"/>
+            <wp:cNvGraphicFramePr>
+              <a:graphicFrameLocks xmlns:a="http://schemas.openxmlformats.org/drawingml/2006/main" noChangeAspect="1"/>
+            </wp:cNvGraphicFramePr>
+            <a:graphic xmlns:a="http://schemas.openxmlformats.org/drawingml/2006/main">
+              <a:graphicData uri="http://schemas.openxmlformats.org/drawingml/2006/picture">
+                <pic:pic xmlns:pic="http://schemas.openxmlformats.org/drawingml/2006/picture">
+                  <pic:nvPicPr>
+                    <pic:cNvPr id="1" name=""/>
+                    <pic:cNvPicPr/>
+                  </pic:nvPicPr>
+                  <pic:blipFill>
+                    <a:blip r:embed="rId11">
+                      <a:extLst>
+                        <a:ext uri="{96DAC541-7B7A-43D3-8B79-37D633B846F1}">
+                          <asvg:svgBlip xmlns:asvg="http://schemas.microsoft.com/office/drawing/2016/SVG/main" r:embed="rId12"/>
+                        </a:ext>
+                      </a:extLst>
+                    </a:blip>
+                    <a:stretch>
+                      <a:fillRect/>
+                    </a:stretch>
+                  </pic:blipFill>
+                  <pic:spPr>
+                    <a:xfrm>
+                      <a:off x="0" y="0"/>
+                      <a:ext cx="6110089" cy="6720963"/>
+                    </a:xfrm>
+                    <a:prstGeom prst="rect">
+                      <a:avLst/>
+                    </a:prstGeom>
+                  </pic:spPr>
+                </pic:pic>
+              </a:graphicData>
+            </a:graphic>
+          </wp:inline>
+        </w:drawing>
+      </w:r>
+    </w:p>
+    <w:p>
+      <w:pPr>
+        <w:tabs>
+          <w:tab w:val="left" w:pos="6885"/>
+        </w:tabs>
+        <w:ind w:firstLine="567"/>
+        <w:jc w:val="both"/>
+        <w:rPr>
           <w:rFonts w:ascii="Times New Roman" w:eastAsiaTheme="minorHAnsi" w:hAnsi="Times New Roman" w:cs="Times New Roman"/>
           <w:sz w:val="32"/>
           <w:szCs w:val="32"/>
           <w:lang w:eastAsia="en-US"/>
         </w:rPr>
-        <w:br w:type="page"/>
-      </w:r>
-      <w:bookmarkStart w:id="3" w:name="_GoBack"/>
-      <w:bookmarkEnd w:id="3"/>
-    </w:p>
-    <w:p>
-      <w:pPr>
-        <w:tabs>
-          <w:tab w:val="left" w:pos="6885"/>
-        </w:tabs>
-        <w:jc w:val="both"/>
+      </w:pPr>
+      <w:r>
         <w:rPr>
           <w:rFonts w:ascii="Times New Roman" w:eastAsiaTheme="minorHAnsi" w:hAnsi="Times New Roman" w:cs="Times New Roman"/>
           <w:sz w:val="32"/>
           <w:szCs w:val="32"/>
           <w:lang w:eastAsia="en-US"/>
         </w:rPr>
-      </w:pPr>
+        <w:t>Na obrázku vyššie možno vidieť kompletný návrh použitých údajových štruktúr</w:t>
+      </w:r>
       <w:r>
         <w:rPr>
           <w:rFonts w:ascii="Times New Roman" w:eastAsiaTheme="minorHAnsi" w:hAnsi="Times New Roman" w:cs="Times New Roman"/>
@@ -2479,8 +4421,7 @@
           <w:szCs w:val="32"/>
           <w:lang w:eastAsia="en-US"/>
         </w:rPr>
-        <w:lastRenderedPageBreak/>
-        <w:t>VÝPOČTOVÁ ZLOŽITOSŤ</w:t>
+        <w:t>,</w:t>
       </w:r>
       <w:r>
         <w:rPr>
@@ -2489,7 +4430,7 @@
           <w:szCs w:val="32"/>
           <w:lang w:eastAsia="en-US"/>
         </w:rPr>
-        <w:t xml:space="preserve"> </w:t>
+        <w:t> ich vzťahov</w:t>
       </w:r>
       <w:r>
         <w:rPr>
@@ -2498,21 +4439,184 @@
           <w:szCs w:val="32"/>
           <w:lang w:eastAsia="en-US"/>
         </w:rPr>
-        <w:t>OPERÁCIÍ</w:t>
-      </w:r>
-    </w:p>
-    <w:p>
-      <w:pPr>
-        <w:tabs>
-          <w:tab w:val="left" w:pos="6885"/>
-        </w:tabs>
-        <w:jc w:val="both"/>
+        <w:t xml:space="preserve"> medzi objektami a pravidlá usporiadania, po</w:t>
+      </w:r>
+      <w:bookmarkStart w:id="3" w:name="_GoBack"/>
+      <w:bookmarkEnd w:id="3"/>
+      <w:r>
         <w:rPr>
           <w:rFonts w:ascii="Times New Roman" w:eastAsiaTheme="minorHAnsi" w:hAnsi="Times New Roman" w:cs="Times New Roman"/>
           <w:sz w:val="32"/>
           <w:szCs w:val="32"/>
           <w:lang w:eastAsia="en-US"/>
         </w:rPr>
+        <w:t>dľa ktorých sa riadia</w:t>
+      </w:r>
+      <w:r>
+        <w:rPr>
+          <w:rFonts w:ascii="Times New Roman" w:eastAsiaTheme="minorHAnsi" w:hAnsi="Times New Roman" w:cs="Times New Roman"/>
+          <w:sz w:val="32"/>
+          <w:szCs w:val="32"/>
+          <w:lang w:eastAsia="en-US"/>
+        </w:rPr>
+        <w:t>. Pri</w:t>
+      </w:r>
+      <w:r>
+        <w:rPr>
+          <w:rFonts w:ascii="Times New Roman" w:eastAsiaTheme="minorHAnsi" w:hAnsi="Times New Roman" w:cs="Times New Roman"/>
+          <w:sz w:val="32"/>
+          <w:szCs w:val="32"/>
+          <w:lang w:eastAsia="en-US"/>
+        </w:rPr>
+        <w:t xml:space="preserve"> vytváraní</w:t>
+      </w:r>
+      <w:r>
+        <w:rPr>
+          <w:rFonts w:ascii="Times New Roman" w:eastAsiaTheme="minorHAnsi" w:hAnsi="Times New Roman" w:cs="Times New Roman"/>
+          <w:sz w:val="32"/>
+          <w:szCs w:val="32"/>
+          <w:lang w:eastAsia="en-US"/>
+        </w:rPr>
+        <w:t xml:space="preserve"> návrhu som bral ohľad prioritne na časovú zložitosť operácii, ktoré má systém vykonávať</w:t>
+      </w:r>
+      <w:r>
+        <w:rPr>
+          <w:rFonts w:ascii="Times New Roman" w:eastAsiaTheme="minorHAnsi" w:hAnsi="Times New Roman" w:cs="Times New Roman"/>
+          <w:sz w:val="32"/>
+          <w:szCs w:val="32"/>
+          <w:lang w:eastAsia="en-US"/>
+        </w:rPr>
+        <w:t>. V programe sú</w:t>
+      </w:r>
+      <w:r>
+        <w:rPr>
+          <w:rFonts w:ascii="Times New Roman" w:eastAsiaTheme="minorHAnsi" w:hAnsi="Times New Roman" w:cs="Times New Roman"/>
+          <w:sz w:val="32"/>
+          <w:szCs w:val="32"/>
+          <w:lang w:eastAsia="en-US"/>
+        </w:rPr>
+        <w:t xml:space="preserve"> </w:t>
+      </w:r>
+      <w:r>
+        <w:rPr>
+          <w:rFonts w:ascii="Times New Roman" w:eastAsiaTheme="minorHAnsi" w:hAnsi="Times New Roman" w:cs="Times New Roman"/>
+          <w:sz w:val="32"/>
+          <w:szCs w:val="32"/>
+          <w:lang w:eastAsia="en-US"/>
+        </w:rPr>
+        <w:t>na ukladanie dát</w:t>
+      </w:r>
+      <w:r>
+        <w:rPr>
+          <w:rFonts w:ascii="Times New Roman" w:eastAsiaTheme="minorHAnsi" w:hAnsi="Times New Roman" w:cs="Times New Roman"/>
+          <w:sz w:val="32"/>
+          <w:szCs w:val="32"/>
+          <w:lang w:eastAsia="en-US"/>
+        </w:rPr>
+        <w:t xml:space="preserve"> používané </w:t>
+      </w:r>
+      <w:r>
+        <w:rPr>
+          <w:rFonts w:ascii="Times New Roman" w:eastAsiaTheme="minorHAnsi" w:hAnsi="Times New Roman" w:cs="Times New Roman"/>
+          <w:sz w:val="32"/>
+          <w:szCs w:val="32"/>
+          <w:lang w:eastAsia="en-US"/>
+        </w:rPr>
+        <w:t>výlučne</w:t>
+      </w:r>
+      <w:r>
+        <w:rPr>
+          <w:rFonts w:ascii="Times New Roman" w:eastAsiaTheme="minorHAnsi" w:hAnsi="Times New Roman" w:cs="Times New Roman"/>
+          <w:sz w:val="32"/>
+          <w:szCs w:val="32"/>
+          <w:lang w:eastAsia="en-US"/>
+        </w:rPr>
+        <w:t xml:space="preserve"> </w:t>
+      </w:r>
+      <w:r>
+        <w:rPr>
+          <w:rFonts w:ascii="Times New Roman" w:eastAsiaTheme="minorHAnsi" w:hAnsi="Times New Roman" w:cs="Times New Roman"/>
+          <w:sz w:val="32"/>
+          <w:szCs w:val="32"/>
+          <w:lang w:eastAsia="en-US"/>
+        </w:rPr>
+        <w:t>stromy.</w:t>
+      </w:r>
+    </w:p>
+    <w:p>
+      <w:pPr>
+        <w:spacing w:after="160" w:line="259" w:lineRule="auto"/>
+        <w:rPr>
+          <w:rFonts w:ascii="Times New Roman" w:eastAsiaTheme="minorHAnsi" w:hAnsi="Times New Roman" w:cs="Times New Roman"/>
+          <w:sz w:val="32"/>
+          <w:szCs w:val="32"/>
+          <w:lang w:eastAsia="en-US"/>
+        </w:rPr>
+      </w:pPr>
+      <w:r>
+        <w:rPr>
+          <w:rFonts w:ascii="Times New Roman" w:eastAsiaTheme="minorHAnsi" w:hAnsi="Times New Roman" w:cs="Times New Roman"/>
+          <w:sz w:val="32"/>
+          <w:szCs w:val="32"/>
+          <w:lang w:eastAsia="en-US"/>
+        </w:rPr>
+        <w:br w:type="page"/>
+      </w:r>
+    </w:p>
+    <w:p>
+      <w:pPr>
+        <w:tabs>
+          <w:tab w:val="left" w:pos="6885"/>
+        </w:tabs>
+        <w:jc w:val="both"/>
+        <w:rPr>
+          <w:rFonts w:ascii="Times New Roman" w:eastAsiaTheme="minorHAnsi" w:hAnsi="Times New Roman" w:cs="Times New Roman"/>
+          <w:sz w:val="32"/>
+          <w:szCs w:val="32"/>
+          <w:lang w:eastAsia="en-US"/>
+        </w:rPr>
+      </w:pPr>
+      <w:r>
+        <w:rPr>
+          <w:rFonts w:ascii="Times New Roman" w:eastAsiaTheme="minorHAnsi" w:hAnsi="Times New Roman" w:cs="Times New Roman"/>
+          <w:sz w:val="32"/>
+          <w:szCs w:val="32"/>
+          <w:lang w:eastAsia="en-US"/>
+        </w:rPr>
+        <w:lastRenderedPageBreak/>
+        <w:t>VÝPOČTOVÁ ZLOŽITOSŤ</w:t>
+      </w:r>
+      <w:r>
+        <w:rPr>
+          <w:rFonts w:ascii="Times New Roman" w:eastAsiaTheme="minorHAnsi" w:hAnsi="Times New Roman" w:cs="Times New Roman"/>
+          <w:sz w:val="32"/>
+          <w:szCs w:val="32"/>
+          <w:lang w:eastAsia="en-US"/>
+        </w:rPr>
+        <w:t xml:space="preserve"> </w:t>
+      </w:r>
+      <w:r>
+        <w:rPr>
+          <w:rFonts w:ascii="Times New Roman" w:eastAsiaTheme="minorHAnsi" w:hAnsi="Times New Roman" w:cs="Times New Roman"/>
+          <w:sz w:val="32"/>
+          <w:szCs w:val="32"/>
+          <w:lang w:eastAsia="en-US"/>
+        </w:rPr>
+        <w:t>OPERÁCIÍ</w:t>
+      </w:r>
+    </w:p>
+    <w:p>
+      <w:pPr>
+        <w:tabs>
+          <w:tab w:val="left" w:pos="6885"/>
+        </w:tabs>
+        <w:jc w:val="both"/>
+        <w:rPr>
+          <w:rFonts w:ascii="Times New Roman" w:eastAsiaTheme="minorHAnsi" w:hAnsi="Times New Roman" w:cs="Times New Roman"/>
+          <w:sz w:val="32"/>
+          <w:szCs w:val="32"/>
+          <w:lang w:eastAsia="en-US"/>
+        </w:rPr>
       </w:pPr>
     </w:p>
     <w:p>
@@ -4609,32 +6713,6 @@
     <w:p>
       <w:pPr>
         <w:pStyle w:val="Odsekzoznamu"/>
-        <w:tabs>
-          <w:tab w:val="left" w:pos="6885"/>
-        </w:tabs>
-        <w:ind w:left="787"/>
-        <w:jc w:val="both"/>
-        <w:rPr>
-          <w:rFonts w:ascii="Times New Roman" w:hAnsi="Times New Roman" w:cs="Times New Roman"/>
-        </w:rPr>
-      </w:pPr>
-    </w:p>
-    <w:p>
-      <w:pPr>
-        <w:pStyle w:val="Odsekzoznamu"/>
-        <w:tabs>
-          <w:tab w:val="left" w:pos="6885"/>
-        </w:tabs>
-        <w:ind w:left="787"/>
-        <w:jc w:val="both"/>
-        <w:rPr>
-          <w:rFonts w:ascii="Times New Roman" w:hAnsi="Times New Roman" w:cs="Times New Roman"/>
-        </w:rPr>
-      </w:pPr>
-    </w:p>
-    <w:p>
-      <w:pPr>
-        <w:pStyle w:val="Odsekzoznamu"/>
         <w:numPr>
           <w:ilvl w:val="0"/>
           <w:numId w:val="10"/>
@@ -4967,13 +7045,7 @@
         <w:rPr>
           <w:rFonts w:ascii="Times New Roman" w:hAnsi="Times New Roman" w:cs="Times New Roman"/>
         </w:rPr>
-        <w:t xml:space="preserve"> + </w:t>
-      </w:r>
-      <w:r>
-        <w:rPr>
-          <w:rFonts w:ascii="Times New Roman" w:hAnsi="Times New Roman" w:cs="Times New Roman"/>
-        </w:rPr>
-        <w:t>log</w:t>
+        <w:t xml:space="preserve"> + log</w:t>
       </w:r>
       <w:r>
         <w:rPr>
@@ -4986,19 +7058,7 @@
         <w:rPr>
           <w:rFonts w:ascii="Times New Roman" w:hAnsi="Times New Roman" w:cs="Times New Roman"/>
         </w:rPr>
-        <w:t>(</w:t>
-      </w:r>
-      <w:r>
-        <w:rPr>
-          <w:rFonts w:ascii="Times New Roman" w:hAnsi="Times New Roman" w:cs="Times New Roman"/>
-        </w:rPr>
-        <w:t xml:space="preserve">počet N v KU) + </w:t>
-      </w:r>
-      <w:r>
-        <w:rPr>
-          <w:rFonts w:ascii="Times New Roman" w:hAnsi="Times New Roman" w:cs="Times New Roman"/>
-        </w:rPr>
-        <w:t>log</w:t>
+        <w:t>(počet N v KU) + log</w:t>
       </w:r>
       <w:r>
         <w:rPr>
@@ -5011,13 +7071,7 @@
         <w:rPr>
           <w:rFonts w:ascii="Times New Roman" w:hAnsi="Times New Roman" w:cs="Times New Roman"/>
         </w:rPr>
-        <w:t>(</w:t>
-      </w:r>
-      <w:r>
-        <w:rPr>
-          <w:rFonts w:ascii="Times New Roman" w:hAnsi="Times New Roman" w:cs="Times New Roman"/>
-        </w:rPr>
-        <w:t>počet N na LV</w:t>
+        <w:t>(počet N na LV</w:t>
       </w:r>
       <w:r>
         <w:rPr>
@@ -5115,7 +7169,38 @@
         <w:rPr>
           <w:rFonts w:ascii="Times New Roman" w:hAnsi="Times New Roman" w:cs="Times New Roman"/>
         </w:rPr>
-        <w:t>(počet KU) +</w:t>
+        <w:t xml:space="preserve">(počet KU) + </w:t>
+      </w:r>
+      <w:r>
+        <w:rPr>
+          <w:rFonts w:ascii="Times New Roman" w:hAnsi="Times New Roman" w:cs="Times New Roman"/>
+        </w:rPr>
+        <w:t>4</w:t>
+      </w:r>
+      <w:r>
+        <w:rPr>
+          <w:rFonts w:ascii="Times New Roman" w:hAnsi="Times New Roman" w:cs="Times New Roman"/>
+        </w:rPr>
+        <w:t xml:space="preserve"> * log</w:t>
+      </w:r>
+      <w:r>
+        <w:rPr>
+          <w:rFonts w:ascii="Times New Roman" w:hAnsi="Times New Roman" w:cs="Times New Roman"/>
+          <w:vertAlign w:val="subscript"/>
+        </w:rPr>
+        <w:t>2</w:t>
+      </w:r>
+      <w:r>
+        <w:rPr>
+          <w:rFonts w:ascii="Times New Roman" w:hAnsi="Times New Roman" w:cs="Times New Roman"/>
+        </w:rPr>
+        <w:t>(počet LV v KU)</w:t>
+      </w:r>
+      <w:r>
+        <w:rPr>
+          <w:rFonts w:ascii="Times New Roman" w:hAnsi="Times New Roman" w:cs="Times New Roman"/>
+        </w:rPr>
+        <w:t xml:space="preserve"> +</w:t>
       </w:r>
       <w:r>
         <w:rPr>
@@ -5127,19 +7212,7 @@
         <w:rPr>
           <w:rFonts w:ascii="Times New Roman" w:hAnsi="Times New Roman" w:cs="Times New Roman"/>
         </w:rPr>
-        <w:t>4</w:t>
-      </w:r>
-      <w:r>
-        <w:rPr>
-          <w:rFonts w:ascii="Times New Roman" w:hAnsi="Times New Roman" w:cs="Times New Roman"/>
-        </w:rPr>
-        <w:t xml:space="preserve"> *</w:t>
-      </w:r>
-      <w:r>
-        <w:rPr>
-          <w:rFonts w:ascii="Times New Roman" w:hAnsi="Times New Roman" w:cs="Times New Roman"/>
-        </w:rPr>
-        <w:t xml:space="preserve"> log</w:t>
+        <w:t>(počet N na LV pôvodnom) * log</w:t>
       </w:r>
       <w:r>
         <w:rPr>
@@ -5152,13 +7225,7 @@
         <w:rPr>
           <w:rFonts w:ascii="Times New Roman" w:hAnsi="Times New Roman" w:cs="Times New Roman"/>
         </w:rPr>
-        <w:t>(počet LV v KU)</w:t>
-      </w:r>
-      <w:r>
-        <w:rPr>
-          <w:rFonts w:ascii="Times New Roman" w:hAnsi="Times New Roman" w:cs="Times New Roman"/>
-        </w:rPr>
-        <w:t xml:space="preserve"> +</w:t>
+        <w:t>(počet N na LV novom) + (počet O na LV pôvodnom) *</w:t>
       </w:r>
       <w:r>
         <w:rPr>
@@ -5170,50 +7237,7 @@
         <w:rPr>
           <w:rFonts w:ascii="Times New Roman" w:hAnsi="Times New Roman" w:cs="Times New Roman"/>
         </w:rPr>
-        <w:t xml:space="preserve">(počet N na LV pôvodnom) * </w:t>
-      </w:r>
-      <w:r>
-        <w:rPr>
-          <w:rFonts w:ascii="Times New Roman" w:hAnsi="Times New Roman" w:cs="Times New Roman"/>
-        </w:rPr>
-        <w:t>log</w:t>
-      </w:r>
-      <w:r>
-        <w:rPr>
-          <w:rFonts w:ascii="Times New Roman" w:hAnsi="Times New Roman" w:cs="Times New Roman"/>
-          <w:vertAlign w:val="subscript"/>
-        </w:rPr>
-        <w:t>2</w:t>
-      </w:r>
-      <w:r>
-        <w:rPr>
-          <w:rFonts w:ascii="Times New Roman" w:hAnsi="Times New Roman" w:cs="Times New Roman"/>
-        </w:rPr>
-        <w:t>(</w:t>
-      </w:r>
-      <w:r>
-        <w:rPr>
-          <w:rFonts w:ascii="Times New Roman" w:hAnsi="Times New Roman" w:cs="Times New Roman"/>
-        </w:rPr>
-        <w:t>počet N na LV novom) + (počet O na LV pôvodnom) *</w:t>
-      </w:r>
-      <w:r>
-        <w:rPr>
-          <w:rFonts w:ascii="Times New Roman" w:hAnsi="Times New Roman" w:cs="Times New Roman"/>
-        </w:rPr>
-        <w:t xml:space="preserve"> </w:t>
-      </w:r>
-      <w:r>
-        <w:rPr>
-          <w:rFonts w:ascii="Times New Roman" w:hAnsi="Times New Roman" w:cs="Times New Roman"/>
-        </w:rPr>
-        <w:t xml:space="preserve">( </w:t>
-      </w:r>
-      <w:r>
-        <w:rPr>
-          <w:rFonts w:ascii="Times New Roman" w:hAnsi="Times New Roman" w:cs="Times New Roman"/>
-        </w:rPr>
-        <w:t>log</w:t>
+        <w:t>( log</w:t>
       </w:r>
       <w:r>
         <w:rPr>
@@ -5473,13 +7497,7 @@
         <w:rPr>
           <w:rFonts w:ascii="Times New Roman" w:hAnsi="Times New Roman" w:cs="Times New Roman"/>
         </w:rPr>
-        <w:t>(</w:t>
-      </w:r>
-      <w:r>
-        <w:rPr>
-          <w:rFonts w:ascii="Times New Roman" w:hAnsi="Times New Roman" w:cs="Times New Roman"/>
-        </w:rPr>
-        <w:t xml:space="preserve">počet N </w:t>
+        <w:t xml:space="preserve">(počet N </w:t>
       </w:r>
       <w:r>
         <w:rPr>
@@ -5612,7 +7630,7 @@
         <w:rPr>
           <w:rFonts w:ascii="Times New Roman" w:hAnsi="Times New Roman" w:cs="Times New Roman"/>
         </w:rPr>
-        <w:t>2</w:t>
+        <w:t>3</w:t>
       </w:r>
       <w:r>
         <w:rPr>
@@ -5741,13 +7759,7 @@
         <w:rPr>
           <w:rFonts w:ascii="Times New Roman" w:hAnsi="Times New Roman" w:cs="Times New Roman"/>
         </w:rPr>
-        <w:t>(počet KU)</w:t>
-      </w:r>
-      <w:r>
-        <w:rPr>
-          <w:rFonts w:ascii="Times New Roman" w:hAnsi="Times New Roman" w:cs="Times New Roman"/>
-        </w:rPr>
-        <w:t xml:space="preserve">  +</w:t>
+        <w:t>(počet KU)  +</w:t>
       </w:r>
       <w:r>
         <w:rPr>
@@ -5759,70 +7771,228 @@
         <w:rPr>
           <w:rFonts w:ascii="Times New Roman" w:hAnsi="Times New Roman" w:cs="Times New Roman"/>
         </w:rPr>
+        <w:t xml:space="preserve"> (počet N v</w:t>
+      </w:r>
+      <w:r>
+        <w:rPr>
+          <w:rFonts w:ascii="Times New Roman" w:hAnsi="Times New Roman" w:cs="Times New Roman"/>
+        </w:rPr>
+        <w:t> </w:t>
+      </w:r>
+      <w:r>
+        <w:rPr>
+          <w:rFonts w:ascii="Times New Roman" w:hAnsi="Times New Roman" w:cs="Times New Roman"/>
+        </w:rPr>
+        <w:t>KU</w:t>
+      </w:r>
+      <w:r>
+        <w:rPr>
+          <w:rFonts w:ascii="Times New Roman" w:hAnsi="Times New Roman" w:cs="Times New Roman"/>
+        </w:rPr>
+        <w:t xml:space="preserve"> </w:t>
+      </w:r>
+      <w:r>
+        <w:rPr>
+          <w:rFonts w:ascii="Times New Roman" w:hAnsi="Times New Roman" w:cs="Times New Roman"/>
+        </w:rPr>
+        <w:t>novom)</w:t>
+      </w:r>
+      <w:r>
+        <w:rPr>
+          <w:rFonts w:ascii="Times New Roman" w:hAnsi="Times New Roman" w:cs="Times New Roman"/>
+        </w:rPr>
+        <w:t xml:space="preserve"> + (počet N v KU pôvodnom) * </w:t>
+      </w:r>
+    </w:p>
+    <w:p>
+      <w:pPr>
+        <w:pStyle w:val="Odsekzoznamu"/>
+        <w:tabs>
+          <w:tab w:val="left" w:pos="6885"/>
+        </w:tabs>
+        <w:ind w:left="787"/>
+        <w:jc w:val="both"/>
+        <w:rPr>
+          <w:rFonts w:ascii="Times New Roman" w:hAnsi="Times New Roman" w:cs="Times New Roman"/>
+        </w:rPr>
+      </w:pPr>
+      <w:r>
+        <w:rPr>
+          <w:rFonts w:ascii="Times New Roman" w:hAnsi="Times New Roman" w:cs="Times New Roman"/>
+        </w:rPr>
+        <w:t>log</w:t>
+      </w:r>
+      <w:r>
+        <w:rPr>
+          <w:rFonts w:ascii="Times New Roman" w:hAnsi="Times New Roman" w:cs="Times New Roman"/>
+          <w:vertAlign w:val="subscript"/>
+        </w:rPr>
+        <w:t>2</w:t>
+      </w:r>
+      <w:r>
+        <w:rPr>
+          <w:rFonts w:ascii="Times New Roman" w:hAnsi="Times New Roman" w:cs="Times New Roman"/>
+        </w:rPr>
+        <w:t xml:space="preserve"> (počet N v KU novom)</w:t>
+      </w:r>
+      <w:r>
+        <w:rPr>
+          <w:rFonts w:ascii="Times New Roman" w:hAnsi="Times New Roman" w:cs="Times New Roman"/>
+        </w:rPr>
+        <w:t xml:space="preserve"> + </w:t>
+      </w:r>
+      <w:r>
+        <w:rPr>
+          <w:rFonts w:ascii="Times New Roman" w:hAnsi="Times New Roman" w:cs="Times New Roman"/>
+        </w:rPr>
+        <w:t>2</w:t>
+      </w:r>
+      <w:r>
+        <w:rPr>
+          <w:rFonts w:ascii="Times New Roman" w:hAnsi="Times New Roman" w:cs="Times New Roman"/>
+        </w:rPr>
+        <w:t xml:space="preserve"> </w:t>
+      </w:r>
+      <w:r>
+        <w:rPr>
+          <w:rFonts w:ascii="Times New Roman" w:hAnsi="Times New Roman" w:cs="Times New Roman"/>
+        </w:rPr>
+        <w:t xml:space="preserve">* (počet LV v KU novom) + (počet LV v KU pôvodnom) </w:t>
+      </w:r>
+      <w:r>
+        <w:rPr>
+          <w:rFonts w:ascii="Times New Roman" w:hAnsi="Times New Roman" w:cs="Times New Roman"/>
+        </w:rPr>
+        <w:t>+</w:t>
+      </w:r>
+      <w:r>
+        <w:rPr>
+          <w:rFonts w:ascii="Times New Roman" w:hAnsi="Times New Roman" w:cs="Times New Roman"/>
+        </w:rPr>
+        <w:t xml:space="preserve"> </w:t>
+      </w:r>
+      <w:r>
+        <w:rPr>
+          <w:rFonts w:ascii="Times New Roman" w:hAnsi="Times New Roman" w:cs="Times New Roman"/>
+        </w:rPr>
+        <w:t>(počet LV v KU pôvodnom) *</w:t>
+      </w:r>
+      <w:r>
+        <w:rPr>
+          <w:rFonts w:ascii="Times New Roman" w:hAnsi="Times New Roman" w:cs="Times New Roman"/>
+        </w:rPr>
         <w:t xml:space="preserve"> (</w:t>
       </w:r>
       <w:r>
         <w:rPr>
           <w:rFonts w:ascii="Times New Roman" w:hAnsi="Times New Roman" w:cs="Times New Roman"/>
         </w:rPr>
-        <w:t>počet N v</w:t>
-      </w:r>
-      <w:r>
-        <w:rPr>
-          <w:rFonts w:ascii="Times New Roman" w:hAnsi="Times New Roman" w:cs="Times New Roman"/>
-        </w:rPr>
-        <w:t> </w:t>
-      </w:r>
-      <w:r>
-        <w:rPr>
-          <w:rFonts w:ascii="Times New Roman" w:hAnsi="Times New Roman" w:cs="Times New Roman"/>
-        </w:rPr>
-        <w:t>KU</w:t>
-      </w:r>
-      <w:r>
-        <w:rPr>
-          <w:rFonts w:ascii="Times New Roman" w:hAnsi="Times New Roman" w:cs="Times New Roman"/>
-        </w:rPr>
         <w:t xml:space="preserve"> </w:t>
       </w:r>
       <w:r>
         <w:rPr>
           <w:rFonts w:ascii="Times New Roman" w:hAnsi="Times New Roman" w:cs="Times New Roman"/>
         </w:rPr>
-        <w:t>novom)</w:t>
-      </w:r>
-      <w:r>
-        <w:rPr>
-          <w:rFonts w:ascii="Times New Roman" w:hAnsi="Times New Roman" w:cs="Times New Roman"/>
-        </w:rPr>
-        <w:t xml:space="preserve"> + </w:t>
-      </w:r>
-      <w:r>
-        <w:rPr>
-          <w:rFonts w:ascii="Times New Roman" w:hAnsi="Times New Roman" w:cs="Times New Roman"/>
-        </w:rPr>
-        <w:t>(počet N v KU pôvodnom)</w:t>
-      </w:r>
-      <w:r>
-        <w:rPr>
-          <w:rFonts w:ascii="Times New Roman" w:hAnsi="Times New Roman" w:cs="Times New Roman"/>
-        </w:rPr>
-        <w:t xml:space="preserve"> * </w:t>
-      </w:r>
-    </w:p>
-    <w:p>
-      <w:pPr>
-        <w:pStyle w:val="Odsekzoznamu"/>
-        <w:tabs>
-          <w:tab w:val="left" w:pos="6885"/>
-        </w:tabs>
-        <w:ind w:left="787"/>
-        <w:jc w:val="both"/>
-        <w:rPr>
-          <w:rFonts w:ascii="Times New Roman" w:hAnsi="Times New Roman" w:cs="Times New Roman"/>
-          <w:lang w:val="en-CA"/>
-        </w:rPr>
-      </w:pPr>
+        <w:t>(počet O na LV</w:t>
+      </w:r>
+      <w:r>
+        <w:rPr>
+          <w:rFonts w:ascii="Times New Roman" w:hAnsi="Times New Roman" w:cs="Times New Roman"/>
+        </w:rPr>
+        <w:t xml:space="preserve"> pôvodnom</w:t>
+      </w:r>
+      <w:r>
+        <w:rPr>
+          <w:rFonts w:ascii="Times New Roman" w:hAnsi="Times New Roman" w:cs="Times New Roman"/>
+        </w:rPr>
+        <w:t>) * ( 4 * log</w:t>
+      </w:r>
+      <w:r>
+        <w:rPr>
+          <w:rFonts w:ascii="Times New Roman" w:hAnsi="Times New Roman" w:cs="Times New Roman"/>
+          <w:vertAlign w:val="subscript"/>
+        </w:rPr>
+        <w:t>2</w:t>
+      </w:r>
+      <w:r>
+        <w:rPr>
+          <w:rFonts w:ascii="Times New Roman" w:hAnsi="Times New Roman" w:cs="Times New Roman"/>
+        </w:rPr>
+        <w:t>(počet KU na ktorých má O LV) +</w:t>
+      </w:r>
+      <w:r>
+        <w:rPr>
+          <w:rFonts w:ascii="Times New Roman" w:hAnsi="Times New Roman" w:cs="Times New Roman"/>
+        </w:rPr>
+        <w:t xml:space="preserve"> (počet LV pôvodn</w:t>
+      </w:r>
+      <w:r>
+        <w:rPr>
+          <w:rFonts w:ascii="Times New Roman" w:hAnsi="Times New Roman" w:cs="Times New Roman"/>
+        </w:rPr>
+        <w:t>é KU</w:t>
+      </w:r>
+      <w:r>
+        <w:rPr>
+          <w:rFonts w:ascii="Times New Roman" w:hAnsi="Times New Roman" w:cs="Times New Roman"/>
+        </w:rPr>
+        <w:t>)</w:t>
+      </w:r>
+      <w:r>
+        <w:rPr>
+          <w:rFonts w:ascii="Times New Roman" w:hAnsi="Times New Roman" w:cs="Times New Roman"/>
+        </w:rPr>
+        <w:t xml:space="preserve"> </w:t>
+      </w:r>
+      <w:r>
+        <w:rPr>
+          <w:rFonts w:ascii="Times New Roman" w:hAnsi="Times New Roman" w:cs="Times New Roman"/>
+        </w:rPr>
+        <w:t>* log</w:t>
+      </w:r>
+      <w:r>
+        <w:rPr>
+          <w:rFonts w:ascii="Times New Roman" w:hAnsi="Times New Roman" w:cs="Times New Roman"/>
+          <w:vertAlign w:val="subscript"/>
+        </w:rPr>
+        <w:t>2</w:t>
+      </w:r>
+      <w:r>
+        <w:rPr>
+          <w:rFonts w:ascii="Times New Roman" w:hAnsi="Times New Roman" w:cs="Times New Roman"/>
+        </w:rPr>
+        <w:t>(počet LV nov</w:t>
+      </w:r>
+      <w:r>
+        <w:rPr>
+          <w:rFonts w:ascii="Times New Roman" w:hAnsi="Times New Roman" w:cs="Times New Roman"/>
+        </w:rPr>
+        <w:t>é KU</w:t>
+      </w:r>
+      <w:r>
+        <w:rPr>
+          <w:rFonts w:ascii="Times New Roman" w:hAnsi="Times New Roman" w:cs="Times New Roman"/>
+        </w:rPr>
+        <w:t xml:space="preserve">) </w:t>
+      </w:r>
+      <w:r>
+        <w:rPr>
+          <w:rFonts w:ascii="Times New Roman" w:hAnsi="Times New Roman" w:cs="Times New Roman"/>
+        </w:rPr>
+        <w:t>)</w:t>
+      </w:r>
+      <w:r>
+        <w:rPr>
+          <w:rFonts w:ascii="Times New Roman" w:hAnsi="Times New Roman" w:cs="Times New Roman"/>
+        </w:rPr>
+        <w:t xml:space="preserve"> </w:t>
+      </w:r>
+      <w:r>
+        <w:rPr>
+          <w:rFonts w:ascii="Times New Roman" w:hAnsi="Times New Roman" w:cs="Times New Roman"/>
+        </w:rPr>
+        <w:t xml:space="preserve">+ </w:t>
+      </w:r>
       <w:r>
         <w:rPr>
           <w:rFonts w:ascii="Times New Roman" w:hAnsi="Times New Roman" w:cs="Times New Roman"/>
@@ -5840,397 +8010,29 @@
         <w:rPr>
           <w:rFonts w:ascii="Times New Roman" w:hAnsi="Times New Roman" w:cs="Times New Roman"/>
         </w:rPr>
+        <w:t xml:space="preserve"> (</w:t>
+      </w:r>
+      <w:r>
+        <w:rPr>
+          <w:rFonts w:ascii="Times New Roman" w:hAnsi="Times New Roman" w:cs="Times New Roman"/>
+        </w:rPr>
+        <w:t>počet LV v KU novom</w:t>
+      </w:r>
+      <w:r>
+        <w:rPr>
+          <w:rFonts w:ascii="Times New Roman" w:hAnsi="Times New Roman" w:cs="Times New Roman"/>
+        </w:rPr>
+        <w:t>)</w:t>
+      </w:r>
+      <w:r>
+        <w:rPr>
+          <w:rFonts w:ascii="Times New Roman" w:hAnsi="Times New Roman" w:cs="Times New Roman"/>
+        </w:rPr>
         <w:t xml:space="preserve"> </w:t>
       </w:r>
       <w:r>
         <w:rPr>
           <w:rFonts w:ascii="Times New Roman" w:hAnsi="Times New Roman" w:cs="Times New Roman"/>
-        </w:rPr>
-        <w:t>(počet N v</w:t>
-      </w:r>
-      <w:r>
-        <w:rPr>
-          <w:rFonts w:ascii="Times New Roman" w:hAnsi="Times New Roman" w:cs="Times New Roman"/>
-        </w:rPr>
-        <w:t> </w:t>
-      </w:r>
-      <w:r>
-        <w:rPr>
-          <w:rFonts w:ascii="Times New Roman" w:hAnsi="Times New Roman" w:cs="Times New Roman"/>
-        </w:rPr>
-        <w:t>KU</w:t>
-      </w:r>
-      <w:r>
-        <w:rPr>
-          <w:rFonts w:ascii="Times New Roman" w:hAnsi="Times New Roman" w:cs="Times New Roman"/>
-        </w:rPr>
-        <w:t xml:space="preserve"> novom</w:t>
-      </w:r>
-      <w:r>
-        <w:rPr>
-          <w:rFonts w:ascii="Times New Roman" w:hAnsi="Times New Roman" w:cs="Times New Roman"/>
-        </w:rPr>
-        <w:t>)</w:t>
-      </w:r>
-      <w:r>
-        <w:rPr>
-          <w:rFonts w:ascii="Times New Roman" w:hAnsi="Times New Roman" w:cs="Times New Roman"/>
-        </w:rPr>
-        <w:t xml:space="preserve"> + </w:t>
-      </w:r>
-      <w:r>
-        <w:rPr>
-          <w:rFonts w:ascii="Times New Roman" w:hAnsi="Times New Roman" w:cs="Times New Roman"/>
-        </w:rPr>
-        <w:t>2</w:t>
-      </w:r>
-      <w:r>
-        <w:rPr>
-          <w:rFonts w:ascii="Times New Roman" w:hAnsi="Times New Roman" w:cs="Times New Roman"/>
-        </w:rPr>
-        <w:t xml:space="preserve"> </w:t>
-      </w:r>
-      <w:r>
-        <w:rPr>
-          <w:rFonts w:ascii="Times New Roman" w:hAnsi="Times New Roman" w:cs="Times New Roman"/>
-        </w:rPr>
-        <w:t xml:space="preserve">* (počet </w:t>
-      </w:r>
-      <w:r>
-        <w:rPr>
-          <w:rFonts w:ascii="Times New Roman" w:hAnsi="Times New Roman" w:cs="Times New Roman"/>
-        </w:rPr>
-        <w:t>LV</w:t>
-      </w:r>
-      <w:r>
-        <w:rPr>
-          <w:rFonts w:ascii="Times New Roman" w:hAnsi="Times New Roman" w:cs="Times New Roman"/>
-        </w:rPr>
-        <w:t xml:space="preserve"> v KU </w:t>
-      </w:r>
-      <w:r>
-        <w:rPr>
-          <w:rFonts w:ascii="Times New Roman" w:hAnsi="Times New Roman" w:cs="Times New Roman"/>
-        </w:rPr>
-        <w:t>novom</w:t>
-      </w:r>
-      <w:r>
-        <w:rPr>
-          <w:rFonts w:ascii="Times New Roman" w:hAnsi="Times New Roman" w:cs="Times New Roman"/>
-        </w:rPr>
-        <w:t>)</w:t>
-      </w:r>
-      <w:r>
-        <w:rPr>
-          <w:rFonts w:ascii="Times New Roman" w:hAnsi="Times New Roman" w:cs="Times New Roman"/>
-        </w:rPr>
-        <w:t xml:space="preserve"> + </w:t>
-      </w:r>
-      <w:r>
-        <w:rPr>
-          <w:rFonts w:ascii="Times New Roman" w:hAnsi="Times New Roman" w:cs="Times New Roman"/>
-        </w:rPr>
-        <w:t>(počet LV v</w:t>
-      </w:r>
-      <w:r>
-        <w:rPr>
-          <w:rFonts w:ascii="Times New Roman" w:hAnsi="Times New Roman" w:cs="Times New Roman"/>
-        </w:rPr>
-        <w:t> </w:t>
-      </w:r>
-      <w:r>
-        <w:rPr>
-          <w:rFonts w:ascii="Times New Roman" w:hAnsi="Times New Roman" w:cs="Times New Roman"/>
-        </w:rPr>
-        <w:t>KU</w:t>
-      </w:r>
-      <w:r>
-        <w:rPr>
-          <w:rFonts w:ascii="Times New Roman" w:hAnsi="Times New Roman" w:cs="Times New Roman"/>
-        </w:rPr>
-        <w:t xml:space="preserve"> pôvodnom</w:t>
-      </w:r>
-      <w:r>
-        <w:rPr>
-          <w:rFonts w:ascii="Times New Roman" w:hAnsi="Times New Roman" w:cs="Times New Roman"/>
-        </w:rPr>
-        <w:t>)</w:t>
-      </w:r>
-      <w:r>
-        <w:rPr>
-          <w:rFonts w:ascii="Times New Roman" w:hAnsi="Times New Roman" w:cs="Times New Roman"/>
-        </w:rPr>
-        <w:t xml:space="preserve"> </w:t>
-      </w:r>
-      <w:r>
-        <w:rPr>
-          <w:rFonts w:ascii="Times New Roman" w:hAnsi="Times New Roman" w:cs="Times New Roman"/>
-        </w:rPr>
-        <w:t>+</w:t>
-      </w:r>
-      <w:r>
-        <w:rPr>
-          <w:rFonts w:ascii="Times New Roman" w:hAnsi="Times New Roman" w:cs="Times New Roman"/>
-        </w:rPr>
-        <w:t xml:space="preserve"> </w:t>
-      </w:r>
-      <w:r>
-        <w:rPr>
-          <w:rFonts w:ascii="Times New Roman" w:hAnsi="Times New Roman" w:cs="Times New Roman"/>
-        </w:rPr>
-        <w:t>(počet LV v KU pôvodnom)</w:t>
-      </w:r>
-      <w:r>
-        <w:rPr>
-          <w:rFonts w:ascii="Times New Roman" w:hAnsi="Times New Roman" w:cs="Times New Roman"/>
-        </w:rPr>
-        <w:t xml:space="preserve"> *</w:t>
-      </w:r>
-      <w:r>
-        <w:rPr>
-          <w:rFonts w:ascii="Times New Roman" w:hAnsi="Times New Roman" w:cs="Times New Roman"/>
-        </w:rPr>
-        <w:t xml:space="preserve"> </w:t>
-      </w:r>
-      <w:r>
-        <w:rPr>
-          <w:rFonts w:ascii="Times New Roman" w:hAnsi="Times New Roman" w:cs="Times New Roman"/>
-          <w:lang w:val="en-CA"/>
-        </w:rPr>
-        <w:t>(</w:t>
-      </w:r>
-      <w:r>
-        <w:rPr>
-          <w:rFonts w:ascii="Times New Roman" w:hAnsi="Times New Roman" w:cs="Times New Roman"/>
-          <w:lang w:val="en-CA"/>
-        </w:rPr>
-        <w:t xml:space="preserve"> </w:t>
-      </w:r>
-      <w:r>
-        <w:rPr>
-          <w:rFonts w:ascii="Times New Roman" w:hAnsi="Times New Roman" w:cs="Times New Roman"/>
-          <w:lang w:val="en-CA"/>
-        </w:rPr>
-        <w:t>(</w:t>
-      </w:r>
-      <w:proofErr w:type="spellStart"/>
-      <w:r>
-        <w:rPr>
-          <w:rFonts w:ascii="Times New Roman" w:hAnsi="Times New Roman" w:cs="Times New Roman"/>
-          <w:lang w:val="en-CA"/>
-        </w:rPr>
-        <w:t>počet</w:t>
-      </w:r>
-      <w:proofErr w:type="spellEnd"/>
-      <w:r>
-        <w:rPr>
-          <w:rFonts w:ascii="Times New Roman" w:hAnsi="Times New Roman" w:cs="Times New Roman"/>
-          <w:lang w:val="en-CA"/>
-        </w:rPr>
-        <w:t xml:space="preserve"> O </w:t>
-      </w:r>
-      <w:proofErr w:type="spellStart"/>
-      <w:r>
-        <w:rPr>
-          <w:rFonts w:ascii="Times New Roman" w:hAnsi="Times New Roman" w:cs="Times New Roman"/>
-          <w:lang w:val="en-CA"/>
-        </w:rPr>
-        <w:t>na</w:t>
-      </w:r>
-      <w:proofErr w:type="spellEnd"/>
-      <w:r>
-        <w:rPr>
-          <w:rFonts w:ascii="Times New Roman" w:hAnsi="Times New Roman" w:cs="Times New Roman"/>
-          <w:lang w:val="en-CA"/>
-        </w:rPr>
-        <w:t xml:space="preserve"> LV</w:t>
-      </w:r>
-      <w:r>
-        <w:rPr>
-          <w:rFonts w:ascii="Times New Roman" w:hAnsi="Times New Roman" w:cs="Times New Roman"/>
-          <w:lang w:val="en-CA"/>
-        </w:rPr>
-        <w:t xml:space="preserve"> </w:t>
-      </w:r>
-      <w:proofErr w:type="spellStart"/>
-      <w:r>
-        <w:rPr>
-          <w:rFonts w:ascii="Times New Roman" w:hAnsi="Times New Roman" w:cs="Times New Roman"/>
-          <w:lang w:val="en-CA"/>
-        </w:rPr>
-        <w:t>pôvodnom</w:t>
-      </w:r>
-      <w:proofErr w:type="spellEnd"/>
-      <w:r>
-        <w:rPr>
-          <w:rFonts w:ascii="Times New Roman" w:hAnsi="Times New Roman" w:cs="Times New Roman"/>
-          <w:lang w:val="en-CA"/>
-        </w:rPr>
-        <w:t xml:space="preserve">) * ( </w:t>
-      </w:r>
-      <w:r>
-        <w:rPr>
-          <w:rFonts w:ascii="Times New Roman" w:hAnsi="Times New Roman" w:cs="Times New Roman"/>
-        </w:rPr>
-        <w:t>4</w:t>
-      </w:r>
-      <w:r>
-        <w:rPr>
-          <w:rFonts w:ascii="Times New Roman" w:hAnsi="Times New Roman" w:cs="Times New Roman"/>
-        </w:rPr>
-        <w:t xml:space="preserve"> * log</w:t>
-      </w:r>
-      <w:r>
-        <w:rPr>
-          <w:rFonts w:ascii="Times New Roman" w:hAnsi="Times New Roman" w:cs="Times New Roman"/>
-          <w:vertAlign w:val="subscript"/>
-        </w:rPr>
-        <w:t>2</w:t>
-      </w:r>
-      <w:r>
-        <w:rPr>
-          <w:rFonts w:ascii="Times New Roman" w:hAnsi="Times New Roman" w:cs="Times New Roman"/>
-        </w:rPr>
-        <w:t>(počet KU na ktorých má O LV) +</w:t>
-      </w:r>
-      <w:r>
-        <w:rPr>
-          <w:rFonts w:ascii="Times New Roman" w:hAnsi="Times New Roman" w:cs="Times New Roman"/>
-        </w:rPr>
-        <w:t xml:space="preserve"> (počet LV pôvodn</w:t>
-      </w:r>
-      <w:r>
-        <w:rPr>
-          <w:rFonts w:ascii="Times New Roman" w:hAnsi="Times New Roman" w:cs="Times New Roman"/>
-        </w:rPr>
-        <w:t>é KU</w:t>
-      </w:r>
-      <w:r>
-        <w:rPr>
-          <w:rFonts w:ascii="Times New Roman" w:hAnsi="Times New Roman" w:cs="Times New Roman"/>
-        </w:rPr>
-        <w:t>)</w:t>
-      </w:r>
-      <w:r>
-        <w:rPr>
-          <w:rFonts w:ascii="Times New Roman" w:hAnsi="Times New Roman" w:cs="Times New Roman"/>
-        </w:rPr>
-        <w:t xml:space="preserve"> </w:t>
-      </w:r>
-      <w:r>
-        <w:rPr>
-          <w:rFonts w:ascii="Times New Roman" w:hAnsi="Times New Roman" w:cs="Times New Roman"/>
-        </w:rPr>
-        <w:t xml:space="preserve">* </w:t>
-      </w:r>
-      <w:r>
-        <w:rPr>
-          <w:rFonts w:ascii="Times New Roman" w:hAnsi="Times New Roman" w:cs="Times New Roman"/>
-        </w:rPr>
-        <w:t>log</w:t>
-      </w:r>
-      <w:r>
-        <w:rPr>
-          <w:rFonts w:ascii="Times New Roman" w:hAnsi="Times New Roman" w:cs="Times New Roman"/>
-          <w:vertAlign w:val="subscript"/>
-        </w:rPr>
-        <w:t>2</w:t>
-      </w:r>
-      <w:r>
-        <w:rPr>
-          <w:rFonts w:ascii="Times New Roman" w:hAnsi="Times New Roman" w:cs="Times New Roman"/>
-        </w:rPr>
-        <w:t>(</w:t>
-      </w:r>
-      <w:r>
-        <w:rPr>
-          <w:rFonts w:ascii="Times New Roman" w:hAnsi="Times New Roman" w:cs="Times New Roman"/>
-        </w:rPr>
-        <w:t>počet LV nov</w:t>
-      </w:r>
-      <w:r>
-        <w:rPr>
-          <w:rFonts w:ascii="Times New Roman" w:hAnsi="Times New Roman" w:cs="Times New Roman"/>
-        </w:rPr>
-        <w:t>é KU</w:t>
-      </w:r>
-      <w:r>
-        <w:rPr>
-          <w:rFonts w:ascii="Times New Roman" w:hAnsi="Times New Roman" w:cs="Times New Roman"/>
-        </w:rPr>
-        <w:t xml:space="preserve">) </w:t>
-      </w:r>
-      <w:r>
-        <w:rPr>
-          <w:rFonts w:ascii="Times New Roman" w:hAnsi="Times New Roman" w:cs="Times New Roman"/>
-          <w:lang w:val="en-CA"/>
-        </w:rPr>
-        <w:t>)</w:t>
-      </w:r>
-      <w:r>
-        <w:rPr>
-          <w:rFonts w:ascii="Times New Roman" w:hAnsi="Times New Roman" w:cs="Times New Roman"/>
-          <w:lang w:val="en-CA"/>
-        </w:rPr>
-        <w:t xml:space="preserve"> </w:t>
-      </w:r>
-      <w:r>
-        <w:rPr>
-          <w:rFonts w:ascii="Times New Roman" w:hAnsi="Times New Roman" w:cs="Times New Roman"/>
-          <w:lang w:val="en-CA"/>
-        </w:rPr>
-        <w:t xml:space="preserve">+ </w:t>
-      </w:r>
-      <w:r>
-        <w:rPr>
-          <w:rFonts w:ascii="Times New Roman" w:hAnsi="Times New Roman" w:cs="Times New Roman"/>
-        </w:rPr>
-        <w:t>log</w:t>
-      </w:r>
-      <w:r>
-        <w:rPr>
-          <w:rFonts w:ascii="Times New Roman" w:hAnsi="Times New Roman" w:cs="Times New Roman"/>
-          <w:vertAlign w:val="subscript"/>
-        </w:rPr>
-        <w:t>2</w:t>
-      </w:r>
-      <w:r>
-        <w:rPr>
-          <w:rFonts w:ascii="Times New Roman" w:hAnsi="Times New Roman" w:cs="Times New Roman"/>
-          <w:lang w:val="en-CA"/>
-        </w:rPr>
-        <w:t xml:space="preserve"> (</w:t>
-      </w:r>
-      <w:r>
-        <w:rPr>
-          <w:rFonts w:ascii="Times New Roman" w:hAnsi="Times New Roman" w:cs="Times New Roman"/>
-        </w:rPr>
-        <w:t xml:space="preserve">počet LV v KU </w:t>
-      </w:r>
-      <w:r>
-        <w:rPr>
-          <w:rFonts w:ascii="Times New Roman" w:hAnsi="Times New Roman" w:cs="Times New Roman"/>
-        </w:rPr>
-        <w:t>novom</w:t>
-      </w:r>
-      <w:r>
-        <w:rPr>
-          <w:rFonts w:ascii="Times New Roman" w:hAnsi="Times New Roman" w:cs="Times New Roman"/>
-          <w:lang w:val="en-CA"/>
-        </w:rPr>
-        <w:t>)</w:t>
-      </w:r>
-      <w:r>
-        <w:rPr>
-          <w:rFonts w:ascii="Times New Roman" w:hAnsi="Times New Roman" w:cs="Times New Roman"/>
-          <w:lang w:val="en-CA"/>
-        </w:rPr>
-        <w:t xml:space="preserve"> </w:t>
-      </w:r>
-      <w:r>
-        <w:rPr>
-          <w:rFonts w:ascii="Times New Roman" w:hAnsi="Times New Roman" w:cs="Times New Roman"/>
-          <w:lang w:val="en-CA"/>
         </w:rPr>
         <w:t>)</w:t>
       </w:r>
@@ -6361,102 +8163,16 @@
     </w:lvl>
   </w:abstractNum>
   <w:abstractNum w:abstractNumId="1" w15:restartNumberingAfterBreak="0">
-    <w:nsid w:val="0D9D661A"/>
+    <w:nsid w:val="0748019C"/>
     <w:multiLevelType w:val="hybridMultilevel"/>
-    <w:tmpl w:val="74F69D46"/>
-    <w:lvl w:ilvl="0" w:tplc="041B000F">
-      <w:start w:val="1"/>
-      <w:numFmt w:val="decimal"/>
-      <w:lvlText w:val="%1."/>
-      <w:lvlJc w:val="left"/>
-      <w:pPr>
-        <w:ind w:left="720" w:hanging="360"/>
-      </w:pPr>
-    </w:lvl>
-    <w:lvl w:ilvl="1" w:tplc="041B0019" w:tentative="1">
-      <w:start w:val="1"/>
-      <w:numFmt w:val="lowerLetter"/>
-      <w:lvlText w:val="%2."/>
-      <w:lvlJc w:val="left"/>
-      <w:pPr>
-        <w:ind w:left="1440" w:hanging="360"/>
-      </w:pPr>
-    </w:lvl>
-    <w:lvl w:ilvl="2" w:tplc="041B001B" w:tentative="1">
-      <w:start w:val="1"/>
-      <w:numFmt w:val="lowerRoman"/>
-      <w:lvlText w:val="%3."/>
-      <w:lvlJc w:val="right"/>
-      <w:pPr>
-        <w:ind w:left="2160" w:hanging="180"/>
-      </w:pPr>
-    </w:lvl>
-    <w:lvl w:ilvl="3" w:tplc="041B000F" w:tentative="1">
-      <w:start w:val="1"/>
-      <w:numFmt w:val="decimal"/>
-      <w:lvlText w:val="%4."/>
-      <w:lvlJc w:val="left"/>
-      <w:pPr>
-        <w:ind w:left="2880" w:hanging="360"/>
-      </w:pPr>
-    </w:lvl>
-    <w:lvl w:ilvl="4" w:tplc="041B0019" w:tentative="1">
-      <w:start w:val="1"/>
-      <w:numFmt w:val="lowerLetter"/>
-      <w:lvlText w:val="%5."/>
-      <w:lvlJc w:val="left"/>
-      <w:pPr>
-        <w:ind w:left="3600" w:hanging="360"/>
-      </w:pPr>
-    </w:lvl>
-    <w:lvl w:ilvl="5" w:tplc="041B001B" w:tentative="1">
-      <w:start w:val="1"/>
-      <w:numFmt w:val="lowerRoman"/>
-      <w:lvlText w:val="%6."/>
-      <w:lvlJc w:val="right"/>
-      <w:pPr>
-        <w:ind w:left="4320" w:hanging="180"/>
-      </w:pPr>
-    </w:lvl>
-    <w:lvl w:ilvl="6" w:tplc="041B000F" w:tentative="1">
-      <w:start w:val="1"/>
-      <w:numFmt w:val="decimal"/>
-      <w:lvlText w:val="%7."/>
-      <w:lvlJc w:val="left"/>
-      <w:pPr>
-        <w:ind w:left="5040" w:hanging="360"/>
-      </w:pPr>
-    </w:lvl>
-    <w:lvl w:ilvl="7" w:tplc="041B0019" w:tentative="1">
-      <w:start w:val="1"/>
-      <w:numFmt w:val="lowerLetter"/>
-      <w:lvlText w:val="%8."/>
-      <w:lvlJc w:val="left"/>
-      <w:pPr>
-        <w:ind w:left="5760" w:hanging="360"/>
-      </w:pPr>
-    </w:lvl>
-    <w:lvl w:ilvl="8" w:tplc="041B001B" w:tentative="1">
-      <w:start w:val="1"/>
-      <w:numFmt w:val="lowerRoman"/>
-      <w:lvlText w:val="%9."/>
-      <w:lvlJc w:val="right"/>
-      <w:pPr>
-        <w:ind w:left="6480" w:hanging="180"/>
-      </w:pPr>
-    </w:lvl>
-  </w:abstractNum>
-  <w:abstractNum w:abstractNumId="2" w15:restartNumberingAfterBreak="0">
-    <w:nsid w:val="256E2B3C"/>
-    <w:multiLevelType w:val="hybridMultilevel"/>
-    <w:tmpl w:val="1E10D06A"/>
+    <w:tmpl w:val="C4EE80C0"/>
     <w:lvl w:ilvl="0" w:tplc="041B0001">
       <w:start w:val="1"/>
       <w:numFmt w:val="bullet"/>
       <w:lvlText w:val=""/>
       <w:lvlJc w:val="left"/>
       <w:pPr>
-        <w:ind w:left="787" w:hanging="360"/>
+        <w:ind w:left="1287" w:hanging="360"/>
       </w:pPr>
       <w:rPr>
         <w:rFonts w:ascii="Symbol" w:hAnsi="Symbol" w:hint="default"/>
@@ -6468,7 +8184,7 @@
       <w:lvlText w:val="o"/>
       <w:lvlJc w:val="left"/>
       <w:pPr>
-        <w:ind w:left="1507" w:hanging="360"/>
+        <w:ind w:left="2007" w:hanging="360"/>
       </w:pPr>
       <w:rPr>
         <w:rFonts w:ascii="Courier New" w:hAnsi="Courier New" w:cs="Courier New" w:hint="default"/>
@@ -6480,7 +8196,7 @@
       <w:lvlText w:val=""/>
       <w:lvlJc w:val="left"/>
       <w:pPr>
-        <w:ind w:left="2227" w:hanging="360"/>
+        <w:ind w:left="2727" w:hanging="360"/>
       </w:pPr>
       <w:rPr>
         <w:rFonts w:ascii="Wingdings" w:hAnsi="Wingdings" w:hint="default"/>
@@ -6492,7 +8208,7 @@
       <w:lvlText w:val=""/>
       <w:lvlJc w:val="left"/>
       <w:pPr>
-        <w:ind w:left="2947" w:hanging="360"/>
+        <w:ind w:left="3447" w:hanging="360"/>
       </w:pPr>
       <w:rPr>
         <w:rFonts w:ascii="Symbol" w:hAnsi="Symbol" w:hint="default"/>
@@ -6504,7 +8220,7 @@
       <w:lvlText w:val="o"/>
       <w:lvlJc w:val="left"/>
       <w:pPr>
-        <w:ind w:left="3667" w:hanging="360"/>
+        <w:ind w:left="4167" w:hanging="360"/>
       </w:pPr>
       <w:rPr>
         <w:rFonts w:ascii="Courier New" w:hAnsi="Courier New" w:cs="Courier New" w:hint="default"/>
@@ -6516,7 +8232,7 @@
       <w:lvlText w:val=""/>
       <w:lvlJc w:val="left"/>
       <w:pPr>
-        <w:ind w:left="4387" w:hanging="360"/>
+        <w:ind w:left="4887" w:hanging="360"/>
       </w:pPr>
       <w:rPr>
         <w:rFonts w:ascii="Wingdings" w:hAnsi="Wingdings" w:hint="default"/>
@@ -6528,7 +8244,7 @@
       <w:lvlText w:val=""/>
       <w:lvlJc w:val="left"/>
       <w:pPr>
-        <w:ind w:left="5107" w:hanging="360"/>
+        <w:ind w:left="5607" w:hanging="360"/>
       </w:pPr>
       <w:rPr>
         <w:rFonts w:ascii="Symbol" w:hAnsi="Symbol" w:hint="default"/>
@@ -6540,7 +8256,7 @@
       <w:lvlText w:val="o"/>
       <w:lvlJc w:val="left"/>
       <w:pPr>
-        <w:ind w:left="5827" w:hanging="360"/>
+        <w:ind w:left="6327" w:hanging="360"/>
       </w:pPr>
       <w:rPr>
         <w:rFonts w:ascii="Courier New" w:hAnsi="Courier New" w:cs="Courier New" w:hint="default"/>
@@ -6552,17 +8268,103 @@
       <w:lvlText w:val=""/>
       <w:lvlJc w:val="left"/>
       <w:pPr>
-        <w:ind w:left="6547" w:hanging="360"/>
+        <w:ind w:left="7047" w:hanging="360"/>
       </w:pPr>
       <w:rPr>
         <w:rFonts w:ascii="Wingdings" w:hAnsi="Wingdings" w:hint="default"/>
       </w:rPr>
     </w:lvl>
   </w:abstractNum>
+  <w:abstractNum w:abstractNumId="2" w15:restartNumberingAfterBreak="0">
+    <w:nsid w:val="0D9D661A"/>
+    <w:multiLevelType w:val="hybridMultilevel"/>
+    <w:tmpl w:val="74F69D46"/>
+    <w:lvl w:ilvl="0" w:tplc="041B000F">
+      <w:start w:val="1"/>
+      <w:numFmt w:val="decimal"/>
+      <w:lvlText w:val="%1."/>
+      <w:lvlJc w:val="left"/>
+      <w:pPr>
+        <w:ind w:left="720" w:hanging="360"/>
+      </w:pPr>
+    </w:lvl>
+    <w:lvl w:ilvl="1" w:tplc="041B0019" w:tentative="1">
+      <w:start w:val="1"/>
+      <w:numFmt w:val="lowerLetter"/>
+      <w:lvlText w:val="%2."/>
+      <w:lvlJc w:val="left"/>
+      <w:pPr>
+        <w:ind w:left="1440" w:hanging="360"/>
+      </w:pPr>
+    </w:lvl>
+    <w:lvl w:ilvl="2" w:tplc="041B001B" w:tentative="1">
+      <w:start w:val="1"/>
+      <w:numFmt w:val="lowerRoman"/>
+      <w:lvlText w:val="%3."/>
+      <w:lvlJc w:val="right"/>
+      <w:pPr>
+        <w:ind w:left="2160" w:hanging="180"/>
+      </w:pPr>
+    </w:lvl>
+    <w:lvl w:ilvl="3" w:tplc="041B000F" w:tentative="1">
+      <w:start w:val="1"/>
+      <w:numFmt w:val="decimal"/>
+      <w:lvlText w:val="%4."/>
+      <w:lvlJc w:val="left"/>
+      <w:pPr>
+        <w:ind w:left="2880" w:hanging="360"/>
+      </w:pPr>
+    </w:lvl>
+    <w:lvl w:ilvl="4" w:tplc="041B0019" w:tentative="1">
+      <w:start w:val="1"/>
+      <w:numFmt w:val="lowerLetter"/>
+      <w:lvlText w:val="%5."/>
+      <w:lvlJc w:val="left"/>
+      <w:pPr>
+        <w:ind w:left="3600" w:hanging="360"/>
+      </w:pPr>
+    </w:lvl>
+    <w:lvl w:ilvl="5" w:tplc="041B001B" w:tentative="1">
+      <w:start w:val="1"/>
+      <w:numFmt w:val="lowerRoman"/>
+      <w:lvlText w:val="%6."/>
+      <w:lvlJc w:val="right"/>
+      <w:pPr>
+        <w:ind w:left="4320" w:hanging="180"/>
+      </w:pPr>
+    </w:lvl>
+    <w:lvl w:ilvl="6" w:tplc="041B000F" w:tentative="1">
+      <w:start w:val="1"/>
+      <w:numFmt w:val="decimal"/>
+      <w:lvlText w:val="%7."/>
+      <w:lvlJc w:val="left"/>
+      <w:pPr>
+        <w:ind w:left="5040" w:hanging="360"/>
+      </w:pPr>
+    </w:lvl>
+    <w:lvl w:ilvl="7" w:tplc="041B0019" w:tentative="1">
+      <w:start w:val="1"/>
+      <w:numFmt w:val="lowerLetter"/>
+      <w:lvlText w:val="%8."/>
+      <w:lvlJc w:val="left"/>
+      <w:pPr>
+        <w:ind w:left="5760" w:hanging="360"/>
+      </w:pPr>
+    </w:lvl>
+    <w:lvl w:ilvl="8" w:tplc="041B001B" w:tentative="1">
+      <w:start w:val="1"/>
+      <w:numFmt w:val="lowerRoman"/>
+      <w:lvlText w:val="%9."/>
+      <w:lvlJc w:val="right"/>
+      <w:pPr>
+        <w:ind w:left="6480" w:hanging="180"/>
+      </w:pPr>
+    </w:lvl>
+  </w:abstractNum>
   <w:abstractNum w:abstractNumId="3" w15:restartNumberingAfterBreak="0">
-    <w:nsid w:val="32604184"/>
+    <w:nsid w:val="256E2B3C"/>
     <w:multiLevelType w:val="hybridMultilevel"/>
-    <w:tmpl w:val="A0CE8AF0"/>
+    <w:tmpl w:val="1E10D06A"/>
     <w:lvl w:ilvl="0" w:tplc="041B0001">
       <w:start w:val="1"/>
       <w:numFmt w:val="bullet"/>
@@ -6673,102 +8475,16 @@
     </w:lvl>
   </w:abstractNum>
   <w:abstractNum w:abstractNumId="4" w15:restartNumberingAfterBreak="0">
-    <w:nsid w:val="377C4086"/>
+    <w:nsid w:val="32604184"/>
     <w:multiLevelType w:val="hybridMultilevel"/>
-    <w:tmpl w:val="C6FC43CA"/>
-    <w:lvl w:ilvl="0" w:tplc="041B000F">
-      <w:start w:val="1"/>
-      <w:numFmt w:val="decimal"/>
-      <w:lvlText w:val="%1."/>
-      <w:lvlJc w:val="left"/>
-      <w:pPr>
-        <w:ind w:left="787" w:hanging="360"/>
-      </w:pPr>
-    </w:lvl>
-    <w:lvl w:ilvl="1" w:tplc="041B0019">
-      <w:start w:val="1"/>
-      <w:numFmt w:val="lowerLetter"/>
-      <w:lvlText w:val="%2."/>
-      <w:lvlJc w:val="left"/>
-      <w:pPr>
-        <w:ind w:left="1507" w:hanging="360"/>
-      </w:pPr>
-    </w:lvl>
-    <w:lvl w:ilvl="2" w:tplc="041B001B" w:tentative="1">
-      <w:start w:val="1"/>
-      <w:numFmt w:val="lowerRoman"/>
-      <w:lvlText w:val="%3."/>
-      <w:lvlJc w:val="right"/>
-      <w:pPr>
-        <w:ind w:left="2227" w:hanging="180"/>
-      </w:pPr>
-    </w:lvl>
-    <w:lvl w:ilvl="3" w:tplc="041B000F" w:tentative="1">
-      <w:start w:val="1"/>
-      <w:numFmt w:val="decimal"/>
-      <w:lvlText w:val="%4."/>
-      <w:lvlJc w:val="left"/>
-      <w:pPr>
-        <w:ind w:left="2947" w:hanging="360"/>
-      </w:pPr>
-    </w:lvl>
-    <w:lvl w:ilvl="4" w:tplc="041B0019" w:tentative="1">
-      <w:start w:val="1"/>
-      <w:numFmt w:val="lowerLetter"/>
-      <w:lvlText w:val="%5."/>
-      <w:lvlJc w:val="left"/>
-      <w:pPr>
-        <w:ind w:left="3667" w:hanging="360"/>
-      </w:pPr>
-    </w:lvl>
-    <w:lvl w:ilvl="5" w:tplc="041B001B" w:tentative="1">
-      <w:start w:val="1"/>
-      <w:numFmt w:val="lowerRoman"/>
-      <w:lvlText w:val="%6."/>
-      <w:lvlJc w:val="right"/>
-      <w:pPr>
-        <w:ind w:left="4387" w:hanging="180"/>
-      </w:pPr>
-    </w:lvl>
-    <w:lvl w:ilvl="6" w:tplc="041B000F" w:tentative="1">
-      <w:start w:val="1"/>
-      <w:numFmt w:val="decimal"/>
-      <w:lvlText w:val="%7."/>
-      <w:lvlJc w:val="left"/>
-      <w:pPr>
-        <w:ind w:left="5107" w:hanging="360"/>
-      </w:pPr>
-    </w:lvl>
-    <w:lvl w:ilvl="7" w:tplc="041B0019" w:tentative="1">
-      <w:start w:val="1"/>
-      <w:numFmt w:val="lowerLetter"/>
-      <w:lvlText w:val="%8."/>
-      <w:lvlJc w:val="left"/>
-      <w:pPr>
-        <w:ind w:left="5827" w:hanging="360"/>
-      </w:pPr>
-    </w:lvl>
-    <w:lvl w:ilvl="8" w:tplc="041B001B" w:tentative="1">
-      <w:start w:val="1"/>
-      <w:numFmt w:val="lowerRoman"/>
-      <w:lvlText w:val="%9."/>
-      <w:lvlJc w:val="right"/>
-      <w:pPr>
-        <w:ind w:left="6547" w:hanging="180"/>
-      </w:pPr>
-    </w:lvl>
-  </w:abstractNum>
-  <w:abstractNum w:abstractNumId="5" w15:restartNumberingAfterBreak="0">
-    <w:nsid w:val="57FC3108"/>
-    <w:multiLevelType w:val="hybridMultilevel"/>
-    <w:tmpl w:val="6D609CA8"/>
+    <w:tmpl w:val="A0CE8AF0"/>
     <w:lvl w:ilvl="0" w:tplc="041B0001">
       <w:start w:val="1"/>
       <w:numFmt w:val="bullet"/>
       <w:lvlText w:val=""/>
       <w:lvlJc w:val="left"/>
       <w:pPr>
-        <w:ind w:left="1287" w:hanging="360"/>
+        <w:ind w:left="787" w:hanging="360"/>
       </w:pPr>
       <w:rPr>
         <w:rFonts w:ascii="Symbol" w:hAnsi="Symbol" w:hint="default"/>
@@ -6780,7 +8496,7 @@
       <w:lvlText w:val="o"/>
       <w:lvlJc w:val="left"/>
       <w:pPr>
-        <w:ind w:left="2007" w:hanging="360"/>
+        <w:ind w:left="1507" w:hanging="360"/>
       </w:pPr>
       <w:rPr>
         <w:rFonts w:ascii="Courier New" w:hAnsi="Courier New" w:cs="Courier New" w:hint="default"/>
@@ -6792,7 +8508,7 @@
       <w:lvlText w:val=""/>
       <w:lvlJc w:val="left"/>
       <w:pPr>
-        <w:ind w:left="2727" w:hanging="360"/>
+        <w:ind w:left="2227" w:hanging="360"/>
       </w:pPr>
       <w:rPr>
         <w:rFonts w:ascii="Wingdings" w:hAnsi="Wingdings" w:hint="default"/>
@@ -6804,7 +8520,7 @@
       <w:lvlText w:val=""/>
       <w:lvlJc w:val="left"/>
       <w:pPr>
-        <w:ind w:left="3447" w:hanging="360"/>
+        <w:ind w:left="2947" w:hanging="360"/>
       </w:pPr>
       <w:rPr>
         <w:rFonts w:ascii="Symbol" w:hAnsi="Symbol" w:hint="default"/>
@@ -6816,7 +8532,7 @@
       <w:lvlText w:val="o"/>
       <w:lvlJc w:val="left"/>
       <w:pPr>
-        <w:ind w:left="4167" w:hanging="360"/>
+        <w:ind w:left="3667" w:hanging="360"/>
       </w:pPr>
       <w:rPr>
         <w:rFonts w:ascii="Courier New" w:hAnsi="Courier New" w:cs="Courier New" w:hint="default"/>
@@ -6828,7 +8544,7 @@
       <w:lvlText w:val=""/>
       <w:lvlJc w:val="left"/>
       <w:pPr>
-        <w:ind w:left="4887" w:hanging="360"/>
+        <w:ind w:left="4387" w:hanging="360"/>
       </w:pPr>
       <w:rPr>
         <w:rFonts w:ascii="Wingdings" w:hAnsi="Wingdings" w:hint="default"/>
@@ -6840,7 +8556,7 @@
       <w:lvlText w:val=""/>
       <w:lvlJc w:val="left"/>
       <w:pPr>
-        <w:ind w:left="5607" w:hanging="360"/>
+        <w:ind w:left="5107" w:hanging="360"/>
       </w:pPr>
       <w:rPr>
         <w:rFonts w:ascii="Symbol" w:hAnsi="Symbol" w:hint="default"/>
@@ -6852,7 +8568,7 @@
       <w:lvlText w:val="o"/>
       <w:lvlJc w:val="left"/>
       <w:pPr>
-        <w:ind w:left="6327" w:hanging="360"/>
+        <w:ind w:left="5827" w:hanging="360"/>
       </w:pPr>
       <w:rPr>
         <w:rFonts w:ascii="Courier New" w:hAnsi="Courier New" w:cs="Courier New" w:hint="default"/>
@@ -6864,24 +8580,110 @@
       <w:lvlText w:val=""/>
       <w:lvlJc w:val="left"/>
       <w:pPr>
-        <w:ind w:left="7047" w:hanging="360"/>
+        <w:ind w:left="6547" w:hanging="360"/>
       </w:pPr>
       <w:rPr>
         <w:rFonts w:ascii="Wingdings" w:hAnsi="Wingdings" w:hint="default"/>
       </w:rPr>
     </w:lvl>
   </w:abstractNum>
+  <w:abstractNum w:abstractNumId="5" w15:restartNumberingAfterBreak="0">
+    <w:nsid w:val="377C4086"/>
+    <w:multiLevelType w:val="hybridMultilevel"/>
+    <w:tmpl w:val="C6FC43CA"/>
+    <w:lvl w:ilvl="0" w:tplc="041B000F">
+      <w:start w:val="1"/>
+      <w:numFmt w:val="decimal"/>
+      <w:lvlText w:val="%1."/>
+      <w:lvlJc w:val="left"/>
+      <w:pPr>
+        <w:ind w:left="787" w:hanging="360"/>
+      </w:pPr>
+    </w:lvl>
+    <w:lvl w:ilvl="1" w:tplc="041B0019">
+      <w:start w:val="1"/>
+      <w:numFmt w:val="lowerLetter"/>
+      <w:lvlText w:val="%2."/>
+      <w:lvlJc w:val="left"/>
+      <w:pPr>
+        <w:ind w:left="1507" w:hanging="360"/>
+      </w:pPr>
+    </w:lvl>
+    <w:lvl w:ilvl="2" w:tplc="041B001B" w:tentative="1">
+      <w:start w:val="1"/>
+      <w:numFmt w:val="lowerRoman"/>
+      <w:lvlText w:val="%3."/>
+      <w:lvlJc w:val="right"/>
+      <w:pPr>
+        <w:ind w:left="2227" w:hanging="180"/>
+      </w:pPr>
+    </w:lvl>
+    <w:lvl w:ilvl="3" w:tplc="041B000F" w:tentative="1">
+      <w:start w:val="1"/>
+      <w:numFmt w:val="decimal"/>
+      <w:lvlText w:val="%4."/>
+      <w:lvlJc w:val="left"/>
+      <w:pPr>
+        <w:ind w:left="2947" w:hanging="360"/>
+      </w:pPr>
+    </w:lvl>
+    <w:lvl w:ilvl="4" w:tplc="041B0019" w:tentative="1">
+      <w:start w:val="1"/>
+      <w:numFmt w:val="lowerLetter"/>
+      <w:lvlText w:val="%5."/>
+      <w:lvlJc w:val="left"/>
+      <w:pPr>
+        <w:ind w:left="3667" w:hanging="360"/>
+      </w:pPr>
+    </w:lvl>
+    <w:lvl w:ilvl="5" w:tplc="041B001B" w:tentative="1">
+      <w:start w:val="1"/>
+      <w:numFmt w:val="lowerRoman"/>
+      <w:lvlText w:val="%6."/>
+      <w:lvlJc w:val="right"/>
+      <w:pPr>
+        <w:ind w:left="4387" w:hanging="180"/>
+      </w:pPr>
+    </w:lvl>
+    <w:lvl w:ilvl="6" w:tplc="041B000F" w:tentative="1">
+      <w:start w:val="1"/>
+      <w:numFmt w:val="decimal"/>
+      <w:lvlText w:val="%7."/>
+      <w:lvlJc w:val="left"/>
+      <w:pPr>
+        <w:ind w:left="5107" w:hanging="360"/>
+      </w:pPr>
+    </w:lvl>
+    <w:lvl w:ilvl="7" w:tplc="041B0019" w:tentative="1">
+      <w:start w:val="1"/>
+      <w:numFmt w:val="lowerLetter"/>
+      <w:lvlText w:val="%8."/>
+      <w:lvlJc w:val="left"/>
+      <w:pPr>
+        <w:ind w:left="5827" w:hanging="360"/>
+      </w:pPr>
+    </w:lvl>
+    <w:lvl w:ilvl="8" w:tplc="041B001B" w:tentative="1">
+      <w:start w:val="1"/>
+      <w:numFmt w:val="lowerRoman"/>
+      <w:lvlText w:val="%9."/>
+      <w:lvlJc w:val="right"/>
+      <w:pPr>
+        <w:ind w:left="6547" w:hanging="180"/>
+      </w:pPr>
+    </w:lvl>
+  </w:abstractNum>
   <w:abstractNum w:abstractNumId="6" w15:restartNumberingAfterBreak="0">
-    <w:nsid w:val="644D1EE0"/>
+    <w:nsid w:val="57FC3108"/>
     <w:multiLevelType w:val="hybridMultilevel"/>
-    <w:tmpl w:val="4F18BCBA"/>
+    <w:tmpl w:val="6D609CA8"/>
     <w:lvl w:ilvl="0" w:tplc="041B0001">
       <w:start w:val="1"/>
       <w:numFmt w:val="bullet"/>
       <w:lvlText w:val=""/>
       <w:lvlJc w:val="left"/>
       <w:pPr>
-        <w:ind w:left="787" w:hanging="360"/>
+        <w:ind w:left="1287" w:hanging="360"/>
       </w:pPr>
       <w:rPr>
         <w:rFonts w:ascii="Symbol" w:hAnsi="Symbol" w:hint="default"/>
@@ -6893,7 +8695,7 @@
       <w:lvlText w:val="o"/>
       <w:lvlJc w:val="left"/>
       <w:pPr>
-        <w:ind w:left="1507" w:hanging="360"/>
+        <w:ind w:left="2007" w:hanging="360"/>
       </w:pPr>
       <w:rPr>
         <w:rFonts w:ascii="Courier New" w:hAnsi="Courier New" w:cs="Courier New" w:hint="default"/>
@@ -6905,7 +8707,7 @@
       <w:lvlText w:val=""/>
       <w:lvlJc w:val="left"/>
       <w:pPr>
-        <w:ind w:left="2227" w:hanging="360"/>
+        <w:ind w:left="2727" w:hanging="360"/>
       </w:pPr>
       <w:rPr>
         <w:rFonts w:ascii="Wingdings" w:hAnsi="Wingdings" w:hint="default"/>
@@ -6917,7 +8719,7 @@
       <w:lvlText w:val=""/>
       <w:lvlJc w:val="left"/>
       <w:pPr>
-        <w:ind w:left="2947" w:hanging="360"/>
+        <w:ind w:left="3447" w:hanging="360"/>
       </w:pPr>
       <w:rPr>
         <w:rFonts w:ascii="Symbol" w:hAnsi="Symbol" w:hint="default"/>
@@ -6929,7 +8731,7 @@
       <w:lvlText w:val="o"/>
       <w:lvlJc w:val="left"/>
       <w:pPr>
-        <w:ind w:left="3667" w:hanging="360"/>
+        <w:ind w:left="4167" w:hanging="360"/>
       </w:pPr>
       <w:rPr>
         <w:rFonts w:ascii="Courier New" w:hAnsi="Courier New" w:cs="Courier New" w:hint="default"/>
@@ -6941,7 +8743,7 @@
       <w:lvlText w:val=""/>
       <w:lvlJc w:val="left"/>
       <w:pPr>
-        <w:ind w:left="4387" w:hanging="360"/>
+        <w:ind w:left="4887" w:hanging="360"/>
       </w:pPr>
       <w:rPr>
         <w:rFonts w:ascii="Wingdings" w:hAnsi="Wingdings" w:hint="default"/>
@@ -6953,7 +8755,7 @@
       <w:lvlText w:val=""/>
       <w:lvlJc w:val="left"/>
       <w:pPr>
-        <w:ind w:left="5107" w:hanging="360"/>
+        <w:ind w:left="5607" w:hanging="360"/>
       </w:pPr>
       <w:rPr>
         <w:rFonts w:ascii="Symbol" w:hAnsi="Symbol" w:hint="default"/>
@@ -6965,7 +8767,7 @@
       <w:lvlText w:val="o"/>
       <w:lvlJc w:val="left"/>
       <w:pPr>
-        <w:ind w:left="5827" w:hanging="360"/>
+        <w:ind w:left="6327" w:hanging="360"/>
       </w:pPr>
       <w:rPr>
         <w:rFonts w:ascii="Courier New" w:hAnsi="Courier New" w:cs="Courier New" w:hint="default"/>
@@ -6977,7 +8779,7 @@
       <w:lvlText w:val=""/>
       <w:lvlJc w:val="left"/>
       <w:pPr>
-        <w:ind w:left="6547" w:hanging="360"/>
+        <w:ind w:left="7047" w:hanging="360"/>
       </w:pPr>
       <w:rPr>
         <w:rFonts w:ascii="Wingdings" w:hAnsi="Wingdings" w:hint="default"/>
@@ -6985,102 +8787,16 @@
     </w:lvl>
   </w:abstractNum>
   <w:abstractNum w:abstractNumId="7" w15:restartNumberingAfterBreak="0">
-    <w:nsid w:val="6EAF7025"/>
+    <w:nsid w:val="644D1EE0"/>
     <w:multiLevelType w:val="hybridMultilevel"/>
-    <w:tmpl w:val="C6FC43CA"/>
-    <w:lvl w:ilvl="0" w:tplc="041B000F">
-      <w:start w:val="1"/>
-      <w:numFmt w:val="decimal"/>
-      <w:lvlText w:val="%1."/>
-      <w:lvlJc w:val="left"/>
-      <w:pPr>
-        <w:ind w:left="787" w:hanging="360"/>
-      </w:pPr>
-    </w:lvl>
-    <w:lvl w:ilvl="1" w:tplc="041B0019" w:tentative="1">
-      <w:start w:val="1"/>
-      <w:numFmt w:val="lowerLetter"/>
-      <w:lvlText w:val="%2."/>
-      <w:lvlJc w:val="left"/>
-      <w:pPr>
-        <w:ind w:left="1507" w:hanging="360"/>
-      </w:pPr>
-    </w:lvl>
-    <w:lvl w:ilvl="2" w:tplc="041B001B" w:tentative="1">
-      <w:start w:val="1"/>
-      <w:numFmt w:val="lowerRoman"/>
-      <w:lvlText w:val="%3."/>
-      <w:lvlJc w:val="right"/>
-      <w:pPr>
-        <w:ind w:left="2227" w:hanging="180"/>
-      </w:pPr>
-    </w:lvl>
-    <w:lvl w:ilvl="3" w:tplc="041B000F" w:tentative="1">
-      <w:start w:val="1"/>
-      <w:numFmt w:val="decimal"/>
-      <w:lvlText w:val="%4."/>
-      <w:lvlJc w:val="left"/>
-      <w:pPr>
-        <w:ind w:left="2947" w:hanging="360"/>
-      </w:pPr>
-    </w:lvl>
-    <w:lvl w:ilvl="4" w:tplc="041B0019" w:tentative="1">
-      <w:start w:val="1"/>
-      <w:numFmt w:val="lowerLetter"/>
-      <w:lvlText w:val="%5."/>
-      <w:lvlJc w:val="left"/>
-      <w:pPr>
-        <w:ind w:left="3667" w:hanging="360"/>
-      </w:pPr>
-    </w:lvl>
-    <w:lvl w:ilvl="5" w:tplc="041B001B" w:tentative="1">
-      <w:start w:val="1"/>
-      <w:numFmt w:val="lowerRoman"/>
-      <w:lvlText w:val="%6."/>
-      <w:lvlJc w:val="right"/>
-      <w:pPr>
-        <w:ind w:left="4387" w:hanging="180"/>
-      </w:pPr>
-    </w:lvl>
-    <w:lvl w:ilvl="6" w:tplc="041B000F" w:tentative="1">
-      <w:start w:val="1"/>
-      <w:numFmt w:val="decimal"/>
-      <w:lvlText w:val="%7."/>
-      <w:lvlJc w:val="left"/>
-      <w:pPr>
-        <w:ind w:left="5107" w:hanging="360"/>
-      </w:pPr>
-    </w:lvl>
-    <w:lvl w:ilvl="7" w:tplc="041B0019" w:tentative="1">
-      <w:start w:val="1"/>
-      <w:numFmt w:val="lowerLetter"/>
-      <w:lvlText w:val="%8."/>
-      <w:lvlJc w:val="left"/>
-      <w:pPr>
-        <w:ind w:left="5827" w:hanging="360"/>
-      </w:pPr>
-    </w:lvl>
-    <w:lvl w:ilvl="8" w:tplc="041B001B" w:tentative="1">
-      <w:start w:val="1"/>
-      <w:numFmt w:val="lowerRoman"/>
-      <w:lvlText w:val="%9."/>
-      <w:lvlJc w:val="right"/>
-      <w:pPr>
-        <w:ind w:left="6547" w:hanging="180"/>
-      </w:pPr>
-    </w:lvl>
-  </w:abstractNum>
-  <w:abstractNum w:abstractNumId="8" w15:restartNumberingAfterBreak="0">
-    <w:nsid w:val="7A586641"/>
-    <w:multiLevelType w:val="hybridMultilevel"/>
-    <w:tmpl w:val="2C58AFF8"/>
+    <w:tmpl w:val="4F18BCBA"/>
     <w:lvl w:ilvl="0" w:tplc="041B0001">
       <w:start w:val="1"/>
       <w:numFmt w:val="bullet"/>
       <w:lvlText w:val=""/>
       <w:lvlJc w:val="left"/>
       <w:pPr>
-        <w:ind w:left="720" w:hanging="360"/>
+        <w:ind w:left="787" w:hanging="360"/>
       </w:pPr>
       <w:rPr>
         <w:rFonts w:ascii="Symbol" w:hAnsi="Symbol" w:hint="default"/>
@@ -7092,7 +8808,7 @@
       <w:lvlText w:val="o"/>
       <w:lvlJc w:val="left"/>
       <w:pPr>
-        <w:ind w:left="1440" w:hanging="360"/>
+        <w:ind w:left="1507" w:hanging="360"/>
       </w:pPr>
       <w:rPr>
         <w:rFonts w:ascii="Courier New" w:hAnsi="Courier New" w:cs="Courier New" w:hint="default"/>
@@ -7104,7 +8820,7 @@
       <w:lvlText w:val=""/>
       <w:lvlJc w:val="left"/>
       <w:pPr>
-        <w:ind w:left="2160" w:hanging="360"/>
+        <w:ind w:left="2227" w:hanging="360"/>
       </w:pPr>
       <w:rPr>
         <w:rFonts w:ascii="Wingdings" w:hAnsi="Wingdings" w:hint="default"/>
@@ -7116,7 +8832,7 @@
       <w:lvlText w:val=""/>
       <w:lvlJc w:val="left"/>
       <w:pPr>
-        <w:ind w:left="2880" w:hanging="360"/>
+        <w:ind w:left="2947" w:hanging="360"/>
       </w:pPr>
       <w:rPr>
         <w:rFonts w:ascii="Symbol" w:hAnsi="Symbol" w:hint="default"/>
@@ -7128,7 +8844,7 @@
       <w:lvlText w:val="o"/>
       <w:lvlJc w:val="left"/>
       <w:pPr>
-        <w:ind w:left="3600" w:hanging="360"/>
+        <w:ind w:left="3667" w:hanging="360"/>
       </w:pPr>
       <w:rPr>
         <w:rFonts w:ascii="Courier New" w:hAnsi="Courier New" w:cs="Courier New" w:hint="default"/>
@@ -7140,7 +8856,7 @@
       <w:lvlText w:val=""/>
       <w:lvlJc w:val="left"/>
       <w:pPr>
-        <w:ind w:left="4320" w:hanging="360"/>
+        <w:ind w:left="4387" w:hanging="360"/>
       </w:pPr>
       <w:rPr>
         <w:rFonts w:ascii="Wingdings" w:hAnsi="Wingdings" w:hint="default"/>
@@ -7152,7 +8868,7 @@
       <w:lvlText w:val=""/>
       <w:lvlJc w:val="left"/>
       <w:pPr>
-        <w:ind w:left="5040" w:hanging="360"/>
+        <w:ind w:left="5107" w:hanging="360"/>
       </w:pPr>
       <w:rPr>
         <w:rFonts w:ascii="Symbol" w:hAnsi="Symbol" w:hint="default"/>
@@ -7164,7 +8880,7 @@
       <w:lvlText w:val="o"/>
       <w:lvlJc w:val="left"/>
       <w:pPr>
-        <w:ind w:left="5760" w:hanging="360"/>
+        <w:ind w:left="5827" w:hanging="360"/>
       </w:pPr>
       <w:rPr>
         <w:rFonts w:ascii="Courier New" w:hAnsi="Courier New" w:cs="Courier New" w:hint="default"/>
@@ -7176,14 +8892,213 @@
       <w:lvlText w:val=""/>
       <w:lvlJc w:val="left"/>
       <w:pPr>
-        <w:ind w:left="6480" w:hanging="360"/>
+        <w:ind w:left="6547" w:hanging="360"/>
       </w:pPr>
       <w:rPr>
         <w:rFonts w:ascii="Wingdings" w:hAnsi="Wingdings" w:hint="default"/>
       </w:rPr>
     </w:lvl>
   </w:abstractNum>
+  <w:abstractNum w:abstractNumId="8" w15:restartNumberingAfterBreak="0">
+    <w:nsid w:val="6EAF7025"/>
+    <w:multiLevelType w:val="hybridMultilevel"/>
+    <w:tmpl w:val="C6FC43CA"/>
+    <w:lvl w:ilvl="0" w:tplc="041B000F">
+      <w:start w:val="1"/>
+      <w:numFmt w:val="decimal"/>
+      <w:lvlText w:val="%1."/>
+      <w:lvlJc w:val="left"/>
+      <w:pPr>
+        <w:ind w:left="787" w:hanging="360"/>
+      </w:pPr>
+    </w:lvl>
+    <w:lvl w:ilvl="1" w:tplc="041B0019" w:tentative="1">
+      <w:start w:val="1"/>
+      <w:numFmt w:val="lowerLetter"/>
+      <w:lvlText w:val="%2."/>
+      <w:lvlJc w:val="left"/>
+      <w:pPr>
+        <w:ind w:left="1507" w:hanging="360"/>
+      </w:pPr>
+    </w:lvl>
+    <w:lvl w:ilvl="2" w:tplc="041B001B" w:tentative="1">
+      <w:start w:val="1"/>
+      <w:numFmt w:val="lowerRoman"/>
+      <w:lvlText w:val="%3."/>
+      <w:lvlJc w:val="right"/>
+      <w:pPr>
+        <w:ind w:left="2227" w:hanging="180"/>
+      </w:pPr>
+    </w:lvl>
+    <w:lvl w:ilvl="3" w:tplc="041B000F" w:tentative="1">
+      <w:start w:val="1"/>
+      <w:numFmt w:val="decimal"/>
+      <w:lvlText w:val="%4."/>
+      <w:lvlJc w:val="left"/>
+      <w:pPr>
+        <w:ind w:left="2947" w:hanging="360"/>
+      </w:pPr>
+    </w:lvl>
+    <w:lvl w:ilvl="4" w:tplc="041B0019" w:tentative="1">
+      <w:start w:val="1"/>
+      <w:numFmt w:val="lowerLetter"/>
+      <w:lvlText w:val="%5."/>
+      <w:lvlJc w:val="left"/>
+      <w:pPr>
+        <w:ind w:left="3667" w:hanging="360"/>
+      </w:pPr>
+    </w:lvl>
+    <w:lvl w:ilvl="5" w:tplc="041B001B" w:tentative="1">
+      <w:start w:val="1"/>
+      <w:numFmt w:val="lowerRoman"/>
+      <w:lvlText w:val="%6."/>
+      <w:lvlJc w:val="right"/>
+      <w:pPr>
+        <w:ind w:left="4387" w:hanging="180"/>
+      </w:pPr>
+    </w:lvl>
+    <w:lvl w:ilvl="6" w:tplc="041B000F" w:tentative="1">
+      <w:start w:val="1"/>
+      <w:numFmt w:val="decimal"/>
+      <w:lvlText w:val="%7."/>
+      <w:lvlJc w:val="left"/>
+      <w:pPr>
+        <w:ind w:left="5107" w:hanging="360"/>
+      </w:pPr>
+    </w:lvl>
+    <w:lvl w:ilvl="7" w:tplc="041B0019" w:tentative="1">
+      <w:start w:val="1"/>
+      <w:numFmt w:val="lowerLetter"/>
+      <w:lvlText w:val="%8."/>
+      <w:lvlJc w:val="left"/>
+      <w:pPr>
+        <w:ind w:left="5827" w:hanging="360"/>
+      </w:pPr>
+    </w:lvl>
+    <w:lvl w:ilvl="8" w:tplc="041B001B" w:tentative="1">
+      <w:start w:val="1"/>
+      <w:numFmt w:val="lowerRoman"/>
+      <w:lvlText w:val="%9."/>
+      <w:lvlJc w:val="right"/>
+      <w:pPr>
+        <w:ind w:left="6547" w:hanging="180"/>
+      </w:pPr>
+    </w:lvl>
+  </w:abstractNum>
   <w:abstractNum w:abstractNumId="9" w15:restartNumberingAfterBreak="0">
+    <w:nsid w:val="7A586641"/>
+    <w:multiLevelType w:val="hybridMultilevel"/>
+    <w:tmpl w:val="2C58AFF8"/>
+    <w:lvl w:ilvl="0" w:tplc="041B0001">
+      <w:start w:val="1"/>
+      <w:numFmt w:val="bullet"/>
+      <w:lvlText w:val=""/>
+      <w:lvlJc w:val="left"/>
+      <w:pPr>
+        <w:ind w:left="720" w:hanging="360"/>
+      </w:pPr>
+      <w:rPr>
+        <w:rFonts w:ascii="Symbol" w:hAnsi="Symbol" w:hint="default"/>
+      </w:rPr>
+    </w:lvl>
+    <w:lvl w:ilvl="1" w:tplc="041B0003" w:tentative="1">
+      <w:start w:val="1"/>
+      <w:numFmt w:val="bullet"/>
+      <w:lvlText w:val="o"/>
+      <w:lvlJc w:val="left"/>
+      <w:pPr>
+        <w:ind w:left="1440" w:hanging="360"/>
+      </w:pPr>
+      <w:rPr>
+        <w:rFonts w:ascii="Courier New" w:hAnsi="Courier New" w:cs="Courier New" w:hint="default"/>
+      </w:rPr>
+    </w:lvl>
+    <w:lvl w:ilvl="2" w:tplc="041B0005" w:tentative="1">
+      <w:start w:val="1"/>
+      <w:numFmt w:val="bullet"/>
+      <w:lvlText w:val=""/>
+      <w:lvlJc w:val="left"/>
+      <w:pPr>
+        <w:ind w:left="2160" w:hanging="360"/>
+      </w:pPr>
+      <w:rPr>
+        <w:rFonts w:ascii="Wingdings" w:hAnsi="Wingdings" w:hint="default"/>
+      </w:rPr>
+    </w:lvl>
+    <w:lvl w:ilvl="3" w:tplc="041B0001" w:tentative="1">
+      <w:start w:val="1"/>
+      <w:numFmt w:val="bullet"/>
+      <w:lvlText w:val=""/>
+      <w:lvlJc w:val="left"/>
+      <w:pPr>
+        <w:ind w:left="2880" w:hanging="360"/>
+      </w:pPr>
+      <w:rPr>
+        <w:rFonts w:ascii="Symbol" w:hAnsi="Symbol" w:hint="default"/>
+      </w:rPr>
+    </w:lvl>
+    <w:lvl w:ilvl="4" w:tplc="041B0003" w:tentative="1">
+      <w:start w:val="1"/>
+      <w:numFmt w:val="bullet"/>
+      <w:lvlText w:val="o"/>
+      <w:lvlJc w:val="left"/>
+      <w:pPr>
+        <w:ind w:left="3600" w:hanging="360"/>
+      </w:pPr>
+      <w:rPr>
+        <w:rFonts w:ascii="Courier New" w:hAnsi="Courier New" w:cs="Courier New" w:hint="default"/>
+      </w:rPr>
+    </w:lvl>
+    <w:lvl w:ilvl="5" w:tplc="041B0005" w:tentative="1">
+      <w:start w:val="1"/>
+      <w:numFmt w:val="bullet"/>
+      <w:lvlText w:val=""/>
+      <w:lvlJc w:val="left"/>
+      <w:pPr>
+        <w:ind w:left="4320" w:hanging="360"/>
+      </w:pPr>
+      <w:rPr>
+        <w:rFonts w:ascii="Wingdings" w:hAnsi="Wingdings" w:hint="default"/>
+      </w:rPr>
+    </w:lvl>
+    <w:lvl w:ilvl="6" w:tplc="041B0001" w:tentative="1">
+      <w:start w:val="1"/>
+      <w:numFmt w:val="bullet"/>
+      <w:lvlText w:val=""/>
+      <w:lvlJc w:val="left"/>
+      <w:pPr>
+        <w:ind w:left="5040" w:hanging="360"/>
+      </w:pPr>
+      <w:rPr>
+        <w:rFonts w:ascii="Symbol" w:hAnsi="Symbol" w:hint="default"/>
+      </w:rPr>
+    </w:lvl>
+    <w:lvl w:ilvl="7" w:tplc="041B0003" w:tentative="1">
+      <w:start w:val="1"/>
+      <w:numFmt w:val="bullet"/>
+      <w:lvlText w:val="o"/>
+      <w:lvlJc w:val="left"/>
+      <w:pPr>
+        <w:ind w:left="5760" w:hanging="360"/>
+      </w:pPr>
+      <w:rPr>
+        <w:rFonts w:ascii="Courier New" w:hAnsi="Courier New" w:cs="Courier New" w:hint="default"/>
+      </w:rPr>
+    </w:lvl>
+    <w:lvl w:ilvl="8" w:tplc="041B0005" w:tentative="1">
+      <w:start w:val="1"/>
+      <w:numFmt w:val="bullet"/>
+      <w:lvlText w:val=""/>
+      <w:lvlJc w:val="left"/>
+      <w:pPr>
+        <w:ind w:left="6480" w:hanging="360"/>
+      </w:pPr>
+      <w:rPr>
+        <w:rFonts w:ascii="Wingdings" w:hAnsi="Wingdings" w:hint="default"/>
+      </w:rPr>
+    </w:lvl>
+  </w:abstractNum>
+  <w:abstractNum w:abstractNumId="10" w15:restartNumberingAfterBreak="0">
     <w:nsid w:val="7D921BAE"/>
     <w:multiLevelType w:val="hybridMultilevel"/>
     <w:tmpl w:val="C6FC43CA"/>
@@ -7270,34 +9185,37 @@
     </w:lvl>
   </w:abstractNum>
   <w:num w:numId="1">
-    <w:abstractNumId w:val="5"/>
+    <w:abstractNumId w:val="6"/>
   </w:num>
   <w:num w:numId="2">
-    <w:abstractNumId w:val="8"/>
+    <w:abstractNumId w:val="9"/>
   </w:num>
   <w:num w:numId="3">
     <w:abstractNumId w:val="0"/>
   </w:num>
   <w:num w:numId="4">
+    <w:abstractNumId w:val="4"/>
+  </w:num>
+  <w:num w:numId="5">
     <w:abstractNumId w:val="3"/>
   </w:num>
-  <w:num w:numId="5">
+  <w:num w:numId="6">
+    <w:abstractNumId w:val="7"/>
+  </w:num>
+  <w:num w:numId="7">
+    <w:abstractNumId w:val="8"/>
+  </w:num>
+  <w:num w:numId="8">
     <w:abstractNumId w:val="2"/>
   </w:num>
-  <w:num w:numId="6">
-    <w:abstractNumId w:val="6"/>
-  </w:num>
-  <w:num w:numId="7">
-    <w:abstractNumId w:val="7"/>
-  </w:num>
-  <w:num w:numId="8">
-    <w:abstractNumId w:val="1"/>
-  </w:num>
   <w:num w:numId="9">
-    <w:abstractNumId w:val="9"/>
+    <w:abstractNumId w:val="10"/>
   </w:num>
   <w:num w:numId="10">
-    <w:abstractNumId w:val="4"/>
+    <w:abstractNumId w:val="5"/>
+  </w:num>
+  <w:num w:numId="11">
+    <w:abstractNumId w:val="1"/>
   </w:num>
 </w:numbering>
 </file>
@@ -7733,7 +9651,6 @@
   <w:style w:type="character" w:default="1" w:styleId="Predvolenpsmoodseku">
     <w:name w:val="Default Paragraph Font"/>
     <w:uiPriority w:val="1"/>
-    <w:semiHidden/>
     <w:unhideWhenUsed/>
   </w:style>
   <w:style w:type="table" w:default="1" w:styleId="Normlnatabuka">
@@ -8085,7 +10002,7 @@
 </file>
 
 <file path=customXml/itemProps1.xml><?xml version="1.0" encoding="utf-8"?>
-<ds:datastoreItem xmlns:ds="http://schemas.openxmlformats.org/officeDocument/2006/customXml" ds:itemID="{07634075-D245-49AF-AB62-D505D090DCC6}">
+<ds:datastoreItem xmlns:ds="http://schemas.openxmlformats.org/officeDocument/2006/customXml" ds:itemID="{76C71743-8D7E-4696-BED3-86AB455492C7}">
   <ds:schemaRefs>
     <ds:schemaRef ds:uri="http://schemas.openxmlformats.org/officeDocument/2006/bibliography"/>
   </ds:schemaRefs>

</xml_diff>